<commit_message>
Add change password back
</commit_message>
<xml_diff>
--- a/TechTask.docx
+++ b/TechTask.docx
@@ -14230,8 +14230,6 @@
           <w:lang w:val="en-US"/>
         </w:rPr>
       </w:pPr>
-      <w:bookmarkStart w:id="10" w:name="_GoBack"/>
-      <w:bookmarkEnd w:id="10"/>
     </w:p>
     <w:p>
       <w:pPr>
@@ -16012,6 +16010,8 @@
           <w:lang w:val="en-US"/>
         </w:rPr>
       </w:pPr>
+      <w:bookmarkStart w:id="10" w:name="_GoBack"/>
+      <w:bookmarkEnd w:id="10"/>
     </w:p>
     <w:p>
       <w:pPr>
@@ -19664,6 +19664,7 @@
   <w:style w:type="character" w:default="1" w:styleId="DefaultParagraphFont">
     <w:name w:val="Default Paragraph Font"/>
     <w:uiPriority w:val="1"/>
+    <w:semiHidden/>
     <w:unhideWhenUsed/>
   </w:style>
   <w:style w:type="table" w:default="1" w:styleId="TableNormal">
@@ -20099,6 +20100,7 @@
   <w:style w:type="character" w:default="1" w:styleId="DefaultParagraphFont">
     <w:name w:val="Default Paragraph Font"/>
     <w:uiPriority w:val="1"/>
+    <w:semiHidden/>
     <w:unhideWhenUsed/>
   </w:style>
   <w:style w:type="table" w:default="1" w:styleId="TableNormal">
@@ -20585,7 +20587,7 @@
 </file>
 
 <file path=customXml/itemProps1.xml><?xml version="1.0" encoding="utf-8"?>
-<ds:datastoreItem xmlns:ds="http://schemas.openxmlformats.org/officeDocument/2006/customXml" ds:itemID="{F46F8A1E-753D-4E78-A2F7-CC7ECCDEB598}">
+<ds:datastoreItem xmlns:ds="http://schemas.openxmlformats.org/officeDocument/2006/customXml" ds:itemID="{FA3433AC-EB19-4CFF-89CD-2C8FD0B4C976}">
   <ds:schemaRefs>
     <ds:schemaRef ds:uri="http://schemas.openxmlformats.org/officeDocument/2006/bibliography"/>
   </ds:schemaRefs>

</xml_diff>

<commit_message>
Add grants to tech task
</commit_message>
<xml_diff>
--- a/TechTask.docx
+++ b/TechTask.docx
@@ -14448,12 +14448,14 @@
                 <w:lang w:val="en-US"/>
               </w:rPr>
             </w:pPr>
-            <w:r>
-              <w:rPr>
-                <w:lang w:val="en-US"/>
-              </w:rPr>
-              <w:t>plant</w:t>
-            </w:r>
+            <w:proofErr w:type="spellStart"/>
+            <w:r>
+              <w:rPr>
+                <w:lang w:val="en-US"/>
+              </w:rPr>
+              <w:t>plant_post</w:t>
+            </w:r>
+            <w:proofErr w:type="spellEnd"/>
           </w:p>
         </w:tc>
         <w:tc>
@@ -14484,7 +14486,7 @@
               <w:rPr>
                 <w:lang w:val="en-US"/>
               </w:rPr>
-              <w:t>IS</w:t>
+              <w:t>SD</w:t>
             </w:r>
           </w:p>
         </w:tc>
@@ -14503,7 +14505,7 @@
               <w:rPr>
                 <w:lang w:val="en-US"/>
               </w:rPr>
-              <w:t>IS</w:t>
+              <w:t>SD</w:t>
             </w:r>
           </w:p>
         </w:tc>
@@ -14525,7 +14527,7 @@
               <w:rPr>
                 <w:lang w:val="en-US"/>
               </w:rPr>
-              <w:t>plant_post</w:t>
+              <w:t>plant_order</w:t>
             </w:r>
             <w:proofErr w:type="spellEnd"/>
           </w:p>
@@ -14541,12 +14543,6 @@
                 <w:lang w:val="en-US"/>
               </w:rPr>
             </w:pPr>
-            <w:r>
-              <w:rPr>
-                <w:lang w:val="en-US"/>
-              </w:rPr>
-              <w:t>S</w:t>
-            </w:r>
           </w:p>
         </w:tc>
         <w:tc>
@@ -14564,7 +14560,7 @@
               <w:rPr>
                 <w:lang w:val="en-US"/>
               </w:rPr>
-              <w:t>ISD</w:t>
+              <w:t>SD</w:t>
             </w:r>
           </w:p>
         </w:tc>
@@ -14583,7 +14579,7 @@
               <w:rPr>
                 <w:lang w:val="en-US"/>
               </w:rPr>
-              <w:t>ISD</w:t>
+              <w:t>SD</w:t>
             </w:r>
           </w:p>
         </w:tc>
@@ -14605,7 +14601,7 @@
               <w:rPr>
                 <w:lang w:val="en-US"/>
               </w:rPr>
-              <w:t>plant_order</w:t>
+              <w:t>instruction_to_cover</w:t>
             </w:r>
             <w:proofErr w:type="spellEnd"/>
           </w:p>
@@ -14625,7 +14621,7 @@
               <w:rPr>
                 <w:lang w:val="en-US"/>
               </w:rPr>
-              <w:t>IS</w:t>
+              <w:t>S</w:t>
             </w:r>
           </w:p>
         </w:tc>
@@ -14644,7 +14640,7 @@
               <w:rPr>
                 <w:lang w:val="en-US"/>
               </w:rPr>
-              <w:t>SD</w:t>
+              <w:t>S</w:t>
             </w:r>
           </w:p>
         </w:tc>
@@ -14663,7 +14659,7 @@
               <w:rPr>
                 <w:lang w:val="en-US"/>
               </w:rPr>
-              <w:t>SD</w:t>
+              <w:t>S</w:t>
             </w:r>
           </w:p>
         </w:tc>
@@ -14685,661 +14681,9 @@
               <w:rPr>
                 <w:lang w:val="en-US"/>
               </w:rPr>
-              <w:t>plant_delivery</w:t>
+              <w:t>plant_to_image</w:t>
             </w:r>
             <w:proofErr w:type="spellEnd"/>
-          </w:p>
-        </w:tc>
-        <w:tc>
-          <w:tcPr>
-            <w:tcW w:w="2222" w:type="dxa"/>
-          </w:tcPr>
-          <w:p>
-            <w:pPr>
-              <w:ind w:firstLine="0"/>
-              <w:rPr>
-                <w:lang w:val="en-US"/>
-              </w:rPr>
-            </w:pPr>
-          </w:p>
-        </w:tc>
-        <w:tc>
-          <w:tcPr>
-            <w:tcW w:w="2199" w:type="dxa"/>
-          </w:tcPr>
-          <w:p>
-            <w:pPr>
-              <w:ind w:firstLine="0"/>
-              <w:rPr>
-                <w:lang w:val="en-US"/>
-              </w:rPr>
-            </w:pPr>
-            <w:r>
-              <w:rPr>
-                <w:lang w:val="en-US"/>
-              </w:rPr>
-              <w:t>I</w:t>
-            </w:r>
-          </w:p>
-        </w:tc>
-        <w:tc>
-          <w:tcPr>
-            <w:tcW w:w="2196" w:type="dxa"/>
-          </w:tcPr>
-          <w:p>
-            <w:pPr>
-              <w:ind w:firstLine="0"/>
-            </w:pPr>
-          </w:p>
-        </w:tc>
-      </w:tr>
-      <w:tr>
-        <w:tc>
-          <w:tcPr>
-            <w:tcW w:w="2954" w:type="dxa"/>
-          </w:tcPr>
-          <w:p>
-            <w:pPr>
-              <w:ind w:firstLine="0"/>
-              <w:rPr>
-                <w:lang w:val="en-US"/>
-              </w:rPr>
-            </w:pPr>
-            <w:proofErr w:type="spellStart"/>
-            <w:r>
-              <w:rPr>
-                <w:lang w:val="en-US"/>
-              </w:rPr>
-              <w:t>plant_shipment</w:t>
-            </w:r>
-            <w:proofErr w:type="spellEnd"/>
-          </w:p>
-        </w:tc>
-        <w:tc>
-          <w:tcPr>
-            <w:tcW w:w="2222" w:type="dxa"/>
-          </w:tcPr>
-          <w:p>
-            <w:pPr>
-              <w:ind w:firstLine="0"/>
-              <w:rPr>
-                <w:lang w:val="en-US"/>
-              </w:rPr>
-            </w:pPr>
-            <w:r>
-              <w:rPr>
-                <w:lang w:val="en-US"/>
-              </w:rPr>
-              <w:t>I</w:t>
-            </w:r>
-          </w:p>
-        </w:tc>
-        <w:tc>
-          <w:tcPr>
-            <w:tcW w:w="2199" w:type="dxa"/>
-          </w:tcPr>
-          <w:p>
-            <w:pPr>
-              <w:ind w:firstLine="0"/>
-              <w:rPr>
-                <w:lang w:val="en-US"/>
-              </w:rPr>
-            </w:pPr>
-          </w:p>
-        </w:tc>
-        <w:tc>
-          <w:tcPr>
-            <w:tcW w:w="2196" w:type="dxa"/>
-          </w:tcPr>
-          <w:p>
-            <w:pPr>
-              <w:ind w:firstLine="0"/>
-            </w:pPr>
-          </w:p>
-        </w:tc>
-      </w:tr>
-      <w:tr>
-        <w:tc>
-          <w:tcPr>
-            <w:tcW w:w="2954" w:type="dxa"/>
-          </w:tcPr>
-          <w:p>
-            <w:pPr>
-              <w:ind w:firstLine="0"/>
-              <w:rPr>
-                <w:lang w:val="en-US"/>
-              </w:rPr>
-            </w:pPr>
-            <w:proofErr w:type="spellStart"/>
-            <w:r>
-              <w:rPr>
-                <w:lang w:val="en-US"/>
-              </w:rPr>
-              <w:t>instruction_to_cover</w:t>
-            </w:r>
-            <w:proofErr w:type="spellEnd"/>
-          </w:p>
-        </w:tc>
-        <w:tc>
-          <w:tcPr>
-            <w:tcW w:w="2222" w:type="dxa"/>
-          </w:tcPr>
-          <w:p>
-            <w:pPr>
-              <w:ind w:firstLine="0"/>
-              <w:rPr>
-                <w:lang w:val="en-US"/>
-              </w:rPr>
-            </w:pPr>
-            <w:r>
-              <w:rPr>
-                <w:lang w:val="en-US"/>
-              </w:rPr>
-              <w:t>S</w:t>
-            </w:r>
-          </w:p>
-        </w:tc>
-        <w:tc>
-          <w:tcPr>
-            <w:tcW w:w="2199" w:type="dxa"/>
-          </w:tcPr>
-          <w:p>
-            <w:pPr>
-              <w:ind w:firstLine="0"/>
-              <w:rPr>
-                <w:lang w:val="en-US"/>
-              </w:rPr>
-            </w:pPr>
-            <w:r>
-              <w:rPr>
-                <w:lang w:val="en-US"/>
-              </w:rPr>
-              <w:t>IS</w:t>
-            </w:r>
-          </w:p>
-        </w:tc>
-        <w:tc>
-          <w:tcPr>
-            <w:tcW w:w="2196" w:type="dxa"/>
-          </w:tcPr>
-          <w:p>
-            <w:pPr>
-              <w:ind w:firstLine="0"/>
-              <w:rPr>
-                <w:lang w:val="en-US"/>
-              </w:rPr>
-            </w:pPr>
-            <w:r>
-              <w:rPr>
-                <w:lang w:val="en-US"/>
-              </w:rPr>
-              <w:t>IS</w:t>
-            </w:r>
-          </w:p>
-        </w:tc>
-      </w:tr>
-      <w:tr>
-        <w:tc>
-          <w:tcPr>
-            <w:tcW w:w="2954" w:type="dxa"/>
-          </w:tcPr>
-          <w:p>
-            <w:pPr>
-              <w:ind w:firstLine="0"/>
-              <w:rPr>
-                <w:lang w:val="en-US"/>
-              </w:rPr>
-            </w:pPr>
-            <w:proofErr w:type="spellStart"/>
-            <w:r>
-              <w:rPr>
-                <w:lang w:val="en-US"/>
-              </w:rPr>
-              <w:t>plant_to_image</w:t>
-            </w:r>
-            <w:proofErr w:type="spellEnd"/>
-          </w:p>
-        </w:tc>
-        <w:tc>
-          <w:tcPr>
-            <w:tcW w:w="2222" w:type="dxa"/>
-          </w:tcPr>
-          <w:p>
-            <w:pPr>
-              <w:ind w:firstLine="0"/>
-              <w:rPr>
-                <w:lang w:val="en-US"/>
-              </w:rPr>
-            </w:pPr>
-            <w:r>
-              <w:rPr>
-                <w:lang w:val="en-US"/>
-              </w:rPr>
-              <w:t>S</w:t>
-            </w:r>
-          </w:p>
-        </w:tc>
-        <w:tc>
-          <w:tcPr>
-            <w:tcW w:w="2199" w:type="dxa"/>
-          </w:tcPr>
-          <w:p>
-            <w:pPr>
-              <w:ind w:firstLine="0"/>
-              <w:rPr>
-                <w:lang w:val="en-US"/>
-              </w:rPr>
-            </w:pPr>
-            <w:r>
-              <w:rPr>
-                <w:lang w:val="en-US"/>
-              </w:rPr>
-              <w:t>IS</w:t>
-            </w:r>
-          </w:p>
-        </w:tc>
-        <w:tc>
-          <w:tcPr>
-            <w:tcW w:w="2196" w:type="dxa"/>
-          </w:tcPr>
-          <w:p>
-            <w:pPr>
-              <w:ind w:firstLine="0"/>
-              <w:rPr>
-                <w:lang w:val="en-US"/>
-              </w:rPr>
-            </w:pPr>
-            <w:r>
-              <w:rPr>
-                <w:lang w:val="en-US"/>
-              </w:rPr>
-              <w:t>IS</w:t>
-            </w:r>
-          </w:p>
-        </w:tc>
-      </w:tr>
-      <w:tr>
-        <w:tc>
-          <w:tcPr>
-            <w:tcW w:w="2954" w:type="dxa"/>
-          </w:tcPr>
-          <w:p>
-            <w:pPr>
-              <w:ind w:firstLine="0"/>
-              <w:rPr>
-                <w:lang w:val="en-US"/>
-              </w:rPr>
-            </w:pPr>
-            <w:proofErr w:type="spellStart"/>
-            <w:r>
-              <w:rPr>
-                <w:lang w:val="en-US"/>
-              </w:rPr>
-              <w:t>person_to_login</w:t>
-            </w:r>
-            <w:proofErr w:type="spellEnd"/>
-          </w:p>
-        </w:tc>
-        <w:tc>
-          <w:tcPr>
-            <w:tcW w:w="2222" w:type="dxa"/>
-          </w:tcPr>
-          <w:p>
-            <w:pPr>
-              <w:ind w:firstLine="0"/>
-              <w:rPr>
-                <w:lang w:val="en-US"/>
-              </w:rPr>
-            </w:pPr>
-            <w:r>
-              <w:rPr>
-                <w:lang w:val="en-US"/>
-              </w:rPr>
-              <w:t>S</w:t>
-            </w:r>
-          </w:p>
-        </w:tc>
-        <w:tc>
-          <w:tcPr>
-            <w:tcW w:w="2199" w:type="dxa"/>
-          </w:tcPr>
-          <w:p>
-            <w:pPr>
-              <w:ind w:firstLine="0"/>
-              <w:rPr>
-                <w:lang w:val="en-US"/>
-              </w:rPr>
-            </w:pPr>
-            <w:r>
-              <w:rPr>
-                <w:lang w:val="en-US"/>
-              </w:rPr>
-              <w:t>S</w:t>
-            </w:r>
-          </w:p>
-        </w:tc>
-        <w:tc>
-          <w:tcPr>
-            <w:tcW w:w="2196" w:type="dxa"/>
-          </w:tcPr>
-          <w:p>
-            <w:pPr>
-              <w:ind w:firstLine="0"/>
-              <w:rPr>
-                <w:lang w:val="en-US"/>
-              </w:rPr>
-            </w:pPr>
-            <w:r>
-              <w:rPr>
-                <w:lang w:val="en-US"/>
-              </w:rPr>
-              <w:t>S</w:t>
-            </w:r>
-          </w:p>
-        </w:tc>
-      </w:tr>
-      <w:tr>
-        <w:tc>
-          <w:tcPr>
-            <w:tcW w:w="2954" w:type="dxa"/>
-          </w:tcPr>
-          <w:p>
-            <w:pPr>
-              <w:ind w:firstLine="0"/>
-              <w:rPr>
-                <w:lang w:val="en-US"/>
-              </w:rPr>
-            </w:pPr>
-            <w:proofErr w:type="spellStart"/>
-            <w:r>
-              <w:rPr>
-                <w:lang w:val="en-US"/>
-              </w:rPr>
-              <w:t>plant_caring_instruction</w:t>
-            </w:r>
-            <w:proofErr w:type="spellEnd"/>
-          </w:p>
-        </w:tc>
-        <w:tc>
-          <w:tcPr>
-            <w:tcW w:w="2222" w:type="dxa"/>
-          </w:tcPr>
-          <w:p>
-            <w:pPr>
-              <w:ind w:firstLine="0"/>
-              <w:rPr>
-                <w:lang w:val="en-US"/>
-              </w:rPr>
-            </w:pPr>
-          </w:p>
-        </w:tc>
-        <w:tc>
-          <w:tcPr>
-            <w:tcW w:w="2199" w:type="dxa"/>
-          </w:tcPr>
-          <w:p>
-            <w:pPr>
-              <w:ind w:firstLine="0"/>
-              <w:rPr>
-                <w:lang w:val="en-US"/>
-              </w:rPr>
-            </w:pPr>
-            <w:r>
-              <w:rPr>
-                <w:lang w:val="en-US"/>
-              </w:rPr>
-              <w:t>I</w:t>
-            </w:r>
-          </w:p>
-        </w:tc>
-        <w:tc>
-          <w:tcPr>
-            <w:tcW w:w="2196" w:type="dxa"/>
-          </w:tcPr>
-          <w:p>
-            <w:pPr>
-              <w:ind w:firstLine="0"/>
-              <w:rPr>
-                <w:lang w:val="en-US"/>
-              </w:rPr>
-            </w:pPr>
-            <w:r>
-              <w:rPr>
-                <w:lang w:val="en-US"/>
-              </w:rPr>
-              <w:t>I</w:t>
-            </w:r>
-          </w:p>
-        </w:tc>
-      </w:tr>
-      <w:tr>
-        <w:tc>
-          <w:tcPr>
-            <w:tcW w:w="2954" w:type="dxa"/>
-          </w:tcPr>
-          <w:p>
-            <w:pPr>
-              <w:ind w:firstLine="0"/>
-              <w:rPr>
-                <w:lang w:val="en-US"/>
-              </w:rPr>
-            </w:pPr>
-            <w:proofErr w:type="spellStart"/>
-            <w:r>
-              <w:rPr>
-                <w:lang w:val="en-US"/>
-              </w:rPr>
-              <w:t>delivery_address</w:t>
-            </w:r>
-            <w:proofErr w:type="spellEnd"/>
-          </w:p>
-        </w:tc>
-        <w:tc>
-          <w:tcPr>
-            <w:tcW w:w="2222" w:type="dxa"/>
-          </w:tcPr>
-          <w:p>
-            <w:pPr>
-              <w:ind w:firstLine="0"/>
-              <w:rPr>
-                <w:lang w:val="en-US"/>
-              </w:rPr>
-            </w:pPr>
-            <w:r>
-              <w:rPr>
-                <w:lang w:val="en-US"/>
-              </w:rPr>
-              <w:t>IS</w:t>
-            </w:r>
-          </w:p>
-        </w:tc>
-        <w:tc>
-          <w:tcPr>
-            <w:tcW w:w="2199" w:type="dxa"/>
-          </w:tcPr>
-          <w:p>
-            <w:pPr>
-              <w:ind w:firstLine="0"/>
-              <w:rPr>
-                <w:lang w:val="en-US"/>
-              </w:rPr>
-            </w:pPr>
-          </w:p>
-        </w:tc>
-        <w:tc>
-          <w:tcPr>
-            <w:tcW w:w="2196" w:type="dxa"/>
-          </w:tcPr>
-          <w:p>
-            <w:pPr>
-              <w:ind w:firstLine="0"/>
-              <w:rPr>
-                <w:lang w:val="en-US"/>
-              </w:rPr>
-            </w:pPr>
-          </w:p>
-        </w:tc>
-      </w:tr>
-      <w:tr>
-        <w:tc>
-          <w:tcPr>
-            <w:tcW w:w="2954" w:type="dxa"/>
-          </w:tcPr>
-          <w:p>
-            <w:pPr>
-              <w:ind w:firstLine="0"/>
-              <w:rPr>
-                <w:lang w:val="en-US"/>
-              </w:rPr>
-            </w:pPr>
-            <w:proofErr w:type="spellStart"/>
-            <w:r>
-              <w:rPr>
-                <w:lang w:val="en-US"/>
-              </w:rPr>
-              <w:t>person_to_delivery</w:t>
-            </w:r>
-            <w:proofErr w:type="spellEnd"/>
-          </w:p>
-        </w:tc>
-        <w:tc>
-          <w:tcPr>
-            <w:tcW w:w="2222" w:type="dxa"/>
-          </w:tcPr>
-          <w:p>
-            <w:pPr>
-              <w:ind w:firstLine="0"/>
-              <w:rPr>
-                <w:lang w:val="en-US"/>
-              </w:rPr>
-            </w:pPr>
-            <w:r>
-              <w:rPr>
-                <w:lang w:val="en-US"/>
-              </w:rPr>
-              <w:t>IS</w:t>
-            </w:r>
-          </w:p>
-        </w:tc>
-        <w:tc>
-          <w:tcPr>
-            <w:tcW w:w="2199" w:type="dxa"/>
-          </w:tcPr>
-          <w:p>
-            <w:pPr>
-              <w:ind w:firstLine="0"/>
-              <w:rPr>
-                <w:lang w:val="en-US"/>
-              </w:rPr>
-            </w:pPr>
-          </w:p>
-        </w:tc>
-        <w:tc>
-          <w:tcPr>
-            <w:tcW w:w="2196" w:type="dxa"/>
-          </w:tcPr>
-          <w:p>
-            <w:pPr>
-              <w:ind w:firstLine="0"/>
-              <w:rPr>
-                <w:lang w:val="en-US"/>
-              </w:rPr>
-            </w:pPr>
-          </w:p>
-        </w:tc>
-      </w:tr>
-      <w:tr>
-        <w:tc>
-          <w:tcPr>
-            <w:tcW w:w="2954" w:type="dxa"/>
-          </w:tcPr>
-          <w:p>
-            <w:pPr>
-              <w:ind w:firstLine="0"/>
-              <w:rPr>
-                <w:lang w:val="en-US"/>
-              </w:rPr>
-            </w:pPr>
-            <w:proofErr w:type="spellStart"/>
-            <w:r>
-              <w:rPr>
-                <w:lang w:val="en-US"/>
-              </w:rPr>
-              <w:t>plant_to_region</w:t>
-            </w:r>
-            <w:proofErr w:type="spellEnd"/>
-          </w:p>
-        </w:tc>
-        <w:tc>
-          <w:tcPr>
-            <w:tcW w:w="2222" w:type="dxa"/>
-          </w:tcPr>
-          <w:p>
-            <w:pPr>
-              <w:ind w:firstLine="0"/>
-              <w:rPr>
-                <w:lang w:val="en-US"/>
-              </w:rPr>
-            </w:pPr>
-          </w:p>
-        </w:tc>
-        <w:tc>
-          <w:tcPr>
-            <w:tcW w:w="2199" w:type="dxa"/>
-          </w:tcPr>
-          <w:p>
-            <w:pPr>
-              <w:ind w:firstLine="0"/>
-              <w:rPr>
-                <w:lang w:val="en-US"/>
-              </w:rPr>
-            </w:pPr>
-            <w:r>
-              <w:rPr>
-                <w:lang w:val="en-US"/>
-              </w:rPr>
-              <w:t>I</w:t>
-            </w:r>
-          </w:p>
-        </w:tc>
-        <w:tc>
-          <w:tcPr>
-            <w:tcW w:w="2196" w:type="dxa"/>
-          </w:tcPr>
-          <w:p>
-            <w:pPr>
-              <w:ind w:firstLine="0"/>
-              <w:rPr>
-                <w:lang w:val="en-US"/>
-              </w:rPr>
-            </w:pPr>
-            <w:r>
-              <w:rPr>
-                <w:lang w:val="en-US"/>
-              </w:rPr>
-              <w:t>I</w:t>
-            </w:r>
-          </w:p>
-        </w:tc>
-      </w:tr>
-      <w:tr>
-        <w:tc>
-          <w:tcPr>
-            <w:tcW w:w="2954" w:type="dxa"/>
-          </w:tcPr>
-          <w:p>
-            <w:pPr>
-              <w:ind w:firstLine="0"/>
-              <w:rPr>
-                <w:lang w:val="en-US"/>
-              </w:rPr>
-            </w:pPr>
-            <w:r>
-              <w:rPr>
-                <w:lang w:val="en-US"/>
-              </w:rPr>
-              <w:t>person</w:t>
-            </w:r>
           </w:p>
         </w:tc>
         <w:tc>
@@ -15430,7 +14774,7 @@
     <w:tbl>
       <w:tblPr>
         <w:tblStyle w:val="TableGrid"/>
-        <w:tblW w:w="0" w:type="auto"/>
+        <w:tblW w:w="11669" w:type="dxa"/>
         <w:tblLook w:val="04A0" w:firstRow="1" w:lastRow="0" w:firstColumn="1" w:lastColumn="0" w:noHBand="0" w:noVBand="1"/>
       </w:tblPr>
       <w:tblGrid>
@@ -15438,8 +14782,13 @@
         <w:gridCol w:w="2137"/>
         <w:gridCol w:w="2102"/>
         <w:gridCol w:w="2098"/>
+        <w:gridCol w:w="2098"/>
       </w:tblGrid>
       <w:tr>
+        <w:trPr>
+          <w:gridAfter w:val="1"/>
+          <w:wAfter w:w="2098" w:type="dxa"/>
+        </w:trPr>
         <w:tc>
           <w:tcPr>
             <w:tcW w:w="3234" w:type="dxa"/>
@@ -15484,6 +14833,10 @@
         </w:tc>
       </w:tr>
       <w:tr>
+        <w:trPr>
+          <w:gridAfter w:val="1"/>
+          <w:wAfter w:w="2098" w:type="dxa"/>
+        </w:trPr>
         <w:tc>
           <w:tcPr>
             <w:tcW w:w="3234" w:type="dxa"/>
@@ -15557,6 +14910,10 @@
         </w:tc>
       </w:tr>
       <w:tr>
+        <w:trPr>
+          <w:gridAfter w:val="1"/>
+          <w:wAfter w:w="2098" w:type="dxa"/>
+        </w:trPr>
         <w:tc>
           <w:tcPr>
             <w:tcW w:w="3234" w:type="dxa"/>
@@ -15573,7 +14930,7 @@
               <w:rPr>
                 <w:lang w:val="en-US"/>
               </w:rPr>
-              <w:t>add_user_to_group</w:t>
+              <w:t>confirm_received</w:t>
             </w:r>
             <w:proofErr w:type="spellEnd"/>
           </w:p>
@@ -15589,6 +14946,12 @@
                 <w:lang w:val="en-US"/>
               </w:rPr>
             </w:pPr>
+            <w:r>
+              <w:rPr>
+                <w:lang w:val="en-US"/>
+              </w:rPr>
+              <w:t>Execute</w:t>
+            </w:r>
           </w:p>
         </w:tc>
         <w:tc>
@@ -15602,12 +14965,6 @@
                 <w:lang w:val="en-US"/>
               </w:rPr>
             </w:pPr>
-            <w:r>
-              <w:rPr>
-                <w:lang w:val="en-US"/>
-              </w:rPr>
-              <w:t>Execute</w:t>
-            </w:r>
           </w:p>
         </w:tc>
         <w:tc>
@@ -15621,16 +14978,14 @@
                 <w:lang w:val="en-US"/>
               </w:rPr>
             </w:pPr>
-            <w:r>
-              <w:rPr>
-                <w:lang w:val="en-US"/>
-              </w:rPr>
-              <w:t>Execute</w:t>
-            </w:r>
           </w:p>
         </w:tc>
       </w:tr>
       <w:tr>
+        <w:trPr>
+          <w:gridAfter w:val="1"/>
+          <w:wAfter w:w="2098" w:type="dxa"/>
+        </w:trPr>
         <w:tc>
           <w:tcPr>
             <w:tcW w:w="3234" w:type="dxa"/>
@@ -15647,7 +15002,7 @@
               <w:rPr>
                 <w:lang w:val="en-US"/>
               </w:rPr>
-              <w:t>create_user</w:t>
+              <w:t>edit_instruction</w:t>
             </w:r>
             <w:proofErr w:type="spellEnd"/>
           </w:p>
@@ -15721,7 +15076,7 @@
               <w:rPr>
                 <w:lang w:val="en-US"/>
               </w:rPr>
-              <w:t>create_person</w:t>
+              <w:t>edit_plant</w:t>
             </w:r>
             <w:proofErr w:type="spellEnd"/>
           </w:p>
@@ -15742,6 +15097,25 @@
         <w:tc>
           <w:tcPr>
             <w:tcW w:w="2102" w:type="dxa"/>
+          </w:tcPr>
+          <w:p>
+            <w:pPr>
+              <w:ind w:firstLine="0"/>
+              <w:rPr>
+                <w:lang w:val="en-US"/>
+              </w:rPr>
+            </w:pPr>
+            <w:r>
+              <w:rPr>
+                <w:lang w:val="en-US"/>
+              </w:rPr>
+              <w:t>Execute</w:t>
+            </w:r>
+          </w:p>
+        </w:tc>
+        <w:tc>
+          <w:tcPr>
+            <w:tcW w:w="2098" w:type="dxa"/>
           </w:tcPr>
           <w:p>
             <w:pPr>
@@ -15779,6 +15153,10 @@
         </w:tc>
       </w:tr>
       <w:tr>
+        <w:trPr>
+          <w:gridAfter w:val="1"/>
+          <w:wAfter w:w="2098" w:type="dxa"/>
+        </w:trPr>
         <w:tc>
           <w:tcPr>
             <w:tcW w:w="3234" w:type="dxa"/>
@@ -15795,7 +15173,7 @@
               <w:rPr>
                 <w:lang w:val="en-US"/>
               </w:rPr>
-              <w:t>remove_user_from_group</w:t>
+              <w:t>create_user</w:t>
             </w:r>
             <w:proofErr w:type="spellEnd"/>
           </w:p>
@@ -15853,6 +15231,10 @@
         </w:tc>
       </w:tr>
       <w:tr>
+        <w:trPr>
+          <w:gridAfter w:val="1"/>
+          <w:wAfter w:w="2098" w:type="dxa"/>
+        </w:trPr>
         <w:tc>
           <w:tcPr>
             <w:tcW w:w="3234" w:type="dxa"/>
@@ -15869,7 +15251,7 @@
               <w:rPr>
                 <w:lang w:val="en-US"/>
               </w:rPr>
-              <w:t>edit_instruction</w:t>
+              <w:t>add_user_to_group</w:t>
             </w:r>
             <w:proofErr w:type="spellEnd"/>
           </w:p>
@@ -15927,6 +15309,10 @@
         </w:tc>
       </w:tr>
       <w:tr>
+        <w:trPr>
+          <w:gridAfter w:val="1"/>
+          <w:wAfter w:w="2098" w:type="dxa"/>
+        </w:trPr>
         <w:tc>
           <w:tcPr>
             <w:tcW w:w="3234" w:type="dxa"/>
@@ -15943,7 +15329,7 @@
               <w:rPr>
                 <w:lang w:val="en-US"/>
               </w:rPr>
-              <w:t>edit_plant</w:t>
+              <w:t>remove_user_from_group</w:t>
             </w:r>
             <w:proofErr w:type="spellEnd"/>
           </w:p>
@@ -15972,12 +15358,6 @@
                 <w:lang w:val="en-US"/>
               </w:rPr>
             </w:pPr>
-            <w:r>
-              <w:rPr>
-                <w:lang w:val="en-US"/>
-              </w:rPr>
-              <w:t>Execute</w:t>
-            </w:r>
           </w:p>
         </w:tc>
         <w:tc>
@@ -16010,8 +15390,6 @@
           <w:lang w:val="en-US"/>
         </w:rPr>
       </w:pPr>
-      <w:bookmarkStart w:id="10" w:name="_GoBack"/>
-      <w:bookmarkEnd w:id="10"/>
     </w:p>
     <w:p>
       <w:pPr>
@@ -16253,7 +15631,6 @@
               <w:rPr>
                 <w:lang w:val="en-US"/>
               </w:rPr>
-              <w:lastRenderedPageBreak/>
               <w:t>create_plant</w:t>
             </w:r>
             <w:proofErr w:type="spellEnd"/>
@@ -16714,12 +16091,6 @@
                 <w:lang w:val="en-US"/>
               </w:rPr>
             </w:pPr>
-            <w:r>
-              <w:rPr>
-                <w:lang w:val="en-US"/>
-              </w:rPr>
-              <w:t>Execute</w:t>
-            </w:r>
           </w:p>
         </w:tc>
         <w:tc>
@@ -16773,64 +16144,26 @@
                 <w:lang w:val="en-US"/>
               </w:rPr>
             </w:pPr>
-            <w:proofErr w:type="spellStart"/>
-            <w:r>
-              <w:rPr>
-                <w:lang w:val="en-US"/>
-              </w:rPr>
-              <w:t>set_current_user_id_care_taker</w:t>
-            </w:r>
-            <w:proofErr w:type="spellEnd"/>
-          </w:p>
-        </w:tc>
-        <w:tc>
-          <w:tcPr>
-            <w:tcW w:w="1976" w:type="dxa"/>
-          </w:tcPr>
-          <w:p>
-            <w:pPr>
-              <w:ind w:firstLine="0"/>
-              <w:rPr>
-                <w:lang w:val="en-US"/>
-              </w:rPr>
-            </w:pPr>
-          </w:p>
-        </w:tc>
-        <w:tc>
-          <w:tcPr>
-            <w:tcW w:w="1920" w:type="dxa"/>
-          </w:tcPr>
-          <w:p>
-            <w:pPr>
-              <w:ind w:firstLine="0"/>
-              <w:rPr>
-                <w:lang w:val="en-US"/>
-              </w:rPr>
-            </w:pPr>
-            <w:r>
-              <w:rPr>
-                <w:lang w:val="en-US"/>
-              </w:rPr>
-              <w:t>Execute</w:t>
-            </w:r>
-          </w:p>
-        </w:tc>
-        <w:tc>
-          <w:tcPr>
-            <w:tcW w:w="1913" w:type="dxa"/>
-          </w:tcPr>
-          <w:p>
-            <w:pPr>
-              <w:ind w:firstLine="0"/>
-              <w:rPr>
-                <w:lang w:val="en-US"/>
-              </w:rPr>
-            </w:pPr>
-            <w:r>
-              <w:rPr>
-                <w:lang w:val="en-US"/>
-              </w:rPr>
-              <w:t>Execute</w:t>
+          </w:p>
+        </w:tc>
+        <w:tc>
+          <w:tcPr>
+            <w:tcW w:w="5809" w:type="dxa"/>
+            <w:gridSpan w:val="3"/>
+          </w:tcPr>
+          <w:p>
+            <w:pPr>
+              <w:ind w:firstLine="0"/>
+              <w:jc w:val="center"/>
+              <w:rPr>
+                <w:lang w:val="en-US"/>
+              </w:rPr>
+            </w:pPr>
+            <w:r>
+              <w:rPr>
+                <w:lang w:val="en-US"/>
+              </w:rPr>
+              <w:t>Utility</w:t>
             </w:r>
           </w:p>
         </w:tc>
@@ -16852,7 +16185,7 @@
               <w:rPr>
                 <w:lang w:val="en-US"/>
               </w:rPr>
-              <w:t>set_current_user_id_seller</w:t>
+              <w:t>array_length_no_nulls</w:t>
             </w:r>
             <w:proofErr w:type="spellEnd"/>
           </w:p>
@@ -16868,6 +16201,12 @@
                 <w:lang w:val="en-US"/>
               </w:rPr>
             </w:pPr>
+            <w:r>
+              <w:rPr>
+                <w:lang w:val="en-US"/>
+              </w:rPr>
+              <w:t>Execute</w:t>
+            </w:r>
           </w:p>
         </w:tc>
         <w:tc>
@@ -16926,7 +16265,8 @@
               <w:rPr>
                 <w:lang w:val="en-US"/>
               </w:rPr>
-              <w:t>set_current_user_id_instruction</w:t>
+              <w:lastRenderedPageBreak/>
+              <w:t>get_current_user_id</w:t>
             </w:r>
             <w:proofErr w:type="spellEnd"/>
           </w:p>
@@ -16942,6 +16282,12 @@
                 <w:lang w:val="en-US"/>
               </w:rPr>
             </w:pPr>
+            <w:r>
+              <w:rPr>
+                <w:lang w:val="en-US"/>
+              </w:rPr>
+              <w:t>Execute</w:t>
+            </w:r>
           </w:p>
         </w:tc>
         <w:tc>
@@ -17000,7 +16346,7 @@
               <w:rPr>
                 <w:lang w:val="en-US"/>
               </w:rPr>
-              <w:t>set_current_user_id_order</w:t>
+              <w:t>get_current_user_id_throw</w:t>
             </w:r>
             <w:proofErr w:type="spellEnd"/>
           </w:p>
@@ -17035,6 +16381,12 @@
                 <w:lang w:val="en-US"/>
               </w:rPr>
             </w:pPr>
+            <w:r>
+              <w:rPr>
+                <w:lang w:val="en-US"/>
+              </w:rPr>
+              <w:t>Execute</w:t>
+            </w:r>
           </w:p>
         </w:tc>
         <w:tc>
@@ -17048,6 +16400,12 @@
                 <w:lang w:val="en-US"/>
               </w:rPr>
             </w:pPr>
+            <w:r>
+              <w:rPr>
+                <w:lang w:val="en-US"/>
+              </w:rPr>
+              <w:t>Execute</w:t>
+            </w:r>
           </w:p>
         </w:tc>
       </w:tr>
@@ -17068,7 +16426,7 @@
               <w:rPr>
                 <w:lang w:val="en-US"/>
               </w:rPr>
-              <w:t>order_store_user_address</w:t>
+              <w:t>parse_role</w:t>
             </w:r>
             <w:proofErr w:type="spellEnd"/>
           </w:p>
@@ -17103,6 +16461,12 @@
                 <w:lang w:val="en-US"/>
               </w:rPr>
             </w:pPr>
+            <w:r>
+              <w:rPr>
+                <w:lang w:val="en-US"/>
+              </w:rPr>
+              <w:t>Execute</w:t>
+            </w:r>
           </w:p>
         </w:tc>
         <w:tc>
@@ -17116,6 +16480,12 @@
                 <w:lang w:val="en-US"/>
               </w:rPr>
             </w:pPr>
+            <w:r>
+              <w:rPr>
+                <w:lang w:val="en-US"/>
+              </w:rPr>
+              <w:t>Execute</w:t>
+            </w:r>
           </w:p>
         </w:tc>
       </w:tr>
@@ -17952,6 +17322,8 @@
               </w:rPr>
               <w:t>S</w:t>
             </w:r>
+            <w:bookmarkStart w:id="10" w:name="_GoBack"/>
+            <w:bookmarkEnd w:id="10"/>
           </w:p>
         </w:tc>
       </w:tr>
@@ -17972,7 +17344,7 @@
               <w:rPr>
                 <w:lang w:val="en-US"/>
               </w:rPr>
-              <w:t>user_to_roles</w:t>
+              <w:t>current_user_roles</w:t>
             </w:r>
             <w:proofErr w:type="spellEnd"/>
           </w:p>
@@ -18148,7 +17520,6 @@
         <w:rPr>
           <w:lang w:val="en-US"/>
         </w:rPr>
-        <w:lastRenderedPageBreak/>
         <w:t>Execute: Execution of procedure or function</w:t>
       </w:r>
     </w:p>
@@ -20587,7 +19958,7 @@
 </file>
 
 <file path=customXml/itemProps1.xml><?xml version="1.0" encoding="utf-8"?>
-<ds:datastoreItem xmlns:ds="http://schemas.openxmlformats.org/officeDocument/2006/customXml" ds:itemID="{FA3433AC-EB19-4CFF-89CD-2C8FD0B4C976}">
+<ds:datastoreItem xmlns:ds="http://schemas.openxmlformats.org/officeDocument/2006/customXml" ds:itemID="{06A594EC-AEA5-4834-A73E-6B20A169D7F5}">
   <ds:schemaRefs>
     <ds:schemaRef ds:uri="http://schemas.openxmlformats.org/officeDocument/2006/bibliography"/>
   </ds:schemaRefs>

</xml_diff>

<commit_message>
Add sql objects docs
</commit_message>
<xml_diff>
--- a/TechTask.docx
+++ b/TechTask.docx
@@ -2183,7 +2183,6 @@
         </w:rPr>
         <w:t xml:space="preserve"> </w:t>
       </w:r>
-      <w:proofErr w:type="gramStart"/>
       <w:r>
         <w:rPr>
           <w:lang w:val="en-US"/>
@@ -2194,28 +2193,19 @@
         <w:rPr>
           <w:lang w:val="en-US"/>
         </w:rPr>
-        <w:t>able 1.1.</w:t>
-      </w:r>
-      <w:proofErr w:type="gramEnd"/>
+        <w:t>able 1.1</w:t>
+      </w:r>
       <w:r>
         <w:rPr>
           <w:lang w:val="en-US"/>
         </w:rPr>
         <w:t xml:space="preserve"> </w:t>
       </w:r>
-      <w:proofErr w:type="gramStart"/>
-      <w:r>
-        <w:rPr>
-          <w:lang w:val="en-US"/>
-        </w:rPr>
-        <w:t>includes</w:t>
-      </w:r>
-      <w:proofErr w:type="gramEnd"/>
-      <w:r>
-        <w:rPr>
-          <w:lang w:val="en-US"/>
-        </w:rPr>
-        <w:t xml:space="preserve"> their goals</w:t>
+      <w:r>
+        <w:rPr>
+          <w:lang w:val="en-US"/>
+        </w:rPr>
+        <w:t>includes their goals</w:t>
       </w:r>
       <w:r>
         <w:rPr>
@@ -5894,7 +5884,7 @@
             <o:lock v:ext="edit" aspectratio="t"/>
           </v:shapetype>
           <v:shape id="_x0000_i1025" type="#_x0000_t75" style="width:330.55pt;height:45.7pt">
-            <v:imagedata r:id="rId7" o:title="123"/>
+            <v:imagedata r:id="rId9" o:title="123"/>
           </v:shape>
         </w:pict>
       </w:r>
@@ -6167,7 +6157,7 @@
         </w:rPr>
         <w:pict>
           <v:shape id="_x0000_i1026" type="#_x0000_t75" style="width:126.45pt;height:188.45pt">
-            <v:imagedata r:id="rId8" o:title="123"/>
+            <v:imagedata r:id="rId10" o:title="123"/>
           </v:shape>
         </w:pict>
       </w:r>
@@ -6439,7 +6429,7 @@
                     </pic:cNvPicPr>
                   </pic:nvPicPr>
                   <pic:blipFill>
-                    <a:blip r:embed="rId9">
+                    <a:blip r:embed="rId11">
                       <a:extLst>
                         <a:ext uri="{28A0092B-C50C-407E-A947-70E740481C1C}">
                           <a14:useLocalDpi xmlns:a14="http://schemas.microsoft.com/office/drawing/2010/main" val="0"/>
@@ -12826,7 +12816,7 @@
                     </pic:cNvPicPr>
                   </pic:nvPicPr>
                   <pic:blipFill>
-                    <a:blip r:embed="rId10">
+                    <a:blip r:embed="rId12">
                       <a:extLst>
                         <a:ext uri="{28A0092B-C50C-407E-A947-70E740481C1C}">
                           <a14:useLocalDpi xmlns:a14="http://schemas.microsoft.com/office/drawing/2010/main" val="0"/>
@@ -13082,7 +13072,7 @@
                     <pic:cNvPicPr/>
                   </pic:nvPicPr>
                   <pic:blipFill>
-                    <a:blip r:embed="rId11"/>
+                    <a:blip r:embed="rId13"/>
                     <a:stretch>
                       <a:fillRect/>
                     </a:stretch>
@@ -13156,7 +13146,7 @@
         <w:lastRenderedPageBreak/>
         <w:pict>
           <v:shape id="_x0000_i1027" type="#_x0000_t75" style="width:284.25pt;height:306.8pt">
-            <v:imagedata r:id="rId12" o:title="ClassDiagram1-modified"/>
+            <v:imagedata r:id="rId14" o:title="ClassDiagram1-modified"/>
           </v:shape>
         </w:pict>
       </w:r>
@@ -13342,7 +13332,7 @@
                     <pic:cNvPicPr/>
                   </pic:nvPicPr>
                   <pic:blipFill>
-                    <a:blip r:embed="rId13"/>
+                    <a:blip r:embed="rId15"/>
                     <a:stretch>
                       <a:fillRect/>
                     </a:stretch>
@@ -13427,7 +13417,7 @@
                     </pic:cNvPicPr>
                   </pic:nvPicPr>
                   <pic:blipFill>
-                    <a:blip r:embed="rId14">
+                    <a:blip r:embed="rId16">
                       <a:extLst>
                         <a:ext uri="{28A0092B-C50C-407E-A947-70E740481C1C}">
                           <a14:useLocalDpi xmlns:a14="http://schemas.microsoft.com/office/drawing/2010/main" val="0"/>
@@ -13612,6 +13602,83 @@
         <w:rPr>
           <w:lang w:val="en-US"/>
         </w:rPr>
+        <w:t>Types:</w:t>
+      </w:r>
+    </w:p>
+    <w:p>
+      <w:pPr>
+        <w:pStyle w:val="ListParagraph"/>
+        <w:numPr>
+          <w:ilvl w:val="0"/>
+          <w:numId w:val="12"/>
+        </w:numPr>
+        <w:rPr>
+          <w:lang w:val="en-US"/>
+        </w:rPr>
+      </w:pPr>
+      <w:proofErr w:type="spellStart"/>
+      <w:r>
+        <w:rPr>
+          <w:lang w:val="en-US"/>
+        </w:rPr>
+        <w:t>User</w:t>
+      </w:r>
+      <w:r>
+        <w:rPr>
+          <w:lang w:val="en-US"/>
+        </w:rPr>
+        <w:t>Roles</w:t>
+      </w:r>
+      <w:proofErr w:type="spellEnd"/>
+      <w:r>
+        <w:rPr>
+          <w:lang w:val="en-US"/>
+        </w:rPr>
+        <w:t xml:space="preserve"> </w:t>
+      </w:r>
+      <w:r>
+        <w:rPr>
+          <w:lang w:val="en-US"/>
+        </w:rPr>
+        <w:t>–</w:t>
+      </w:r>
+      <w:r>
+        <w:rPr>
+          <w:lang w:val="en-US"/>
+        </w:rPr>
+        <w:t xml:space="preserve"> </w:t>
+      </w:r>
+      <w:proofErr w:type="gramStart"/>
+      <w:r>
+        <w:rPr>
+          <w:lang w:val="en-US"/>
+        </w:rPr>
+        <w:t>existing</w:t>
+      </w:r>
+      <w:proofErr w:type="gramEnd"/>
+      <w:r>
+        <w:rPr>
+          <w:lang w:val="en-US"/>
+        </w:rPr>
+        <w:t xml:space="preserve"> roles</w:t>
+      </w:r>
+      <w:r>
+        <w:rPr>
+          <w:lang w:val="en-US"/>
+        </w:rPr>
+        <w:t>: consumer, producer, manager.</w:t>
+      </w:r>
+    </w:p>
+    <w:p>
+      <w:pPr>
+        <w:rPr>
+          <w:lang w:val="en-US"/>
+        </w:rPr>
+      </w:pPr>
+      <w:r>
+        <w:rPr>
+          <w:lang w:val="en-US"/>
+        </w:rPr>
         <w:t>Tables:</w:t>
       </w:r>
     </w:p>
@@ -14230,6 +14297,1911 @@
           <w:lang w:val="en-US"/>
         </w:rPr>
       </w:pPr>
+      <w:proofErr w:type="spellStart"/>
+      <w:r>
+        <w:rPr>
+          <w:lang w:val="en-US"/>
+        </w:rPr>
+        <w:t>current_user_addresses</w:t>
+      </w:r>
+      <w:proofErr w:type="spellEnd"/>
+      <w:r>
+        <w:rPr>
+          <w:lang w:val="en-US"/>
+        </w:rPr>
+        <w:t xml:space="preserve"> – addresses that logged in user have used for ordering</w:t>
+      </w:r>
+    </w:p>
+    <w:p>
+      <w:pPr>
+        <w:pStyle w:val="ListParagraph"/>
+        <w:numPr>
+          <w:ilvl w:val="0"/>
+          <w:numId w:val="8"/>
+        </w:numPr>
+        <w:rPr>
+          <w:lang w:val="en-US"/>
+        </w:rPr>
+      </w:pPr>
+      <w:proofErr w:type="spellStart"/>
+      <w:r>
+        <w:rPr>
+          <w:lang w:val="en-US"/>
+        </w:rPr>
+        <w:lastRenderedPageBreak/>
+        <w:t>current_user_orders</w:t>
+      </w:r>
+      <w:proofErr w:type="spellEnd"/>
+      <w:r>
+        <w:rPr>
+          <w:lang w:val="en-US"/>
+        </w:rPr>
+        <w:t xml:space="preserve"> </w:t>
+      </w:r>
+      <w:r>
+        <w:rPr>
+          <w:lang w:val="en-US"/>
+        </w:rPr>
+        <w:t>–</w:t>
+      </w:r>
+      <w:r>
+        <w:rPr>
+          <w:lang w:val="en-US"/>
+        </w:rPr>
+        <w:t xml:space="preserve"> </w:t>
+      </w:r>
+      <w:r>
+        <w:rPr>
+          <w:lang w:val="en-US"/>
+        </w:rPr>
+        <w:t>orders created by current user</w:t>
+      </w:r>
+    </w:p>
+    <w:p>
+      <w:pPr>
+        <w:pStyle w:val="ListParagraph"/>
+        <w:numPr>
+          <w:ilvl w:val="0"/>
+          <w:numId w:val="8"/>
+        </w:numPr>
+        <w:rPr>
+          <w:lang w:val="en-US"/>
+        </w:rPr>
+      </w:pPr>
+      <w:proofErr w:type="spellStart"/>
+      <w:r>
+        <w:rPr>
+          <w:lang w:val="en-US"/>
+        </w:rPr>
+        <w:t>current_user_roles</w:t>
+      </w:r>
+      <w:proofErr w:type="spellEnd"/>
+      <w:r>
+        <w:rPr>
+          <w:lang w:val="en-US"/>
+        </w:rPr>
+        <w:t xml:space="preserve"> – roles of connected user.</w:t>
+      </w:r>
+    </w:p>
+    <w:p>
+      <w:pPr>
+        <w:pStyle w:val="ListParagraph"/>
+        <w:numPr>
+          <w:ilvl w:val="0"/>
+          <w:numId w:val="8"/>
+        </w:numPr>
+        <w:rPr>
+          <w:lang w:val="en-US"/>
+        </w:rPr>
+      </w:pPr>
+      <w:proofErr w:type="spellStart"/>
+      <w:r>
+        <w:rPr>
+          <w:lang w:val="en-US"/>
+        </w:rPr>
+        <w:t>dicts_v</w:t>
+      </w:r>
+      <w:proofErr w:type="spellEnd"/>
+      <w:r>
+        <w:rPr>
+          <w:lang w:val="en-US"/>
+        </w:rPr>
+        <w:t xml:space="preserve"> </w:t>
+      </w:r>
+      <w:r>
+        <w:rPr>
+          <w:lang w:val="en-US"/>
+        </w:rPr>
+        <w:t>–</w:t>
+      </w:r>
+      <w:r>
+        <w:rPr>
+          <w:lang w:val="en-US"/>
+        </w:rPr>
+        <w:t xml:space="preserve"> </w:t>
+      </w:r>
+      <w:r>
+        <w:rPr>
+          <w:lang w:val="en-US"/>
+        </w:rPr>
+        <w:t>available values for plant groups, soils and regions</w:t>
+      </w:r>
+    </w:p>
+    <w:p>
+      <w:pPr>
+        <w:pStyle w:val="ListParagraph"/>
+        <w:numPr>
+          <w:ilvl w:val="0"/>
+          <w:numId w:val="8"/>
+        </w:numPr>
+        <w:rPr>
+          <w:lang w:val="en-US"/>
+        </w:rPr>
+      </w:pPr>
+      <w:proofErr w:type="spellStart"/>
+      <w:r>
+        <w:rPr>
+          <w:lang w:val="en-US"/>
+        </w:rPr>
+        <w:t>instruction_v</w:t>
+      </w:r>
+      <w:proofErr w:type="spellEnd"/>
+      <w:r>
+        <w:rPr>
+          <w:lang w:val="en-US"/>
+        </w:rPr>
+        <w:t xml:space="preserve"> </w:t>
+      </w:r>
+      <w:r>
+        <w:rPr>
+          <w:lang w:val="en-US"/>
+        </w:rPr>
+        <w:t>–</w:t>
+      </w:r>
+      <w:r>
+        <w:rPr>
+          <w:lang w:val="en-US"/>
+        </w:rPr>
+        <w:t xml:space="preserve"> </w:t>
+      </w:r>
+      <w:r>
+        <w:rPr>
+          <w:lang w:val="en-US"/>
+        </w:rPr>
+        <w:t xml:space="preserve">instructions </w:t>
+      </w:r>
+      <w:r>
+        <w:rPr>
+          <w:lang w:val="en-US"/>
+        </w:rPr>
+        <w:t>with related entities</w:t>
+      </w:r>
+    </w:p>
+    <w:p>
+      <w:pPr>
+        <w:pStyle w:val="ListParagraph"/>
+        <w:numPr>
+          <w:ilvl w:val="0"/>
+          <w:numId w:val="8"/>
+        </w:numPr>
+        <w:rPr>
+          <w:lang w:val="en-US"/>
+        </w:rPr>
+      </w:pPr>
+      <w:proofErr w:type="spellStart"/>
+      <w:r>
+        <w:rPr>
+          <w:lang w:val="en-US"/>
+        </w:rPr>
+        <w:t>person_creds_v</w:t>
+      </w:r>
+      <w:proofErr w:type="spellEnd"/>
+      <w:r>
+        <w:rPr>
+          <w:lang w:val="en-US"/>
+        </w:rPr>
+        <w:t xml:space="preserve"> </w:t>
+      </w:r>
+      <w:r>
+        <w:rPr>
+          <w:lang w:val="en-US"/>
+        </w:rPr>
+        <w:t>–</w:t>
+      </w:r>
+      <w:r>
+        <w:rPr>
+          <w:lang w:val="en-US"/>
+        </w:rPr>
+        <w:t xml:space="preserve"> </w:t>
+      </w:r>
+      <w:r>
+        <w:rPr>
+          <w:lang w:val="en-US"/>
+        </w:rPr>
+        <w:t xml:space="preserve">employee to their experience </w:t>
+      </w:r>
+      <w:r>
+        <w:rPr>
+          <w:lang w:val="en-US"/>
+        </w:rPr>
+        <w:t>in selling, caring and instruction producing.</w:t>
+      </w:r>
+    </w:p>
+    <w:p>
+      <w:pPr>
+        <w:pStyle w:val="ListParagraph"/>
+        <w:numPr>
+          <w:ilvl w:val="0"/>
+          <w:numId w:val="8"/>
+        </w:numPr>
+        <w:rPr>
+          <w:lang w:val="en-US"/>
+        </w:rPr>
+      </w:pPr>
+      <w:proofErr w:type="spellStart"/>
+      <w:r>
+        <w:rPr>
+          <w:lang w:val="en-US"/>
+        </w:rPr>
+        <w:t>plant_orders_v</w:t>
+      </w:r>
+      <w:proofErr w:type="spellEnd"/>
+      <w:r>
+        <w:rPr>
+          <w:lang w:val="en-US"/>
+        </w:rPr>
+        <w:t xml:space="preserve"> – combined information about order, delivery and shipment</w:t>
+      </w:r>
+      <w:r>
+        <w:rPr>
+          <w:lang w:val="en-US"/>
+        </w:rPr>
+        <w:t>.</w:t>
+      </w:r>
+    </w:p>
+    <w:p>
+      <w:pPr>
+        <w:pStyle w:val="ListParagraph"/>
+        <w:numPr>
+          <w:ilvl w:val="0"/>
+          <w:numId w:val="8"/>
+        </w:numPr>
+        <w:rPr>
+          <w:lang w:val="en-US"/>
+        </w:rPr>
+      </w:pPr>
+      <w:proofErr w:type="spellStart"/>
+      <w:r>
+        <w:rPr>
+          <w:lang w:val="en-US"/>
+        </w:rPr>
+        <w:t>plant_post_v</w:t>
+      </w:r>
+      <w:proofErr w:type="spellEnd"/>
+      <w:r>
+        <w:rPr>
+          <w:lang w:val="en-US"/>
+        </w:rPr>
+        <w:t xml:space="preserve"> – expanded information for posts</w:t>
+      </w:r>
+      <w:r>
+        <w:rPr>
+          <w:lang w:val="en-US"/>
+        </w:rPr>
+        <w:t>.</w:t>
+      </w:r>
+    </w:p>
+    <w:p>
+      <w:pPr>
+        <w:pStyle w:val="ListParagraph"/>
+        <w:numPr>
+          <w:ilvl w:val="0"/>
+          <w:numId w:val="8"/>
+        </w:numPr>
+        <w:rPr>
+          <w:lang w:val="en-US"/>
+        </w:rPr>
+      </w:pPr>
+      <w:proofErr w:type="spellStart"/>
+      <w:r>
+        <w:rPr>
+          <w:lang w:val="en-US"/>
+        </w:rPr>
+        <w:t>plant_search_v</w:t>
+      </w:r>
+      <w:proofErr w:type="spellEnd"/>
+      <w:r>
+        <w:rPr>
+          <w:lang w:val="en-US"/>
+        </w:rPr>
+        <w:t xml:space="preserve"> – search information for plants.</w:t>
+      </w:r>
+    </w:p>
+    <w:p>
+      <w:pPr>
+        <w:pStyle w:val="ListParagraph"/>
+        <w:numPr>
+          <w:ilvl w:val="0"/>
+          <w:numId w:val="8"/>
+        </w:numPr>
+        <w:rPr>
+          <w:lang w:val="en-US"/>
+        </w:rPr>
+      </w:pPr>
+      <w:proofErr w:type="spellStart"/>
+      <w:r>
+        <w:rPr>
+          <w:lang w:val="en-US"/>
+        </w:rPr>
+        <w:t>plant_stats_v</w:t>
+      </w:r>
+      <w:proofErr w:type="spellEnd"/>
+      <w:r>
+        <w:rPr>
+          <w:lang w:val="en-US"/>
+        </w:rPr>
+        <w:t xml:space="preserve"> – aggregation for various stats for </w:t>
+      </w:r>
+      <w:r>
+        <w:rPr>
+          <w:lang w:val="en-US"/>
+        </w:rPr>
+        <w:t xml:space="preserve">plant </w:t>
+      </w:r>
+      <w:r>
+        <w:rPr>
+          <w:lang w:val="en-US"/>
+        </w:rPr>
+        <w:t>group</w:t>
+      </w:r>
+      <w:r>
+        <w:rPr>
+          <w:lang w:val="en-US"/>
+        </w:rPr>
+        <w:t>.</w:t>
+      </w:r>
+    </w:p>
+    <w:p>
+      <w:pPr>
+        <w:pStyle w:val="ListParagraph"/>
+        <w:numPr>
+          <w:ilvl w:val="0"/>
+          <w:numId w:val="8"/>
+        </w:numPr>
+        <w:rPr>
+          <w:lang w:val="en-US"/>
+        </w:rPr>
+      </w:pPr>
+      <w:proofErr w:type="spellStart"/>
+      <w:r>
+        <w:rPr>
+          <w:lang w:val="en-US"/>
+        </w:rPr>
+        <w:t>plants_v</w:t>
+      </w:r>
+      <w:proofErr w:type="spellEnd"/>
+      <w:r>
+        <w:rPr>
+          <w:lang w:val="en-US"/>
+        </w:rPr>
+        <w:t xml:space="preserve"> –plants </w:t>
+      </w:r>
+      <w:r>
+        <w:rPr>
+          <w:lang w:val="en-US"/>
+        </w:rPr>
+        <w:t>that have not been posted.</w:t>
+      </w:r>
+    </w:p>
+    <w:p>
+      <w:pPr>
+        <w:pStyle w:val="ListParagraph"/>
+        <w:numPr>
+          <w:ilvl w:val="0"/>
+          <w:numId w:val="8"/>
+        </w:numPr>
+        <w:rPr>
+          <w:lang w:val="en-US"/>
+        </w:rPr>
+      </w:pPr>
+      <w:proofErr w:type="spellStart"/>
+      <w:r>
+        <w:rPr>
+          <w:lang w:val="en-US"/>
+        </w:rPr>
+        <w:t>prepared_for_post_v</w:t>
+      </w:r>
+      <w:proofErr w:type="spellEnd"/>
+      <w:r>
+        <w:rPr>
+          <w:lang w:val="en-US"/>
+        </w:rPr>
+        <w:t xml:space="preserve"> </w:t>
+      </w:r>
+      <w:r>
+        <w:rPr>
+          <w:lang w:val="en-US"/>
+        </w:rPr>
+        <w:t>–</w:t>
+      </w:r>
+      <w:r>
+        <w:rPr>
+          <w:lang w:val="en-US"/>
+        </w:rPr>
+        <w:t xml:space="preserve"> </w:t>
+      </w:r>
+      <w:r>
+        <w:rPr>
+          <w:lang w:val="en-US"/>
+        </w:rPr>
+        <w:t>plants that can be posted</w:t>
+      </w:r>
+      <w:r>
+        <w:rPr>
+          <w:lang w:val="en-US"/>
+        </w:rPr>
+        <w:t xml:space="preserve"> with posted specific information of current user.</w:t>
+      </w:r>
+    </w:p>
+    <w:p>
+      <w:pPr>
+        <w:pStyle w:val="ListParagraph"/>
+        <w:numPr>
+          <w:ilvl w:val="0"/>
+          <w:numId w:val="8"/>
+        </w:numPr>
+        <w:rPr>
+          <w:lang w:val="en-US"/>
+        </w:rPr>
+      </w:pPr>
+      <w:proofErr w:type="spellStart"/>
+      <w:r>
+        <w:rPr>
+          <w:lang w:val="en-US"/>
+        </w:rPr>
+        <w:t>user_to_roles</w:t>
+      </w:r>
+      <w:proofErr w:type="spellEnd"/>
+      <w:r>
+        <w:rPr>
+          <w:lang w:val="en-US"/>
+        </w:rPr>
+        <w:t xml:space="preserve"> – roles assigned to users.</w:t>
+      </w:r>
+    </w:p>
+    <w:p>
+      <w:pPr>
+        <w:ind w:left="709" w:firstLine="0"/>
+        <w:rPr>
+          <w:lang w:val="en-US"/>
+        </w:rPr>
+      </w:pPr>
+      <w:r>
+        <w:rPr>
+          <w:lang w:val="en-US"/>
+        </w:rPr>
+        <w:t>Triggers:</w:t>
+      </w:r>
+    </w:p>
+    <w:p>
+      <w:pPr>
+        <w:pStyle w:val="ListParagraph"/>
+        <w:numPr>
+          <w:ilvl w:val="0"/>
+          <w:numId w:val="13"/>
+        </w:numPr>
+        <w:rPr>
+          <w:lang w:val="en-US"/>
+        </w:rPr>
+      </w:pPr>
+      <w:proofErr w:type="spellStart"/>
+      <w:r>
+        <w:rPr>
+          <w:lang w:val="en-US"/>
+        </w:rPr>
+        <w:t>plant_no_update_posted</w:t>
+      </w:r>
+      <w:proofErr w:type="spellEnd"/>
+      <w:r>
+        <w:rPr>
+          <w:lang w:val="en-US"/>
+        </w:rPr>
+        <w:t xml:space="preserve"> – verifies that </w:t>
+      </w:r>
+      <w:r>
+        <w:rPr>
+          <w:lang w:val="en-US"/>
+        </w:rPr>
+        <w:t xml:space="preserve">plant that is to be updated have not been </w:t>
+      </w:r>
+      <w:r>
+        <w:rPr>
+          <w:lang w:val="en-US"/>
+        </w:rPr>
+        <w:t>posted yet.</w:t>
+      </w:r>
+      <w:r>
+        <w:rPr>
+          <w:lang w:val="en-US"/>
+        </w:rPr>
+        <w:t xml:space="preserve"> Gets executed before update of plant.</w:t>
+      </w:r>
+    </w:p>
+    <w:p>
+      <w:pPr>
+        <w:pStyle w:val="ListParagraph"/>
+        <w:numPr>
+          <w:ilvl w:val="0"/>
+          <w:numId w:val="13"/>
+        </w:numPr>
+        <w:rPr>
+          <w:lang w:val="en-US"/>
+        </w:rPr>
+      </w:pPr>
+      <w:proofErr w:type="spellStart"/>
+      <w:r>
+        <w:rPr>
+          <w:lang w:val="en-US"/>
+        </w:rPr>
+        <w:t>person_check_login</w:t>
+      </w:r>
+      <w:proofErr w:type="spellEnd"/>
+      <w:r>
+        <w:rPr>
+          <w:lang w:val="en-US"/>
+        </w:rPr>
+        <w:t xml:space="preserve"> – verifies that </w:t>
+      </w:r>
+      <w:r>
+        <w:rPr>
+          <w:lang w:val="en-US"/>
+        </w:rPr>
+        <w:t>login of person exists in the database.</w:t>
+      </w:r>
+      <w:r>
+        <w:rPr>
+          <w:lang w:val="en-US"/>
+        </w:rPr>
+        <w:t xml:space="preserve"> Get</w:t>
+      </w:r>
+      <w:r>
+        <w:rPr>
+          <w:lang w:val="en-US"/>
+        </w:rPr>
+        <w:t>s</w:t>
+      </w:r>
+      <w:r>
+        <w:rPr>
+          <w:lang w:val="en-US"/>
+        </w:rPr>
+        <w:t xml:space="preserve"> executed before insert into </w:t>
+      </w:r>
+      <w:proofErr w:type="spellStart"/>
+      <w:r>
+        <w:rPr>
+          <w:lang w:val="en-US"/>
+        </w:rPr>
+        <w:t>plant_to_login</w:t>
+      </w:r>
+      <w:proofErr w:type="spellEnd"/>
+      <w:r>
+        <w:rPr>
+          <w:lang w:val="en-US"/>
+        </w:rPr>
+        <w:t>.</w:t>
+      </w:r>
+    </w:p>
+    <w:p>
+      <w:pPr>
+        <w:pStyle w:val="ListParagraph"/>
+        <w:numPr>
+          <w:ilvl w:val="0"/>
+          <w:numId w:val="13"/>
+        </w:numPr>
+        <w:rPr>
+          <w:lang w:val="en-US"/>
+        </w:rPr>
+      </w:pPr>
+      <w:proofErr w:type="spellStart"/>
+      <w:r>
+        <w:rPr>
+          <w:lang w:val="en-US"/>
+        </w:rPr>
+        <w:t>delete_only_creator_or_manager</w:t>
+      </w:r>
+      <w:proofErr w:type="spellEnd"/>
+      <w:r>
+        <w:rPr>
+          <w:lang w:val="en-US"/>
+        </w:rPr>
+        <w:t xml:space="preserve"> – verifies </w:t>
+      </w:r>
+      <w:r>
+        <w:rPr>
+          <w:lang w:val="en-US"/>
+        </w:rPr>
+        <w:t xml:space="preserve">that only manager or </w:t>
+      </w:r>
+      <w:r>
+        <w:rPr>
+          <w:lang w:val="en-US"/>
+        </w:rPr>
+        <w:t xml:space="preserve">original poster can </w:t>
+      </w:r>
+      <w:r>
+        <w:rPr>
+          <w:lang w:val="en-US"/>
+        </w:rPr>
+        <w:t xml:space="preserve">remove </w:t>
+      </w:r>
+      <w:r>
+        <w:rPr>
+          <w:lang w:val="en-US"/>
+        </w:rPr>
+        <w:t>post or order</w:t>
+      </w:r>
+      <w:r>
+        <w:rPr>
+          <w:lang w:val="en-US"/>
+        </w:rPr>
+        <w:t>.</w:t>
+      </w:r>
+      <w:r>
+        <w:rPr>
+          <w:lang w:val="en-US"/>
+        </w:rPr>
+        <w:t xml:space="preserve"> Gets executed before delete of </w:t>
+      </w:r>
+      <w:proofErr w:type="spellStart"/>
+      <w:r>
+        <w:rPr>
+          <w:lang w:val="en-US"/>
+        </w:rPr>
+        <w:t>plant_order</w:t>
+      </w:r>
+      <w:proofErr w:type="spellEnd"/>
+      <w:r>
+        <w:rPr>
+          <w:lang w:val="en-US"/>
+        </w:rPr>
+        <w:t xml:space="preserve"> and </w:t>
+      </w:r>
+      <w:proofErr w:type="spellStart"/>
+      <w:r>
+        <w:rPr>
+          <w:lang w:val="en-US"/>
+        </w:rPr>
+        <w:t>plant_post</w:t>
+      </w:r>
+      <w:proofErr w:type="spellEnd"/>
+      <w:r>
+        <w:rPr>
+          <w:lang w:val="en-US"/>
+        </w:rPr>
+        <w:t>.</w:t>
+      </w:r>
+    </w:p>
+    <w:p>
+      <w:pPr>
+        <w:pStyle w:val="ListParagraph"/>
+        <w:numPr>
+          <w:ilvl w:val="0"/>
+          <w:numId w:val="13"/>
+        </w:numPr>
+        <w:rPr>
+          <w:lang w:val="en-US"/>
+        </w:rPr>
+      </w:pPr>
+      <w:proofErr w:type="spellStart"/>
+      <w:r>
+        <w:rPr>
+          <w:lang w:val="en-US"/>
+        </w:rPr>
+        <w:t>order_</w:t>
+      </w:r>
+      <w:r>
+        <w:rPr>
+          <w:lang w:val="en-US"/>
+        </w:rPr>
+        <w:t>store_user_address</w:t>
+      </w:r>
+      <w:proofErr w:type="spellEnd"/>
+      <w:r>
+        <w:rPr>
+          <w:lang w:val="en-US"/>
+        </w:rPr>
+        <w:t xml:space="preserve"> – </w:t>
+      </w:r>
+      <w:r>
+        <w:rPr>
+          <w:lang w:val="en-US"/>
+        </w:rPr>
+        <w:t xml:space="preserve">connects </w:t>
+      </w:r>
+      <w:r>
+        <w:rPr>
+          <w:lang w:val="en-US"/>
+        </w:rPr>
+        <w:t xml:space="preserve">used </w:t>
+      </w:r>
+      <w:r>
+        <w:rPr>
+          <w:lang w:val="en-US"/>
+        </w:rPr>
+        <w:t xml:space="preserve">address </w:t>
+      </w:r>
+      <w:r>
+        <w:rPr>
+          <w:lang w:val="en-US"/>
+        </w:rPr>
+        <w:t xml:space="preserve">for order to the person making this order. Gets executed </w:t>
+      </w:r>
+      <w:r>
+        <w:rPr>
+          <w:lang w:val="en-US"/>
+        </w:rPr>
+        <w:t>after insert of plant_order.</w:t>
+      </w:r>
+      <w:bookmarkStart w:id="10" w:name="_GoBack"/>
+      <w:bookmarkEnd w:id="10"/>
+    </w:p>
+    <w:p>
+      <w:pPr>
+        <w:pStyle w:val="ListParagraph"/>
+        <w:numPr>
+          <w:ilvl w:val="0"/>
+          <w:numId w:val="13"/>
+        </w:numPr>
+        <w:rPr>
+          <w:lang w:val="en-US"/>
+        </w:rPr>
+      </w:pPr>
+      <w:proofErr w:type="spellStart"/>
+      <w:r>
+        <w:rPr>
+          <w:lang w:val="en-US"/>
+        </w:rPr>
+        <w:t>set_current_user_id_care_taker</w:t>
+      </w:r>
+      <w:proofErr w:type="spellEnd"/>
+      <w:r>
+        <w:rPr>
+          <w:lang w:val="en-US"/>
+        </w:rPr>
+        <w:t xml:space="preserve"> – sets id of employee on creation of plant. Gets executed </w:t>
+      </w:r>
+      <w:r>
+        <w:rPr>
+          <w:lang w:val="en-US"/>
+        </w:rPr>
+        <w:t>before insert on plant.</w:t>
+      </w:r>
+    </w:p>
+    <w:p>
+      <w:pPr>
+        <w:pStyle w:val="ListParagraph"/>
+        <w:numPr>
+          <w:ilvl w:val="0"/>
+          <w:numId w:val="13"/>
+        </w:numPr>
+        <w:rPr>
+          <w:lang w:val="en-US"/>
+        </w:rPr>
+      </w:pPr>
+      <w:proofErr w:type="spellStart"/>
+      <w:r>
+        <w:rPr>
+          <w:lang w:val="en-US"/>
+        </w:rPr>
+        <w:t>set_current_</w:t>
+      </w:r>
+      <w:r>
+        <w:rPr>
+          <w:lang w:val="en-US"/>
+        </w:rPr>
+        <w:t>user_id_instruction</w:t>
+      </w:r>
+      <w:proofErr w:type="spellEnd"/>
+      <w:r>
+        <w:rPr>
+          <w:lang w:val="en-US"/>
+        </w:rPr>
+        <w:t xml:space="preserve"> – sets id of employee on creation of </w:t>
+      </w:r>
+      <w:r>
+        <w:rPr>
+          <w:lang w:val="en-US"/>
+        </w:rPr>
+        <w:t>instruction</w:t>
+      </w:r>
+      <w:r>
+        <w:rPr>
+          <w:lang w:val="en-US"/>
+        </w:rPr>
+        <w:t xml:space="preserve">. Gets executed before insert on </w:t>
+      </w:r>
+      <w:proofErr w:type="spellStart"/>
+      <w:r>
+        <w:rPr>
+          <w:lang w:val="en-US"/>
+        </w:rPr>
+        <w:t>plant</w:t>
+      </w:r>
+      <w:r>
+        <w:rPr>
+          <w:lang w:val="en-US"/>
+        </w:rPr>
+        <w:t>_caring_instruction</w:t>
+      </w:r>
+      <w:proofErr w:type="spellEnd"/>
+      <w:r>
+        <w:rPr>
+          <w:lang w:val="en-US"/>
+        </w:rPr>
+        <w:t>.</w:t>
+      </w:r>
+    </w:p>
+    <w:p>
+      <w:pPr>
+        <w:pStyle w:val="ListParagraph"/>
+        <w:numPr>
+          <w:ilvl w:val="0"/>
+          <w:numId w:val="13"/>
+        </w:numPr>
+        <w:rPr>
+          <w:lang w:val="en-US"/>
+        </w:rPr>
+      </w:pPr>
+      <w:proofErr w:type="spellStart"/>
+      <w:r>
+        <w:rPr>
+          <w:lang w:val="en-US"/>
+        </w:rPr>
+        <w:lastRenderedPageBreak/>
+        <w:t>set_current_user_id_</w:t>
+      </w:r>
+      <w:r>
+        <w:rPr>
+          <w:lang w:val="en-US"/>
+        </w:rPr>
+        <w:t>seller</w:t>
+      </w:r>
+      <w:proofErr w:type="spellEnd"/>
+      <w:r>
+        <w:rPr>
+          <w:lang w:val="en-US"/>
+        </w:rPr>
+        <w:t xml:space="preserve"> – sets id of employee on creation of </w:t>
+      </w:r>
+      <w:r>
+        <w:rPr>
+          <w:lang w:val="en-US"/>
+        </w:rPr>
+        <w:t>post</w:t>
+      </w:r>
+      <w:r>
+        <w:rPr>
+          <w:lang w:val="en-US"/>
+        </w:rPr>
+        <w:t xml:space="preserve">. Gets executed before insert on </w:t>
+      </w:r>
+      <w:proofErr w:type="spellStart"/>
+      <w:r>
+        <w:rPr>
+          <w:lang w:val="en-US"/>
+        </w:rPr>
+        <w:t>plant</w:t>
+      </w:r>
+      <w:r>
+        <w:rPr>
+          <w:lang w:val="en-US"/>
+        </w:rPr>
+        <w:t>_post</w:t>
+      </w:r>
+      <w:proofErr w:type="spellEnd"/>
+      <w:r>
+        <w:rPr>
+          <w:lang w:val="en-US"/>
+        </w:rPr>
+        <w:t>.</w:t>
+      </w:r>
+      <w:r>
+        <w:rPr>
+          <w:lang w:val="en-US"/>
+        </w:rPr>
+        <w:t xml:space="preserve"> </w:t>
+      </w:r>
+    </w:p>
+    <w:p>
+      <w:pPr>
+        <w:pStyle w:val="ListParagraph"/>
+        <w:numPr>
+          <w:ilvl w:val="0"/>
+          <w:numId w:val="13"/>
+        </w:numPr>
+        <w:rPr>
+          <w:lang w:val="en-US"/>
+        </w:rPr>
+      </w:pPr>
+      <w:proofErr w:type="spellStart"/>
+      <w:r>
+        <w:rPr>
+          <w:lang w:val="en-US"/>
+        </w:rPr>
+        <w:t>set_current_user_id_</w:t>
+      </w:r>
+      <w:r>
+        <w:rPr>
+          <w:lang w:val="en-US"/>
+        </w:rPr>
+        <w:t>order</w:t>
+      </w:r>
+      <w:proofErr w:type="spellEnd"/>
+      <w:r>
+        <w:rPr>
+          <w:lang w:val="en-US"/>
+        </w:rPr>
+        <w:t xml:space="preserve"> – sets id of </w:t>
+      </w:r>
+      <w:r>
+        <w:rPr>
+          <w:lang w:val="en-US"/>
+        </w:rPr>
+        <w:t>customer</w:t>
+      </w:r>
+      <w:r>
+        <w:rPr>
+          <w:lang w:val="en-US"/>
+        </w:rPr>
+        <w:t xml:space="preserve"> on </w:t>
+      </w:r>
+      <w:r>
+        <w:rPr>
+          <w:lang w:val="en-US"/>
+        </w:rPr>
+        <w:t>ordering of post</w:t>
+      </w:r>
+      <w:r>
+        <w:rPr>
+          <w:lang w:val="en-US"/>
+        </w:rPr>
+        <w:t xml:space="preserve">. Gets executed before insert on </w:t>
+      </w:r>
+      <w:proofErr w:type="spellStart"/>
+      <w:r>
+        <w:rPr>
+          <w:lang w:val="en-US"/>
+        </w:rPr>
+        <w:t>plant</w:t>
+      </w:r>
+      <w:r>
+        <w:rPr>
+          <w:lang w:val="en-US"/>
+        </w:rPr>
+        <w:t>_order</w:t>
+      </w:r>
+      <w:proofErr w:type="spellEnd"/>
+      <w:r>
+        <w:rPr>
+          <w:lang w:val="en-US"/>
+        </w:rPr>
+        <w:t>.</w:t>
+      </w:r>
+    </w:p>
+    <w:p>
+      <w:pPr>
+        <w:ind w:left="709" w:firstLine="0"/>
+        <w:rPr>
+          <w:lang w:val="en-US"/>
+        </w:rPr>
+      </w:pPr>
+      <w:r>
+        <w:rPr>
+          <w:lang w:val="en-US"/>
+        </w:rPr>
+        <w:t>Functions:</w:t>
+      </w:r>
+    </w:p>
+    <w:p>
+      <w:pPr>
+        <w:pStyle w:val="ListParagraph"/>
+        <w:numPr>
+          <w:ilvl w:val="0"/>
+          <w:numId w:val="9"/>
+        </w:numPr>
+        <w:rPr>
+          <w:lang w:val="en-US"/>
+        </w:rPr>
+      </w:pPr>
+      <w:proofErr w:type="spellStart"/>
+      <w:r>
+        <w:rPr>
+          <w:lang w:val="en-US"/>
+        </w:rPr>
+        <w:t>create_instruction</w:t>
+      </w:r>
+      <w:proofErr w:type="spellEnd"/>
+      <w:r>
+        <w:rPr>
+          <w:lang w:val="en-US"/>
+        </w:rPr>
+        <w:t xml:space="preserve"> </w:t>
+      </w:r>
+      <w:r>
+        <w:rPr>
+          <w:lang w:val="en-US"/>
+        </w:rPr>
+        <w:t>–</w:t>
+      </w:r>
+      <w:r>
+        <w:rPr>
+          <w:lang w:val="en-US"/>
+        </w:rPr>
+        <w:t xml:space="preserve"> </w:t>
+      </w:r>
+      <w:r>
+        <w:rPr>
+          <w:lang w:val="en-US"/>
+        </w:rPr>
+        <w:t>creates and instruction</w:t>
+      </w:r>
+      <w:r>
+        <w:rPr>
+          <w:lang w:val="en-US"/>
+        </w:rPr>
+        <w:t>.</w:t>
+      </w:r>
+    </w:p>
+    <w:p>
+      <w:pPr>
+        <w:pStyle w:val="ListParagraph"/>
+        <w:numPr>
+          <w:ilvl w:val="0"/>
+          <w:numId w:val="9"/>
+        </w:numPr>
+        <w:rPr>
+          <w:lang w:val="en-US"/>
+        </w:rPr>
+      </w:pPr>
+      <w:proofErr w:type="spellStart"/>
+      <w:r>
+        <w:rPr>
+          <w:lang w:val="en-US"/>
+        </w:rPr>
+        <w:t>create_plant</w:t>
+      </w:r>
+      <w:proofErr w:type="spellEnd"/>
+      <w:r>
+        <w:rPr>
+          <w:lang w:val="en-US"/>
+        </w:rPr>
+        <w:t xml:space="preserve"> – creates a plant</w:t>
+      </w:r>
+      <w:r>
+        <w:rPr>
+          <w:lang w:val="en-US"/>
+        </w:rPr>
+        <w:t>.</w:t>
+      </w:r>
+    </w:p>
+    <w:p>
+      <w:pPr>
+        <w:pStyle w:val="ListParagraph"/>
+        <w:numPr>
+          <w:ilvl w:val="0"/>
+          <w:numId w:val="9"/>
+        </w:numPr>
+        <w:rPr>
+          <w:lang w:val="en-US"/>
+        </w:rPr>
+      </w:pPr>
+      <w:proofErr w:type="spellStart"/>
+      <w:r>
+        <w:rPr>
+          <w:lang w:val="en-US"/>
+        </w:rPr>
+        <w:t>get_financial</w:t>
+      </w:r>
+      <w:proofErr w:type="spellEnd"/>
+      <w:r>
+        <w:rPr>
+          <w:lang w:val="en-US"/>
+        </w:rPr>
+        <w:t xml:space="preserve"> – financial statistics for specified time period partitioned by plant group</w:t>
+      </w:r>
+      <w:r>
+        <w:rPr>
+          <w:lang w:val="en-US"/>
+        </w:rPr>
+        <w:t>.</w:t>
+      </w:r>
+    </w:p>
+    <w:p>
+      <w:pPr>
+        <w:pStyle w:val="ListParagraph"/>
+        <w:numPr>
+          <w:ilvl w:val="0"/>
+          <w:numId w:val="9"/>
+        </w:numPr>
+        <w:rPr>
+          <w:lang w:val="en-US"/>
+        </w:rPr>
+      </w:pPr>
+      <w:proofErr w:type="spellStart"/>
+      <w:r>
+        <w:rPr>
+          <w:lang w:val="en-US"/>
+        </w:rPr>
+        <w:t>place_order</w:t>
+      </w:r>
+      <w:proofErr w:type="spellEnd"/>
+      <w:r>
+        <w:rPr>
+          <w:lang w:val="en-US"/>
+        </w:rPr>
+        <w:t xml:space="preserve"> – cre</w:t>
+      </w:r>
+      <w:r>
+        <w:rPr>
+          <w:lang w:val="en-US"/>
+        </w:rPr>
+        <w:t>ates an order</w:t>
+      </w:r>
+      <w:r>
+        <w:rPr>
+          <w:lang w:val="en-US"/>
+        </w:rPr>
+        <w:t xml:space="preserve"> and a delivery address if specified does not exist</w:t>
+      </w:r>
+      <w:r>
+        <w:rPr>
+          <w:lang w:val="en-US"/>
+        </w:rPr>
+        <w:t>.</w:t>
+      </w:r>
+    </w:p>
+    <w:p>
+      <w:pPr>
+        <w:pStyle w:val="ListParagraph"/>
+        <w:numPr>
+          <w:ilvl w:val="0"/>
+          <w:numId w:val="9"/>
+        </w:numPr>
+        <w:rPr>
+          <w:lang w:val="en-US"/>
+        </w:rPr>
+      </w:pPr>
+      <w:proofErr w:type="spellStart"/>
+      <w:r>
+        <w:rPr>
+          <w:lang w:val="en-US"/>
+        </w:rPr>
+        <w:t>post_plant</w:t>
+      </w:r>
+      <w:proofErr w:type="spellEnd"/>
+      <w:r>
+        <w:rPr>
+          <w:lang w:val="en-US"/>
+        </w:rPr>
+        <w:t xml:space="preserve"> – posts a plant verifying</w:t>
+      </w:r>
+      <w:r>
+        <w:rPr>
+          <w:lang w:val="en-US"/>
+        </w:rPr>
+        <w:t xml:space="preserve"> </w:t>
+      </w:r>
+      <w:r>
+        <w:rPr>
+          <w:lang w:val="en-US"/>
+        </w:rPr>
+        <w:t xml:space="preserve">creation parameters. It </w:t>
+      </w:r>
+      <w:r>
+        <w:rPr>
+          <w:lang w:val="en-US"/>
+        </w:rPr>
+        <w:t xml:space="preserve">should not be used as </w:t>
+      </w:r>
+      <w:r>
+        <w:rPr>
+          <w:lang w:val="en-US"/>
+        </w:rPr>
+        <w:t xml:space="preserve">the only source of truth, but as a backup </w:t>
+      </w:r>
+      <w:r>
+        <w:rPr>
+          <w:lang w:val="en-US"/>
+        </w:rPr>
+        <w:t>for providing meaning-full response codes.</w:t>
+      </w:r>
+    </w:p>
+    <w:p>
+      <w:pPr>
+        <w:pStyle w:val="ListParagraph"/>
+        <w:numPr>
+          <w:ilvl w:val="0"/>
+          <w:numId w:val="9"/>
+        </w:numPr>
+        <w:rPr>
+          <w:lang w:val="en-US"/>
+        </w:rPr>
+      </w:pPr>
+      <w:proofErr w:type="spellStart"/>
+      <w:r>
+        <w:rPr>
+          <w:lang w:val="en-US"/>
+        </w:rPr>
+        <w:t>search_instructions</w:t>
+      </w:r>
+      <w:proofErr w:type="spellEnd"/>
+      <w:r>
+        <w:rPr>
+          <w:lang w:val="en-US"/>
+        </w:rPr>
+        <w:t xml:space="preserve"> – finds </w:t>
+      </w:r>
+      <w:r>
+        <w:rPr>
+          <w:lang w:val="en-US"/>
+        </w:rPr>
+        <w:t>instructions matching specified parameters.</w:t>
+      </w:r>
+    </w:p>
+    <w:p>
+      <w:pPr>
+        <w:pStyle w:val="ListParagraph"/>
+        <w:numPr>
+          <w:ilvl w:val="0"/>
+          <w:numId w:val="9"/>
+        </w:numPr>
+        <w:rPr>
+          <w:lang w:val="en-US"/>
+        </w:rPr>
+      </w:pPr>
+      <w:proofErr w:type="spellStart"/>
+      <w:r>
+        <w:rPr>
+          <w:lang w:val="en-US"/>
+        </w:rPr>
+        <w:t>s</w:t>
+      </w:r>
+      <w:r>
+        <w:rPr>
+          <w:lang w:val="en-US"/>
+        </w:rPr>
+        <w:t>earch_plant</w:t>
+      </w:r>
+      <w:proofErr w:type="spellEnd"/>
+      <w:r>
+        <w:rPr>
+          <w:lang w:val="en-US"/>
+        </w:rPr>
+        <w:t xml:space="preserve"> - </w:t>
+      </w:r>
+      <w:r>
+        <w:rPr>
+          <w:lang w:val="en-US"/>
+        </w:rPr>
+        <w:t>finds instructions matching specified parameters.</w:t>
+      </w:r>
+      <w:r>
+        <w:rPr>
+          <w:lang w:val="en-US"/>
+        </w:rPr>
+        <w:t xml:space="preserve"> </w:t>
+      </w:r>
+    </w:p>
+    <w:p>
+      <w:pPr>
+        <w:pStyle w:val="ListParagraph"/>
+        <w:numPr>
+          <w:ilvl w:val="0"/>
+          <w:numId w:val="9"/>
+        </w:numPr>
+        <w:rPr>
+          <w:lang w:val="en-US"/>
+        </w:rPr>
+      </w:pPr>
+      <w:proofErr w:type="spellStart"/>
+      <w:r>
+        <w:rPr>
+          <w:lang w:val="en-US"/>
+        </w:rPr>
+        <w:t>search_</w:t>
+      </w:r>
+      <w:r>
+        <w:rPr>
+          <w:lang w:val="en-US"/>
+        </w:rPr>
+        <w:t>users</w:t>
+      </w:r>
+      <w:proofErr w:type="spellEnd"/>
+      <w:r>
+        <w:rPr>
+          <w:lang w:val="en-US"/>
+        </w:rPr>
+        <w:t xml:space="preserve"> - finds </w:t>
+      </w:r>
+      <w:r>
+        <w:rPr>
+          <w:lang w:val="en-US"/>
+        </w:rPr>
+        <w:t xml:space="preserve">users </w:t>
+      </w:r>
+      <w:r>
+        <w:rPr>
+          <w:lang w:val="en-US"/>
+        </w:rPr>
+        <w:t>matching specified parameters.</w:t>
+      </w:r>
+    </w:p>
+    <w:p>
+      <w:pPr>
+        <w:ind w:left="709" w:firstLine="0"/>
+        <w:rPr>
+          <w:lang w:val="en-US"/>
+        </w:rPr>
+      </w:pPr>
+      <w:r>
+        <w:rPr>
+          <w:lang w:val="en-US"/>
+        </w:rPr>
+        <w:t>Utility functions:</w:t>
+      </w:r>
+    </w:p>
+    <w:p>
+      <w:pPr>
+        <w:pStyle w:val="ListParagraph"/>
+        <w:numPr>
+          <w:ilvl w:val="0"/>
+          <w:numId w:val="11"/>
+        </w:numPr>
+        <w:rPr>
+          <w:lang w:val="en-US"/>
+        </w:rPr>
+      </w:pPr>
+      <w:proofErr w:type="spellStart"/>
+      <w:r>
+        <w:rPr>
+          <w:lang w:val="en-US"/>
+        </w:rPr>
+        <w:t>array_length_no_nulls</w:t>
+      </w:r>
+      <w:proofErr w:type="spellEnd"/>
+      <w:r>
+        <w:rPr>
+          <w:lang w:val="en-US"/>
+        </w:rPr>
+        <w:t xml:space="preserve"> – gets number of items in an array, excluding </w:t>
+      </w:r>
+      <w:r>
+        <w:rPr>
+          <w:lang w:val="en-US"/>
+        </w:rPr>
+        <w:t>NULL values</w:t>
+      </w:r>
+      <w:r>
+        <w:rPr>
+          <w:lang w:val="en-US"/>
+        </w:rPr>
+        <w:t>.</w:t>
+      </w:r>
+      <w:r>
+        <w:rPr>
+          <w:lang w:val="en-US"/>
+        </w:rPr>
+        <w:t xml:space="preserve"> </w:t>
+      </w:r>
+    </w:p>
+    <w:p>
+      <w:pPr>
+        <w:pStyle w:val="ListParagraph"/>
+        <w:numPr>
+          <w:ilvl w:val="0"/>
+          <w:numId w:val="11"/>
+        </w:numPr>
+        <w:rPr>
+          <w:lang w:val="en-US"/>
+        </w:rPr>
+      </w:pPr>
+      <w:proofErr w:type="spellStart"/>
+      <w:r>
+        <w:rPr>
+          <w:lang w:val="en-US"/>
+        </w:rPr>
+        <w:t>get_</w:t>
+      </w:r>
+      <w:r>
+        <w:rPr>
+          <w:lang w:val="en-US"/>
+        </w:rPr>
+        <w:t>role_priority</w:t>
+      </w:r>
+      <w:proofErr w:type="spellEnd"/>
+      <w:r>
+        <w:rPr>
+          <w:lang w:val="en-US"/>
+        </w:rPr>
+        <w:t xml:space="preserve"> – gets </w:t>
+      </w:r>
+      <w:r>
+        <w:rPr>
+          <w:lang w:val="en-US"/>
+        </w:rPr>
+        <w:t>numeric indicator of level of access of provided role.</w:t>
+      </w:r>
+    </w:p>
+    <w:p>
+      <w:pPr>
+        <w:pStyle w:val="ListParagraph"/>
+        <w:numPr>
+          <w:ilvl w:val="0"/>
+          <w:numId w:val="11"/>
+        </w:numPr>
+        <w:rPr>
+          <w:lang w:val="en-US"/>
+        </w:rPr>
+      </w:pPr>
+      <w:proofErr w:type="spellStart"/>
+      <w:r>
+        <w:rPr>
+          <w:lang w:val="en-US"/>
+        </w:rPr>
+        <w:t>parse_role</w:t>
+      </w:r>
+      <w:proofErr w:type="spellEnd"/>
+      <w:r>
+        <w:rPr>
+          <w:lang w:val="en-US"/>
+        </w:rPr>
+        <w:t xml:space="preserve"> – gets </w:t>
+      </w:r>
+      <w:proofErr w:type="spellStart"/>
+      <w:r>
+        <w:rPr>
+          <w:lang w:val="en-US"/>
+        </w:rPr>
+        <w:t>UserRoles</w:t>
+      </w:r>
+      <w:proofErr w:type="spellEnd"/>
+      <w:r>
+        <w:rPr>
+          <w:lang w:val="en-US"/>
+        </w:rPr>
+        <w:t xml:space="preserve"> type value of system role.</w:t>
+      </w:r>
+    </w:p>
+    <w:p>
+      <w:pPr>
+        <w:pStyle w:val="ListParagraph"/>
+        <w:numPr>
+          <w:ilvl w:val="0"/>
+          <w:numId w:val="11"/>
+        </w:numPr>
+        <w:rPr>
+          <w:lang w:val="en-US"/>
+        </w:rPr>
+      </w:pPr>
+      <w:proofErr w:type="spellStart"/>
+      <w:r>
+        <w:rPr>
+          <w:lang w:val="en-US"/>
+        </w:rPr>
+        <w:t>current_user_can_create</w:t>
+      </w:r>
+      <w:proofErr w:type="spellEnd"/>
+      <w:r>
+        <w:rPr>
+          <w:lang w:val="en-US"/>
+        </w:rPr>
+        <w:t xml:space="preserve"> – check for access to grant </w:t>
+      </w:r>
+      <w:r>
+        <w:rPr>
+          <w:lang w:val="en-US"/>
+        </w:rPr>
+        <w:t>provided</w:t>
+      </w:r>
+      <w:r>
+        <w:rPr>
+          <w:lang w:val="en-US"/>
+        </w:rPr>
+        <w:t xml:space="preserve"> role</w:t>
+      </w:r>
+      <w:r>
+        <w:rPr>
+          <w:lang w:val="en-US"/>
+        </w:rPr>
+        <w:t>.</w:t>
+      </w:r>
+    </w:p>
+    <w:p>
+      <w:pPr>
+        <w:pStyle w:val="ListParagraph"/>
+        <w:numPr>
+          <w:ilvl w:val="0"/>
+          <w:numId w:val="11"/>
+        </w:numPr>
+        <w:rPr>
+          <w:lang w:val="en-US"/>
+        </w:rPr>
+      </w:pPr>
+      <w:proofErr w:type="spellStart"/>
+      <w:r>
+        <w:rPr>
+          <w:lang w:val="en-US"/>
+        </w:rPr>
+        <w:t>current_user_can_create_all</w:t>
+      </w:r>
+      <w:proofErr w:type="spellEnd"/>
+      <w:r>
+        <w:rPr>
+          <w:lang w:val="en-US"/>
+        </w:rPr>
+        <w:t xml:space="preserve"> – check for</w:t>
+      </w:r>
+      <w:r>
+        <w:rPr>
+          <w:lang w:val="en-US"/>
+        </w:rPr>
+        <w:t xml:space="preserve"> access to grant all provided roles.</w:t>
+      </w:r>
+    </w:p>
+    <w:p>
+      <w:pPr>
+        <w:pStyle w:val="ListParagraph"/>
+        <w:numPr>
+          <w:ilvl w:val="0"/>
+          <w:numId w:val="11"/>
+        </w:numPr>
+        <w:rPr>
+          <w:lang w:val="en-US"/>
+        </w:rPr>
+      </w:pPr>
+      <w:proofErr w:type="spellStart"/>
+      <w:r>
+        <w:rPr>
+          <w:lang w:val="en-US"/>
+        </w:rPr>
+        <w:t>get_current_user_id</w:t>
+      </w:r>
+      <w:proofErr w:type="spellEnd"/>
+      <w:r>
+        <w:rPr>
+          <w:lang w:val="en-US"/>
+        </w:rPr>
+        <w:t xml:space="preserve"> – finds person id of connected user, if none are found - -1 is returned.</w:t>
+      </w:r>
+    </w:p>
+    <w:p>
+      <w:pPr>
+        <w:pStyle w:val="ListParagraph"/>
+        <w:numPr>
+          <w:ilvl w:val="0"/>
+          <w:numId w:val="11"/>
+        </w:numPr>
+        <w:rPr>
+          <w:lang w:val="en-US"/>
+        </w:rPr>
+      </w:pPr>
+      <w:proofErr w:type="spellStart"/>
+      <w:r>
+        <w:rPr>
+          <w:lang w:val="en-US"/>
+        </w:rPr>
+        <w:t>get_current_user_id_</w:t>
+      </w:r>
+      <w:proofErr w:type="gramStart"/>
+      <w:r>
+        <w:rPr>
+          <w:lang w:val="en-US"/>
+        </w:rPr>
+        <w:t>throw</w:t>
+      </w:r>
+      <w:proofErr w:type="spellEnd"/>
+      <w:r>
+        <w:rPr>
+          <w:lang w:val="en-US"/>
+        </w:rPr>
+        <w:t>(</w:t>
+      </w:r>
+      <w:proofErr w:type="gramEnd"/>
+      <w:r>
+        <w:rPr>
+          <w:lang w:val="en-US"/>
+        </w:rPr>
+        <w:t>)</w:t>
+      </w:r>
+      <w:r>
+        <w:rPr>
+          <w:lang w:val="en-US"/>
+        </w:rPr>
+        <w:t xml:space="preserve"> – finds </w:t>
+      </w:r>
+      <w:r>
+        <w:rPr>
+          <w:lang w:val="en-US"/>
+        </w:rPr>
+        <w:t>person id of connected user, if none are found – exception is thrown.</w:t>
+      </w:r>
+    </w:p>
+    <w:p>
+      <w:pPr>
+        <w:ind w:left="709" w:firstLine="0"/>
+        <w:rPr>
+          <w:lang w:val="en-US"/>
+        </w:rPr>
+      </w:pPr>
+      <w:r>
+        <w:rPr>
+          <w:lang w:val="en-US"/>
+        </w:rPr>
+        <w:lastRenderedPageBreak/>
+        <w:t>Procedures:</w:t>
+      </w:r>
+    </w:p>
+    <w:p>
+      <w:pPr>
+        <w:pStyle w:val="ListParagraph"/>
+        <w:numPr>
+          <w:ilvl w:val="0"/>
+          <w:numId w:val="10"/>
+        </w:numPr>
+        <w:rPr>
+          <w:lang w:val="en-US"/>
+        </w:rPr>
+      </w:pPr>
+      <w:proofErr w:type="spellStart"/>
+      <w:r>
+        <w:rPr>
+          <w:lang w:val="en-US"/>
+        </w:rPr>
+        <w:t>confirm_received</w:t>
+      </w:r>
+      <w:proofErr w:type="spellEnd"/>
+      <w:r>
+        <w:rPr>
+          <w:lang w:val="en-US"/>
+        </w:rPr>
+        <w:t xml:space="preserve"> – confirms successful delivery of an order</w:t>
+      </w:r>
+      <w:r>
+        <w:rPr>
+          <w:lang w:val="en-US"/>
+        </w:rPr>
+        <w:t xml:space="preserve">, verifying </w:t>
+      </w:r>
+      <w:proofErr w:type="gramStart"/>
+      <w:r>
+        <w:rPr>
+          <w:lang w:val="en-US"/>
+        </w:rPr>
+        <w:t>that</w:t>
+      </w:r>
+      <w:proofErr w:type="gramEnd"/>
+      <w:r>
+        <w:rPr>
+          <w:lang w:val="en-US"/>
+        </w:rPr>
+        <w:t xml:space="preserve"> only user that made an order can confirm it</w:t>
+      </w:r>
+      <w:r>
+        <w:rPr>
+          <w:lang w:val="en-US"/>
+        </w:rPr>
+        <w:t>.</w:t>
+      </w:r>
+    </w:p>
+    <w:p>
+      <w:pPr>
+        <w:pStyle w:val="ListParagraph"/>
+        <w:numPr>
+          <w:ilvl w:val="0"/>
+          <w:numId w:val="10"/>
+        </w:numPr>
+        <w:rPr>
+          <w:lang w:val="en-US"/>
+        </w:rPr>
+      </w:pPr>
+      <w:proofErr w:type="spellStart"/>
+      <w:r>
+        <w:rPr>
+          <w:lang w:val="en-US"/>
+        </w:rPr>
+        <w:t>edit_instruction</w:t>
+      </w:r>
+      <w:proofErr w:type="spellEnd"/>
+      <w:r>
+        <w:rPr>
+          <w:lang w:val="en-US"/>
+        </w:rPr>
+        <w:t xml:space="preserve"> – edits </w:t>
+      </w:r>
+      <w:r>
+        <w:rPr>
+          <w:lang w:val="en-US"/>
+        </w:rPr>
+        <w:t>an instruction</w:t>
+      </w:r>
+      <w:r>
+        <w:rPr>
+          <w:lang w:val="en-US"/>
+        </w:rPr>
+        <w:t>.</w:t>
+      </w:r>
+    </w:p>
+    <w:p>
+      <w:pPr>
+        <w:pStyle w:val="ListParagraph"/>
+        <w:numPr>
+          <w:ilvl w:val="0"/>
+          <w:numId w:val="10"/>
+        </w:numPr>
+        <w:rPr>
+          <w:lang w:val="en-US"/>
+        </w:rPr>
+      </w:pPr>
+      <w:proofErr w:type="spellStart"/>
+      <w:r>
+        <w:rPr>
+          <w:lang w:val="en-US"/>
+        </w:rPr>
+        <w:t>edit_plant</w:t>
+      </w:r>
+      <w:proofErr w:type="spellEnd"/>
+      <w:r>
+        <w:rPr>
+          <w:lang w:val="en-US"/>
+        </w:rPr>
+        <w:t xml:space="preserve"> – edits a plant.</w:t>
+      </w:r>
+    </w:p>
+    <w:p>
+      <w:pPr>
+        <w:pStyle w:val="ListParagraph"/>
+        <w:numPr>
+          <w:ilvl w:val="0"/>
+          <w:numId w:val="10"/>
+        </w:numPr>
+        <w:rPr>
+          <w:lang w:val="en-US"/>
+        </w:rPr>
+      </w:pPr>
+      <w:proofErr w:type="spellStart"/>
+      <w:r>
+        <w:rPr>
+          <w:lang w:val="en-US"/>
+        </w:rPr>
+        <w:t>add_user_to_group</w:t>
+      </w:r>
+      <w:proofErr w:type="spellEnd"/>
+      <w:r>
+        <w:rPr>
+          <w:lang w:val="en-US"/>
+        </w:rPr>
+        <w:t xml:space="preserve"> </w:t>
+      </w:r>
+      <w:r>
+        <w:rPr>
+          <w:lang w:val="en-US"/>
+        </w:rPr>
+        <w:t>–</w:t>
+      </w:r>
+      <w:r>
+        <w:rPr>
+          <w:lang w:val="en-US"/>
+        </w:rPr>
+        <w:t xml:space="preserve"> </w:t>
+      </w:r>
+      <w:r>
+        <w:rPr>
+          <w:lang w:val="en-US"/>
+        </w:rPr>
+        <w:t>adds user to group verifying that current user has rights to do so.</w:t>
+      </w:r>
+    </w:p>
+    <w:p>
+      <w:pPr>
+        <w:pStyle w:val="ListParagraph"/>
+        <w:numPr>
+          <w:ilvl w:val="0"/>
+          <w:numId w:val="10"/>
+        </w:numPr>
+        <w:rPr>
+          <w:lang w:val="en-US"/>
+        </w:rPr>
+      </w:pPr>
+      <w:proofErr w:type="spellStart"/>
+      <w:r>
+        <w:rPr>
+          <w:lang w:val="en-US"/>
+        </w:rPr>
+        <w:t>remove_user_from_group</w:t>
+      </w:r>
+      <w:proofErr w:type="spellEnd"/>
+      <w:r>
+        <w:rPr>
+          <w:lang w:val="en-US"/>
+        </w:rPr>
+        <w:t xml:space="preserve"> – removes user from group verifying access to do so.</w:t>
+      </w:r>
+    </w:p>
+    <w:p>
+      <w:pPr>
+        <w:pStyle w:val="ListParagraph"/>
+        <w:numPr>
+          <w:ilvl w:val="0"/>
+          <w:numId w:val="10"/>
+        </w:numPr>
+        <w:rPr>
+          <w:lang w:val="en-US"/>
+        </w:rPr>
+      </w:pPr>
+      <w:proofErr w:type="spellStart"/>
+      <w:r>
+        <w:rPr>
+          <w:lang w:val="en-US"/>
+        </w:rPr>
+        <w:t>create_user_login</w:t>
+      </w:r>
+      <w:proofErr w:type="spellEnd"/>
+      <w:r>
+        <w:rPr>
+          <w:lang w:val="en-US"/>
+        </w:rPr>
+        <w:t xml:space="preserve"> – created login for user.</w:t>
+      </w:r>
+    </w:p>
+    <w:p>
+      <w:pPr>
+        <w:pStyle w:val="ListParagraph"/>
+        <w:numPr>
+          <w:ilvl w:val="0"/>
+          <w:numId w:val="10"/>
+        </w:numPr>
+        <w:rPr>
+          <w:lang w:val="en-US"/>
+        </w:rPr>
+      </w:pPr>
+      <w:proofErr w:type="spellStart"/>
+      <w:r>
+        <w:rPr>
+          <w:lang w:val="en-US"/>
+        </w:rPr>
+        <w:t>create_user</w:t>
+      </w:r>
+      <w:proofErr w:type="spellEnd"/>
+      <w:r>
+        <w:rPr>
+          <w:lang w:val="en-US"/>
+        </w:rPr>
+        <w:t xml:space="preserve"> – creates </w:t>
+      </w:r>
+      <w:r>
+        <w:rPr>
+          <w:lang w:val="en-US"/>
+        </w:rPr>
+        <w:t xml:space="preserve">login, </w:t>
+      </w:r>
+      <w:r>
+        <w:rPr>
+          <w:lang w:val="en-US"/>
+        </w:rPr>
+        <w:t>person tuple</w:t>
+      </w:r>
+      <w:r>
+        <w:rPr>
+          <w:lang w:val="en-US"/>
+        </w:rPr>
+        <w:t xml:space="preserve"> and links them</w:t>
+      </w:r>
+      <w:r>
+        <w:rPr>
+          <w:lang w:val="en-US"/>
+        </w:rPr>
+        <w:t>.</w:t>
+      </w:r>
     </w:p>
     <w:p>
       <w:pPr>
@@ -14339,7 +16311,6 @@
               <w:rPr>
                 <w:lang w:val="en-US"/>
               </w:rPr>
-              <w:lastRenderedPageBreak/>
               <w:t>Table</w:t>
             </w:r>
           </w:p>
@@ -14774,7 +16745,7 @@
     <w:tbl>
       <w:tblPr>
         <w:tblStyle w:val="TableGrid"/>
-        <w:tblW w:w="11669" w:type="dxa"/>
+        <w:tblW w:w="9571" w:type="dxa"/>
         <w:tblLook w:val="04A0" w:firstRow="1" w:lastRow="0" w:firstColumn="1" w:lastColumn="0" w:noHBand="0" w:noVBand="1"/>
       </w:tblPr>
       <w:tblGrid>
@@ -14782,13 +16753,8 @@
         <w:gridCol w:w="2137"/>
         <w:gridCol w:w="2102"/>
         <w:gridCol w:w="2098"/>
-        <w:gridCol w:w="2098"/>
       </w:tblGrid>
       <w:tr>
-        <w:trPr>
-          <w:gridAfter w:val="1"/>
-          <w:wAfter w:w="2098" w:type="dxa"/>
-        </w:trPr>
         <w:tc>
           <w:tcPr>
             <w:tcW w:w="3234" w:type="dxa"/>
@@ -14833,10 +16799,6 @@
         </w:tc>
       </w:tr>
       <w:tr>
-        <w:trPr>
-          <w:gridAfter w:val="1"/>
-          <w:wAfter w:w="2098" w:type="dxa"/>
-        </w:trPr>
         <w:tc>
           <w:tcPr>
             <w:tcW w:w="3234" w:type="dxa"/>
@@ -14910,10 +16872,6 @@
         </w:tc>
       </w:tr>
       <w:tr>
-        <w:trPr>
-          <w:gridAfter w:val="1"/>
-          <w:wAfter w:w="2098" w:type="dxa"/>
-        </w:trPr>
         <w:tc>
           <w:tcPr>
             <w:tcW w:w="3234" w:type="dxa"/>
@@ -14982,10 +16940,6 @@
         </w:tc>
       </w:tr>
       <w:tr>
-        <w:trPr>
-          <w:gridAfter w:val="1"/>
-          <w:wAfter w:w="2098" w:type="dxa"/>
-        </w:trPr>
         <w:tc>
           <w:tcPr>
             <w:tcW w:w="3234" w:type="dxa"/>
@@ -15132,31 +17086,8 @@
             </w:r>
           </w:p>
         </w:tc>
-        <w:tc>
-          <w:tcPr>
-            <w:tcW w:w="2098" w:type="dxa"/>
-          </w:tcPr>
-          <w:p>
-            <w:pPr>
-              <w:ind w:firstLine="0"/>
-              <w:rPr>
-                <w:lang w:val="en-US"/>
-              </w:rPr>
-            </w:pPr>
-            <w:r>
-              <w:rPr>
-                <w:lang w:val="en-US"/>
-              </w:rPr>
-              <w:t>Execute</w:t>
-            </w:r>
-          </w:p>
-        </w:tc>
       </w:tr>
       <w:tr>
-        <w:trPr>
-          <w:gridAfter w:val="1"/>
-          <w:wAfter w:w="2098" w:type="dxa"/>
-        </w:trPr>
         <w:tc>
           <w:tcPr>
             <w:tcW w:w="3234" w:type="dxa"/>
@@ -15231,10 +17162,6 @@
         </w:tc>
       </w:tr>
       <w:tr>
-        <w:trPr>
-          <w:gridAfter w:val="1"/>
-          <w:wAfter w:w="2098" w:type="dxa"/>
-        </w:trPr>
         <w:tc>
           <w:tcPr>
             <w:tcW w:w="3234" w:type="dxa"/>
@@ -15309,10 +17236,6 @@
         </w:tc>
       </w:tr>
       <w:tr>
-        <w:trPr>
-          <w:gridAfter w:val="1"/>
-          <w:wAfter w:w="2098" w:type="dxa"/>
-        </w:trPr>
         <w:tc>
           <w:tcPr>
             <w:tcW w:w="3234" w:type="dxa"/>
@@ -15402,6 +17325,7 @@
         <w:rPr>
           <w:lang w:val="en-US"/>
         </w:rPr>
+        <w:lastRenderedPageBreak/>
         <w:t>Table 6.3 -</w:t>
       </w:r>
       <w:r>
@@ -16265,7 +18189,6 @@
               <w:rPr>
                 <w:lang w:val="en-US"/>
               </w:rPr>
-              <w:lastRenderedPageBreak/>
               <w:t>get_current_user_id</w:t>
             </w:r>
             <w:proofErr w:type="spellEnd"/>
@@ -17322,8 +19245,6 @@
               </w:rPr>
               <w:t>S</w:t>
             </w:r>
-            <w:bookmarkStart w:id="10" w:name="_GoBack"/>
-            <w:bookmarkEnd w:id="10"/>
           </w:p>
         </w:tc>
       </w:tr>
@@ -17418,6 +19339,7 @@
         <w:rPr>
           <w:lang w:val="en-US"/>
         </w:rPr>
+        <w:lastRenderedPageBreak/>
         <w:t>Here, annotations are as follows:</w:t>
       </w:r>
     </w:p>
@@ -18008,9 +19930,148 @@
 </w:document>
 </file>
 
+<file path=word/endnotes.xml><?xml version="1.0" encoding="utf-8"?>
+<w:endnotes xmlns:wpc="http://schemas.microsoft.com/office/word/2010/wordprocessingCanvas" xmlns:mc="http://schemas.openxmlformats.org/markup-compatibility/2006" xmlns:o="urn:schemas-microsoft-com:office:office" xmlns:r="http://schemas.openxmlformats.org/officeDocument/2006/relationships" xmlns:m="http://schemas.openxmlformats.org/officeDocument/2006/math" xmlns:v="urn:schemas-microsoft-com:vml" xmlns:wp14="http://schemas.microsoft.com/office/word/2010/wordprocessingDrawing" xmlns:wp="http://schemas.openxmlformats.org/drawingml/2006/wordprocessingDrawing" xmlns:w10="urn:schemas-microsoft-com:office:word" xmlns:w="http://schemas.openxmlformats.org/wordprocessingml/2006/main" xmlns:w14="http://schemas.microsoft.com/office/word/2010/wordml" xmlns:wpg="http://schemas.microsoft.com/office/word/2010/wordprocessingGroup" xmlns:wpi="http://schemas.microsoft.com/office/word/2010/wordprocessingInk" xmlns:wne="http://schemas.microsoft.com/office/word/2006/wordml" xmlns:wps="http://schemas.microsoft.com/office/word/2010/wordprocessingShape" mc:Ignorable="w14 wp14">
+  <w:endnote w:type="separator" w:id="-1">
+    <w:p>
+      <w:pPr>
+        <w:spacing w:line="240" w:lineRule="auto"/>
+      </w:pPr>
+      <w:r>
+        <w:separator/>
+      </w:r>
+    </w:p>
+  </w:endnote>
+  <w:endnote w:type="continuationSeparator" w:id="0">
+    <w:p>
+      <w:pPr>
+        <w:spacing w:line="240" w:lineRule="auto"/>
+      </w:pPr>
+      <w:r>
+        <w:continuationSeparator/>
+      </w:r>
+    </w:p>
+  </w:endnote>
+</w:endnotes>
+</file>
+
+<file path=word/footnotes.xml><?xml version="1.0" encoding="utf-8"?>
+<w:footnotes xmlns:wpc="http://schemas.microsoft.com/office/word/2010/wordprocessingCanvas" xmlns:mc="http://schemas.openxmlformats.org/markup-compatibility/2006" xmlns:o="urn:schemas-microsoft-com:office:office" xmlns:r="http://schemas.openxmlformats.org/officeDocument/2006/relationships" xmlns:m="http://schemas.openxmlformats.org/officeDocument/2006/math" xmlns:v="urn:schemas-microsoft-com:vml" xmlns:wp14="http://schemas.microsoft.com/office/word/2010/wordprocessingDrawing" xmlns:wp="http://schemas.openxmlformats.org/drawingml/2006/wordprocessingDrawing" xmlns:w10="urn:schemas-microsoft-com:office:word" xmlns:w="http://schemas.openxmlformats.org/wordprocessingml/2006/main" xmlns:w14="http://schemas.microsoft.com/office/word/2010/wordml" xmlns:wpg="http://schemas.microsoft.com/office/word/2010/wordprocessingGroup" xmlns:wpi="http://schemas.microsoft.com/office/word/2010/wordprocessingInk" xmlns:wne="http://schemas.microsoft.com/office/word/2006/wordml" xmlns:wps="http://schemas.microsoft.com/office/word/2010/wordprocessingShape" mc:Ignorable="w14 wp14">
+  <w:footnote w:type="separator" w:id="-1">
+    <w:p>
+      <w:pPr>
+        <w:spacing w:line="240" w:lineRule="auto"/>
+      </w:pPr>
+      <w:r>
+        <w:separator/>
+      </w:r>
+    </w:p>
+  </w:footnote>
+  <w:footnote w:type="continuationSeparator" w:id="0">
+    <w:p>
+      <w:pPr>
+        <w:spacing w:line="240" w:lineRule="auto"/>
+      </w:pPr>
+      <w:r>
+        <w:continuationSeparator/>
+      </w:r>
+    </w:p>
+  </w:footnote>
+</w:footnotes>
+</file>
+
 <file path=word/numbering.xml><?xml version="1.0" encoding="utf-8"?>
 <w:numbering xmlns:wpc="http://schemas.microsoft.com/office/word/2010/wordprocessingCanvas" xmlns:mc="http://schemas.openxmlformats.org/markup-compatibility/2006" xmlns:o="urn:schemas-microsoft-com:office:office" xmlns:r="http://schemas.openxmlformats.org/officeDocument/2006/relationships" xmlns:m="http://schemas.openxmlformats.org/officeDocument/2006/math" xmlns:v="urn:schemas-microsoft-com:vml" xmlns:wp14="http://schemas.microsoft.com/office/word/2010/wordprocessingDrawing" xmlns:wp="http://schemas.openxmlformats.org/drawingml/2006/wordprocessingDrawing" xmlns:w10="urn:schemas-microsoft-com:office:word" xmlns:w="http://schemas.openxmlformats.org/wordprocessingml/2006/main" xmlns:w14="http://schemas.microsoft.com/office/word/2010/wordml" xmlns:wpg="http://schemas.microsoft.com/office/word/2010/wordprocessingGroup" xmlns:wpi="http://schemas.microsoft.com/office/word/2010/wordprocessingInk" xmlns:wne="http://schemas.microsoft.com/office/word/2006/wordml" xmlns:wps="http://schemas.microsoft.com/office/word/2010/wordprocessingShape" mc:Ignorable="w14 wp14">
   <w:abstractNum w:abstractNumId="0">
+    <w:nsid w:val="059B3C51"/>
+    <w:multiLevelType w:val="hybridMultilevel"/>
+    <w:tmpl w:val="28FCD4CE"/>
+    <w:lvl w:ilvl="0" w:tplc="F8B60AAE">
+      <w:start w:val="1"/>
+      <w:numFmt w:val="decimal"/>
+      <w:lvlText w:val="%1)"/>
+      <w:lvlJc w:val="left"/>
+      <w:pPr>
+        <w:ind w:left="1069" w:hanging="360"/>
+      </w:pPr>
+      <w:rPr>
+        <w:rFonts w:hint="default"/>
+      </w:rPr>
+    </w:lvl>
+    <w:lvl w:ilvl="1" w:tplc="04190019" w:tentative="1">
+      <w:start w:val="1"/>
+      <w:numFmt w:val="lowerLetter"/>
+      <w:lvlText w:val="%2."/>
+      <w:lvlJc w:val="left"/>
+      <w:pPr>
+        <w:ind w:left="1789" w:hanging="360"/>
+      </w:pPr>
+    </w:lvl>
+    <w:lvl w:ilvl="2" w:tplc="0419001B" w:tentative="1">
+      <w:start w:val="1"/>
+      <w:numFmt w:val="lowerRoman"/>
+      <w:lvlText w:val="%3."/>
+      <w:lvlJc w:val="right"/>
+      <w:pPr>
+        <w:ind w:left="2509" w:hanging="180"/>
+      </w:pPr>
+    </w:lvl>
+    <w:lvl w:ilvl="3" w:tplc="0419000F" w:tentative="1">
+      <w:start w:val="1"/>
+      <w:numFmt w:val="decimal"/>
+      <w:lvlText w:val="%4."/>
+      <w:lvlJc w:val="left"/>
+      <w:pPr>
+        <w:ind w:left="3229" w:hanging="360"/>
+      </w:pPr>
+    </w:lvl>
+    <w:lvl w:ilvl="4" w:tplc="04190019" w:tentative="1">
+      <w:start w:val="1"/>
+      <w:numFmt w:val="lowerLetter"/>
+      <w:lvlText w:val="%5."/>
+      <w:lvlJc w:val="left"/>
+      <w:pPr>
+        <w:ind w:left="3949" w:hanging="360"/>
+      </w:pPr>
+    </w:lvl>
+    <w:lvl w:ilvl="5" w:tplc="0419001B" w:tentative="1">
+      <w:start w:val="1"/>
+      <w:numFmt w:val="lowerRoman"/>
+      <w:lvlText w:val="%6."/>
+      <w:lvlJc w:val="right"/>
+      <w:pPr>
+        <w:ind w:left="4669" w:hanging="180"/>
+      </w:pPr>
+    </w:lvl>
+    <w:lvl w:ilvl="6" w:tplc="0419000F" w:tentative="1">
+      <w:start w:val="1"/>
+      <w:numFmt w:val="decimal"/>
+      <w:lvlText w:val="%7."/>
+      <w:lvlJc w:val="left"/>
+      <w:pPr>
+        <w:ind w:left="5389" w:hanging="360"/>
+      </w:pPr>
+    </w:lvl>
+    <w:lvl w:ilvl="7" w:tplc="04190019" w:tentative="1">
+      <w:start w:val="1"/>
+      <w:numFmt w:val="lowerLetter"/>
+      <w:lvlText w:val="%8."/>
+      <w:lvlJc w:val="left"/>
+      <w:pPr>
+        <w:ind w:left="6109" w:hanging="360"/>
+      </w:pPr>
+    </w:lvl>
+    <w:lvl w:ilvl="8" w:tplc="0419001B" w:tentative="1">
+      <w:start w:val="1"/>
+      <w:numFmt w:val="lowerRoman"/>
+      <w:lvlText w:val="%9."/>
+      <w:lvlJc w:val="right"/>
+      <w:pPr>
+        <w:ind w:left="6829" w:hanging="180"/>
+      </w:pPr>
+    </w:lvl>
+  </w:abstractNum>
+  <w:abstractNum w:abstractNumId="1">
     <w:nsid w:val="065648AA"/>
     <w:multiLevelType w:val="hybridMultilevel"/>
     <w:tmpl w:val="99222832"/>
@@ -18122,11 +20183,11 @@
       </w:rPr>
     </w:lvl>
   </w:abstractNum>
-  <w:abstractNum w:abstractNumId="1">
-    <w:nsid w:val="31B408E8"/>
+  <w:abstractNum w:abstractNumId="2">
+    <w:nsid w:val="21C70214"/>
     <w:multiLevelType w:val="hybridMultilevel"/>
-    <w:tmpl w:val="0A42D8B0"/>
-    <w:lvl w:ilvl="0" w:tplc="9F1C9D54">
+    <w:tmpl w:val="00C60210"/>
+    <w:lvl w:ilvl="0" w:tplc="201E9106">
       <w:start w:val="1"/>
       <w:numFmt w:val="decimal"/>
       <w:lvlText w:val="%1)"/>
@@ -18211,14 +20272,14 @@
       </w:pPr>
     </w:lvl>
   </w:abstractNum>
-  <w:abstractNum w:abstractNumId="2">
-    <w:nsid w:val="430E3959"/>
+  <w:abstractNum w:abstractNumId="3">
+    <w:nsid w:val="2F325E6A"/>
     <w:multiLevelType w:val="hybridMultilevel"/>
-    <w:tmpl w:val="773E0168"/>
-    <w:lvl w:ilvl="0" w:tplc="8D2C71A0">
+    <w:tmpl w:val="0E064D12"/>
+    <w:lvl w:ilvl="0" w:tplc="E54E81AC">
       <w:start w:val="1"/>
       <w:numFmt w:val="decimal"/>
-      <w:lvlText w:val="%1."/>
+      <w:lvlText w:val="%1)"/>
       <w:lvlJc w:val="left"/>
       <w:pPr>
         <w:ind w:left="1069" w:hanging="360"/>
@@ -18300,14 +20361,14 @@
       </w:pPr>
     </w:lvl>
   </w:abstractNum>
-  <w:abstractNum w:abstractNumId="3">
-    <w:nsid w:val="4AA27F7A"/>
+  <w:abstractNum w:abstractNumId="4">
+    <w:nsid w:val="31B408E8"/>
     <w:multiLevelType w:val="hybridMultilevel"/>
-    <w:tmpl w:val="65F26D4E"/>
-    <w:lvl w:ilvl="0" w:tplc="F68CEF00">
+    <w:tmpl w:val="0A42D8B0"/>
+    <w:lvl w:ilvl="0" w:tplc="9F1C9D54">
       <w:start w:val="1"/>
       <w:numFmt w:val="decimal"/>
-      <w:lvlText w:val="%1."/>
+      <w:lvlText w:val="%1)"/>
       <w:lvlJc w:val="left"/>
       <w:pPr>
         <w:ind w:left="1069" w:hanging="360"/>
@@ -18389,14 +20450,14 @@
       </w:pPr>
     </w:lvl>
   </w:abstractNum>
-  <w:abstractNum w:abstractNumId="4">
-    <w:nsid w:val="556835FB"/>
+  <w:abstractNum w:abstractNumId="5">
+    <w:nsid w:val="3EF04BE8"/>
     <w:multiLevelType w:val="hybridMultilevel"/>
-    <w:tmpl w:val="8CAC48D4"/>
-    <w:lvl w:ilvl="0" w:tplc="128E407E">
+    <w:tmpl w:val="14A08548"/>
+    <w:lvl w:ilvl="0" w:tplc="1AE2ACEA">
       <w:start w:val="1"/>
       <w:numFmt w:val="decimal"/>
-      <w:lvlText w:val="%1."/>
+      <w:lvlText w:val="%1)"/>
       <w:lvlJc w:val="left"/>
       <w:pPr>
         <w:ind w:left="1069" w:hanging="360"/>
@@ -18478,14 +20539,14 @@
       </w:pPr>
     </w:lvl>
   </w:abstractNum>
-  <w:abstractNum w:abstractNumId="5">
-    <w:nsid w:val="5F087D95"/>
+  <w:abstractNum w:abstractNumId="6">
+    <w:nsid w:val="430E3959"/>
     <w:multiLevelType w:val="hybridMultilevel"/>
-    <w:tmpl w:val="2410CCEA"/>
-    <w:lvl w:ilvl="0" w:tplc="6DFCDC32">
+    <w:tmpl w:val="773E0168"/>
+    <w:lvl w:ilvl="0" w:tplc="8D2C71A0">
       <w:start w:val="1"/>
       <w:numFmt w:val="decimal"/>
-      <w:lvlText w:val="%1)"/>
+      <w:lvlText w:val="%1."/>
       <w:lvlJc w:val="left"/>
       <w:pPr>
         <w:ind w:left="1069" w:hanging="360"/>
@@ -18567,7 +20628,363 @@
       </w:pPr>
     </w:lvl>
   </w:abstractNum>
-  <w:abstractNum w:abstractNumId="6">
+  <w:abstractNum w:abstractNumId="7">
+    <w:nsid w:val="4AA27F7A"/>
+    <w:multiLevelType w:val="hybridMultilevel"/>
+    <w:tmpl w:val="65F26D4E"/>
+    <w:lvl w:ilvl="0" w:tplc="F68CEF00">
+      <w:start w:val="1"/>
+      <w:numFmt w:val="decimal"/>
+      <w:lvlText w:val="%1."/>
+      <w:lvlJc w:val="left"/>
+      <w:pPr>
+        <w:ind w:left="1069" w:hanging="360"/>
+      </w:pPr>
+      <w:rPr>
+        <w:rFonts w:hint="default"/>
+      </w:rPr>
+    </w:lvl>
+    <w:lvl w:ilvl="1" w:tplc="04190019" w:tentative="1">
+      <w:start w:val="1"/>
+      <w:numFmt w:val="lowerLetter"/>
+      <w:lvlText w:val="%2."/>
+      <w:lvlJc w:val="left"/>
+      <w:pPr>
+        <w:ind w:left="1789" w:hanging="360"/>
+      </w:pPr>
+    </w:lvl>
+    <w:lvl w:ilvl="2" w:tplc="0419001B" w:tentative="1">
+      <w:start w:val="1"/>
+      <w:numFmt w:val="lowerRoman"/>
+      <w:lvlText w:val="%3."/>
+      <w:lvlJc w:val="right"/>
+      <w:pPr>
+        <w:ind w:left="2509" w:hanging="180"/>
+      </w:pPr>
+    </w:lvl>
+    <w:lvl w:ilvl="3" w:tplc="0419000F" w:tentative="1">
+      <w:start w:val="1"/>
+      <w:numFmt w:val="decimal"/>
+      <w:lvlText w:val="%4."/>
+      <w:lvlJc w:val="left"/>
+      <w:pPr>
+        <w:ind w:left="3229" w:hanging="360"/>
+      </w:pPr>
+    </w:lvl>
+    <w:lvl w:ilvl="4" w:tplc="04190019" w:tentative="1">
+      <w:start w:val="1"/>
+      <w:numFmt w:val="lowerLetter"/>
+      <w:lvlText w:val="%5."/>
+      <w:lvlJc w:val="left"/>
+      <w:pPr>
+        <w:ind w:left="3949" w:hanging="360"/>
+      </w:pPr>
+    </w:lvl>
+    <w:lvl w:ilvl="5" w:tplc="0419001B" w:tentative="1">
+      <w:start w:val="1"/>
+      <w:numFmt w:val="lowerRoman"/>
+      <w:lvlText w:val="%6."/>
+      <w:lvlJc w:val="right"/>
+      <w:pPr>
+        <w:ind w:left="4669" w:hanging="180"/>
+      </w:pPr>
+    </w:lvl>
+    <w:lvl w:ilvl="6" w:tplc="0419000F" w:tentative="1">
+      <w:start w:val="1"/>
+      <w:numFmt w:val="decimal"/>
+      <w:lvlText w:val="%7."/>
+      <w:lvlJc w:val="left"/>
+      <w:pPr>
+        <w:ind w:left="5389" w:hanging="360"/>
+      </w:pPr>
+    </w:lvl>
+    <w:lvl w:ilvl="7" w:tplc="04190019" w:tentative="1">
+      <w:start w:val="1"/>
+      <w:numFmt w:val="lowerLetter"/>
+      <w:lvlText w:val="%8."/>
+      <w:lvlJc w:val="left"/>
+      <w:pPr>
+        <w:ind w:left="6109" w:hanging="360"/>
+      </w:pPr>
+    </w:lvl>
+    <w:lvl w:ilvl="8" w:tplc="0419001B" w:tentative="1">
+      <w:start w:val="1"/>
+      <w:numFmt w:val="lowerRoman"/>
+      <w:lvlText w:val="%9."/>
+      <w:lvlJc w:val="right"/>
+      <w:pPr>
+        <w:ind w:left="6829" w:hanging="180"/>
+      </w:pPr>
+    </w:lvl>
+  </w:abstractNum>
+  <w:abstractNum w:abstractNumId="8">
+    <w:nsid w:val="556835FB"/>
+    <w:multiLevelType w:val="hybridMultilevel"/>
+    <w:tmpl w:val="8CAC48D4"/>
+    <w:lvl w:ilvl="0" w:tplc="128E407E">
+      <w:start w:val="1"/>
+      <w:numFmt w:val="decimal"/>
+      <w:lvlText w:val="%1."/>
+      <w:lvlJc w:val="left"/>
+      <w:pPr>
+        <w:ind w:left="1069" w:hanging="360"/>
+      </w:pPr>
+      <w:rPr>
+        <w:rFonts w:hint="default"/>
+      </w:rPr>
+    </w:lvl>
+    <w:lvl w:ilvl="1" w:tplc="04190019" w:tentative="1">
+      <w:start w:val="1"/>
+      <w:numFmt w:val="lowerLetter"/>
+      <w:lvlText w:val="%2."/>
+      <w:lvlJc w:val="left"/>
+      <w:pPr>
+        <w:ind w:left="1789" w:hanging="360"/>
+      </w:pPr>
+    </w:lvl>
+    <w:lvl w:ilvl="2" w:tplc="0419001B" w:tentative="1">
+      <w:start w:val="1"/>
+      <w:numFmt w:val="lowerRoman"/>
+      <w:lvlText w:val="%3."/>
+      <w:lvlJc w:val="right"/>
+      <w:pPr>
+        <w:ind w:left="2509" w:hanging="180"/>
+      </w:pPr>
+    </w:lvl>
+    <w:lvl w:ilvl="3" w:tplc="0419000F" w:tentative="1">
+      <w:start w:val="1"/>
+      <w:numFmt w:val="decimal"/>
+      <w:lvlText w:val="%4."/>
+      <w:lvlJc w:val="left"/>
+      <w:pPr>
+        <w:ind w:left="3229" w:hanging="360"/>
+      </w:pPr>
+    </w:lvl>
+    <w:lvl w:ilvl="4" w:tplc="04190019" w:tentative="1">
+      <w:start w:val="1"/>
+      <w:numFmt w:val="lowerLetter"/>
+      <w:lvlText w:val="%5."/>
+      <w:lvlJc w:val="left"/>
+      <w:pPr>
+        <w:ind w:left="3949" w:hanging="360"/>
+      </w:pPr>
+    </w:lvl>
+    <w:lvl w:ilvl="5" w:tplc="0419001B" w:tentative="1">
+      <w:start w:val="1"/>
+      <w:numFmt w:val="lowerRoman"/>
+      <w:lvlText w:val="%6."/>
+      <w:lvlJc w:val="right"/>
+      <w:pPr>
+        <w:ind w:left="4669" w:hanging="180"/>
+      </w:pPr>
+    </w:lvl>
+    <w:lvl w:ilvl="6" w:tplc="0419000F" w:tentative="1">
+      <w:start w:val="1"/>
+      <w:numFmt w:val="decimal"/>
+      <w:lvlText w:val="%7."/>
+      <w:lvlJc w:val="left"/>
+      <w:pPr>
+        <w:ind w:left="5389" w:hanging="360"/>
+      </w:pPr>
+    </w:lvl>
+    <w:lvl w:ilvl="7" w:tplc="04190019" w:tentative="1">
+      <w:start w:val="1"/>
+      <w:numFmt w:val="lowerLetter"/>
+      <w:lvlText w:val="%8."/>
+      <w:lvlJc w:val="left"/>
+      <w:pPr>
+        <w:ind w:left="6109" w:hanging="360"/>
+      </w:pPr>
+    </w:lvl>
+    <w:lvl w:ilvl="8" w:tplc="0419001B" w:tentative="1">
+      <w:start w:val="1"/>
+      <w:numFmt w:val="lowerRoman"/>
+      <w:lvlText w:val="%9."/>
+      <w:lvlJc w:val="right"/>
+      <w:pPr>
+        <w:ind w:left="6829" w:hanging="180"/>
+      </w:pPr>
+    </w:lvl>
+  </w:abstractNum>
+  <w:abstractNum w:abstractNumId="9">
+    <w:nsid w:val="5F087D95"/>
+    <w:multiLevelType w:val="hybridMultilevel"/>
+    <w:tmpl w:val="2410CCEA"/>
+    <w:lvl w:ilvl="0" w:tplc="6DFCDC32">
+      <w:start w:val="1"/>
+      <w:numFmt w:val="decimal"/>
+      <w:lvlText w:val="%1)"/>
+      <w:lvlJc w:val="left"/>
+      <w:pPr>
+        <w:ind w:left="1069" w:hanging="360"/>
+      </w:pPr>
+      <w:rPr>
+        <w:rFonts w:hint="default"/>
+      </w:rPr>
+    </w:lvl>
+    <w:lvl w:ilvl="1" w:tplc="04190019" w:tentative="1">
+      <w:start w:val="1"/>
+      <w:numFmt w:val="lowerLetter"/>
+      <w:lvlText w:val="%2."/>
+      <w:lvlJc w:val="left"/>
+      <w:pPr>
+        <w:ind w:left="1789" w:hanging="360"/>
+      </w:pPr>
+    </w:lvl>
+    <w:lvl w:ilvl="2" w:tplc="0419001B" w:tentative="1">
+      <w:start w:val="1"/>
+      <w:numFmt w:val="lowerRoman"/>
+      <w:lvlText w:val="%3."/>
+      <w:lvlJc w:val="right"/>
+      <w:pPr>
+        <w:ind w:left="2509" w:hanging="180"/>
+      </w:pPr>
+    </w:lvl>
+    <w:lvl w:ilvl="3" w:tplc="0419000F" w:tentative="1">
+      <w:start w:val="1"/>
+      <w:numFmt w:val="decimal"/>
+      <w:lvlText w:val="%4."/>
+      <w:lvlJc w:val="left"/>
+      <w:pPr>
+        <w:ind w:left="3229" w:hanging="360"/>
+      </w:pPr>
+    </w:lvl>
+    <w:lvl w:ilvl="4" w:tplc="04190019" w:tentative="1">
+      <w:start w:val="1"/>
+      <w:numFmt w:val="lowerLetter"/>
+      <w:lvlText w:val="%5."/>
+      <w:lvlJc w:val="left"/>
+      <w:pPr>
+        <w:ind w:left="3949" w:hanging="360"/>
+      </w:pPr>
+    </w:lvl>
+    <w:lvl w:ilvl="5" w:tplc="0419001B" w:tentative="1">
+      <w:start w:val="1"/>
+      <w:numFmt w:val="lowerRoman"/>
+      <w:lvlText w:val="%6."/>
+      <w:lvlJc w:val="right"/>
+      <w:pPr>
+        <w:ind w:left="4669" w:hanging="180"/>
+      </w:pPr>
+    </w:lvl>
+    <w:lvl w:ilvl="6" w:tplc="0419000F" w:tentative="1">
+      <w:start w:val="1"/>
+      <w:numFmt w:val="decimal"/>
+      <w:lvlText w:val="%7."/>
+      <w:lvlJc w:val="left"/>
+      <w:pPr>
+        <w:ind w:left="5389" w:hanging="360"/>
+      </w:pPr>
+    </w:lvl>
+    <w:lvl w:ilvl="7" w:tplc="04190019" w:tentative="1">
+      <w:start w:val="1"/>
+      <w:numFmt w:val="lowerLetter"/>
+      <w:lvlText w:val="%8."/>
+      <w:lvlJc w:val="left"/>
+      <w:pPr>
+        <w:ind w:left="6109" w:hanging="360"/>
+      </w:pPr>
+    </w:lvl>
+    <w:lvl w:ilvl="8" w:tplc="0419001B" w:tentative="1">
+      <w:start w:val="1"/>
+      <w:numFmt w:val="lowerRoman"/>
+      <w:lvlText w:val="%9."/>
+      <w:lvlJc w:val="right"/>
+      <w:pPr>
+        <w:ind w:left="6829" w:hanging="180"/>
+      </w:pPr>
+    </w:lvl>
+  </w:abstractNum>
+  <w:abstractNum w:abstractNumId="10">
+    <w:nsid w:val="66023935"/>
+    <w:multiLevelType w:val="hybridMultilevel"/>
+    <w:tmpl w:val="0BDC54F2"/>
+    <w:lvl w:ilvl="0" w:tplc="D7E89B9A">
+      <w:start w:val="1"/>
+      <w:numFmt w:val="decimal"/>
+      <w:lvlText w:val="%1)"/>
+      <w:lvlJc w:val="left"/>
+      <w:pPr>
+        <w:ind w:left="1069" w:hanging="360"/>
+      </w:pPr>
+      <w:rPr>
+        <w:rFonts w:hint="default"/>
+      </w:rPr>
+    </w:lvl>
+    <w:lvl w:ilvl="1" w:tplc="04190019" w:tentative="1">
+      <w:start w:val="1"/>
+      <w:numFmt w:val="lowerLetter"/>
+      <w:lvlText w:val="%2."/>
+      <w:lvlJc w:val="left"/>
+      <w:pPr>
+        <w:ind w:left="1789" w:hanging="360"/>
+      </w:pPr>
+    </w:lvl>
+    <w:lvl w:ilvl="2" w:tplc="0419001B" w:tentative="1">
+      <w:start w:val="1"/>
+      <w:numFmt w:val="lowerRoman"/>
+      <w:lvlText w:val="%3."/>
+      <w:lvlJc w:val="right"/>
+      <w:pPr>
+        <w:ind w:left="2509" w:hanging="180"/>
+      </w:pPr>
+    </w:lvl>
+    <w:lvl w:ilvl="3" w:tplc="0419000F" w:tentative="1">
+      <w:start w:val="1"/>
+      <w:numFmt w:val="decimal"/>
+      <w:lvlText w:val="%4."/>
+      <w:lvlJc w:val="left"/>
+      <w:pPr>
+        <w:ind w:left="3229" w:hanging="360"/>
+      </w:pPr>
+    </w:lvl>
+    <w:lvl w:ilvl="4" w:tplc="04190019" w:tentative="1">
+      <w:start w:val="1"/>
+      <w:numFmt w:val="lowerLetter"/>
+      <w:lvlText w:val="%5."/>
+      <w:lvlJc w:val="left"/>
+      <w:pPr>
+        <w:ind w:left="3949" w:hanging="360"/>
+      </w:pPr>
+    </w:lvl>
+    <w:lvl w:ilvl="5" w:tplc="0419001B" w:tentative="1">
+      <w:start w:val="1"/>
+      <w:numFmt w:val="lowerRoman"/>
+      <w:lvlText w:val="%6."/>
+      <w:lvlJc w:val="right"/>
+      <w:pPr>
+        <w:ind w:left="4669" w:hanging="180"/>
+      </w:pPr>
+    </w:lvl>
+    <w:lvl w:ilvl="6" w:tplc="0419000F" w:tentative="1">
+      <w:start w:val="1"/>
+      <w:numFmt w:val="decimal"/>
+      <w:lvlText w:val="%7."/>
+      <w:lvlJc w:val="left"/>
+      <w:pPr>
+        <w:ind w:left="5389" w:hanging="360"/>
+      </w:pPr>
+    </w:lvl>
+    <w:lvl w:ilvl="7" w:tplc="04190019" w:tentative="1">
+      <w:start w:val="1"/>
+      <w:numFmt w:val="lowerLetter"/>
+      <w:lvlText w:val="%8."/>
+      <w:lvlJc w:val="left"/>
+      <w:pPr>
+        <w:ind w:left="6109" w:hanging="360"/>
+      </w:pPr>
+    </w:lvl>
+    <w:lvl w:ilvl="8" w:tplc="0419001B" w:tentative="1">
+      <w:start w:val="1"/>
+      <w:numFmt w:val="lowerRoman"/>
+      <w:lvlText w:val="%9."/>
+      <w:lvlJc w:val="right"/>
+      <w:pPr>
+        <w:ind w:left="6829" w:hanging="180"/>
+      </w:pPr>
+    </w:lvl>
+  </w:abstractNum>
+  <w:abstractNum w:abstractNumId="11">
     <w:nsid w:val="68DE47C3"/>
     <w:multiLevelType w:val="hybridMultilevel"/>
     <w:tmpl w:val="9CB447A6"/>
@@ -18680,7 +21097,7 @@
       </w:rPr>
     </w:lvl>
   </w:abstractNum>
-  <w:abstractNum w:abstractNumId="7">
+  <w:abstractNum w:abstractNumId="12">
     <w:nsid w:val="69D9766C"/>
     <w:multiLevelType w:val="hybridMultilevel"/>
     <w:tmpl w:val="3C004422"/>
@@ -18770,28 +21187,43 @@
     </w:lvl>
   </w:abstractNum>
   <w:num w:numId="1">
+    <w:abstractNumId w:val="8"/>
+  </w:num>
+  <w:num w:numId="2">
+    <w:abstractNumId w:val="7"/>
+  </w:num>
+  <w:num w:numId="3">
+    <w:abstractNumId w:val="12"/>
+  </w:num>
+  <w:num w:numId="4">
+    <w:abstractNumId w:val="6"/>
+  </w:num>
+  <w:num w:numId="5">
+    <w:abstractNumId w:val="11"/>
+  </w:num>
+  <w:num w:numId="6">
+    <w:abstractNumId w:val="1"/>
+  </w:num>
+  <w:num w:numId="7">
+    <w:abstractNumId w:val="9"/>
+  </w:num>
+  <w:num w:numId="8">
     <w:abstractNumId w:val="4"/>
   </w:num>
-  <w:num w:numId="2">
+  <w:num w:numId="9">
+    <w:abstractNumId w:val="10"/>
+  </w:num>
+  <w:num w:numId="10">
+    <w:abstractNumId w:val="5"/>
+  </w:num>
+  <w:num w:numId="11">
     <w:abstractNumId w:val="3"/>
   </w:num>
-  <w:num w:numId="3">
-    <w:abstractNumId w:val="7"/>
-  </w:num>
-  <w:num w:numId="4">
+  <w:num w:numId="12">
     <w:abstractNumId w:val="2"/>
   </w:num>
-  <w:num w:numId="5">
-    <w:abstractNumId w:val="6"/>
-  </w:num>
-  <w:num w:numId="6">
+  <w:num w:numId="13">
     <w:abstractNumId w:val="0"/>
-  </w:num>
-  <w:num w:numId="7">
-    <w:abstractNumId w:val="5"/>
-  </w:num>
-  <w:num w:numId="8">
-    <w:abstractNumId w:val="1"/>
   </w:num>
 </w:numbering>
 </file>
@@ -19229,6 +21661,58 @@
       <w:ind w:left="280"/>
     </w:pPr>
   </w:style>
+  <w:style w:type="paragraph" w:styleId="Header">
+    <w:name w:val="header"/>
+    <w:basedOn w:val="Normal"/>
+    <w:link w:val="HeaderChar"/>
+    <w:uiPriority w:val="99"/>
+    <w:unhideWhenUsed/>
+    <w:rsid w:val="00CE59B5"/>
+    <w:pPr>
+      <w:tabs>
+        <w:tab w:val="center" w:pos="4677"/>
+        <w:tab w:val="right" w:pos="9355"/>
+      </w:tabs>
+      <w:spacing w:line="240" w:lineRule="auto"/>
+    </w:pPr>
+  </w:style>
+  <w:style w:type="character" w:customStyle="1" w:styleId="HeaderChar">
+    <w:name w:val="Header Char"/>
+    <w:basedOn w:val="DefaultParagraphFont"/>
+    <w:link w:val="Header"/>
+    <w:uiPriority w:val="99"/>
+    <w:rsid w:val="00CE59B5"/>
+    <w:rPr>
+      <w:rFonts w:ascii="Times New Roman" w:hAnsi="Times New Roman"/>
+      <w:sz w:val="28"/>
+    </w:rPr>
+  </w:style>
+  <w:style w:type="paragraph" w:styleId="Footer">
+    <w:name w:val="footer"/>
+    <w:basedOn w:val="Normal"/>
+    <w:link w:val="FooterChar"/>
+    <w:uiPriority w:val="99"/>
+    <w:unhideWhenUsed/>
+    <w:rsid w:val="00CE59B5"/>
+    <w:pPr>
+      <w:tabs>
+        <w:tab w:val="center" w:pos="4677"/>
+        <w:tab w:val="right" w:pos="9355"/>
+      </w:tabs>
+      <w:spacing w:line="240" w:lineRule="auto"/>
+    </w:pPr>
+  </w:style>
+  <w:style w:type="character" w:customStyle="1" w:styleId="FooterChar">
+    <w:name w:val="Footer Char"/>
+    <w:basedOn w:val="DefaultParagraphFont"/>
+    <w:link w:val="Footer"/>
+    <w:uiPriority w:val="99"/>
+    <w:rsid w:val="00CE59B5"/>
+    <w:rPr>
+      <w:rFonts w:ascii="Times New Roman" w:hAnsi="Times New Roman"/>
+      <w:sz w:val="28"/>
+    </w:rPr>
+  </w:style>
 </w:styles>
 </file>
 
@@ -19665,6 +22149,58 @@
       <w:ind w:left="280"/>
     </w:pPr>
   </w:style>
+  <w:style w:type="paragraph" w:styleId="Header">
+    <w:name w:val="header"/>
+    <w:basedOn w:val="Normal"/>
+    <w:link w:val="HeaderChar"/>
+    <w:uiPriority w:val="99"/>
+    <w:unhideWhenUsed/>
+    <w:rsid w:val="00CE59B5"/>
+    <w:pPr>
+      <w:tabs>
+        <w:tab w:val="center" w:pos="4677"/>
+        <w:tab w:val="right" w:pos="9355"/>
+      </w:tabs>
+      <w:spacing w:line="240" w:lineRule="auto"/>
+    </w:pPr>
+  </w:style>
+  <w:style w:type="character" w:customStyle="1" w:styleId="HeaderChar">
+    <w:name w:val="Header Char"/>
+    <w:basedOn w:val="DefaultParagraphFont"/>
+    <w:link w:val="Header"/>
+    <w:uiPriority w:val="99"/>
+    <w:rsid w:val="00CE59B5"/>
+    <w:rPr>
+      <w:rFonts w:ascii="Times New Roman" w:hAnsi="Times New Roman"/>
+      <w:sz w:val="28"/>
+    </w:rPr>
+  </w:style>
+  <w:style w:type="paragraph" w:styleId="Footer">
+    <w:name w:val="footer"/>
+    <w:basedOn w:val="Normal"/>
+    <w:link w:val="FooterChar"/>
+    <w:uiPriority w:val="99"/>
+    <w:unhideWhenUsed/>
+    <w:rsid w:val="00CE59B5"/>
+    <w:pPr>
+      <w:tabs>
+        <w:tab w:val="center" w:pos="4677"/>
+        <w:tab w:val="right" w:pos="9355"/>
+      </w:tabs>
+      <w:spacing w:line="240" w:lineRule="auto"/>
+    </w:pPr>
+  </w:style>
+  <w:style w:type="character" w:customStyle="1" w:styleId="FooterChar">
+    <w:name w:val="Footer Char"/>
+    <w:basedOn w:val="DefaultParagraphFont"/>
+    <w:link w:val="Footer"/>
+    <w:uiPriority w:val="99"/>
+    <w:rsid w:val="00CE59B5"/>
+    <w:rPr>
+      <w:rFonts w:ascii="Times New Roman" w:hAnsi="Times New Roman"/>
+      <w:sz w:val="28"/>
+    </w:rPr>
+  </w:style>
 </w:styles>
 </file>
 
@@ -19958,7 +22494,7 @@
 </file>
 
 <file path=customXml/itemProps1.xml><?xml version="1.0" encoding="utf-8"?>
-<ds:datastoreItem xmlns:ds="http://schemas.openxmlformats.org/officeDocument/2006/customXml" ds:itemID="{06A594EC-AEA5-4834-A73E-6B20A169D7F5}">
+<ds:datastoreItem xmlns:ds="http://schemas.openxmlformats.org/officeDocument/2006/customXml" ds:itemID="{1E480DAE-3D00-4956-9D34-D5B20DB23CBD}">
   <ds:schemaRefs>
     <ds:schemaRef ds:uri="http://schemas.openxmlformats.org/officeDocument/2006/bibliography"/>
   </ds:schemaRefs>

</xml_diff>

<commit_message>
Create base for sql queries for goals
</commit_message>
<xml_diff>
--- a/TechTask.docx
+++ b/TechTask.docx
@@ -3331,6 +3331,12 @@
                 <w:lang w:val="en-US"/>
               </w:rPr>
             </w:pPr>
+            <w:r>
+              <w:rPr>
+                <w:lang w:val="en-US"/>
+              </w:rPr>
+              <w:t>Order Id</w:t>
+            </w:r>
           </w:p>
         </w:tc>
       </w:tr>
@@ -3873,6 +3879,12 @@
                 <w:lang w:val="en-US"/>
               </w:rPr>
             </w:pPr>
+            <w:r>
+              <w:rPr>
+                <w:lang w:val="en-US"/>
+              </w:rPr>
+              <w:t>New Plant</w:t>
+            </w:r>
           </w:p>
         </w:tc>
       </w:tr>
@@ -4292,6 +4304,12 @@
                 <w:lang w:val="en-US"/>
               </w:rPr>
             </w:pPr>
+            <w:r>
+              <w:rPr>
+                <w:lang w:val="en-US"/>
+              </w:rPr>
+              <w:t>Post Id</w:t>
+            </w:r>
           </w:p>
         </w:tc>
       </w:tr>
@@ -5165,6 +5183,12 @@
                 <w:lang w:val="en-US"/>
               </w:rPr>
             </w:pPr>
+            <w:r>
+              <w:rPr>
+                <w:lang w:val="en-US"/>
+              </w:rPr>
+              <w:t>New Instruction</w:t>
+            </w:r>
           </w:p>
         </w:tc>
       </w:tr>
@@ -5290,6 +5314,12 @@
               </w:rPr>
               <w:t>Start Order delivery</w:t>
             </w:r>
+            <w:r>
+              <w:rPr>
+                <w:lang w:val="en-US"/>
+              </w:rPr>
+              <w:t>.</w:t>
+            </w:r>
           </w:p>
         </w:tc>
         <w:tc>
@@ -5349,6 +5379,12 @@
                 <w:lang w:val="en-US"/>
               </w:rPr>
             </w:pPr>
+            <w:r>
+              <w:rPr>
+                <w:lang w:val="en-US"/>
+              </w:rPr>
+              <w:t>Delivery Id</w:t>
+            </w:r>
           </w:p>
         </w:tc>
       </w:tr>
@@ -5468,6 +5504,12 @@
               </w:rPr>
               <w:t>for plants based on their group</w:t>
             </w:r>
+            <w:r>
+              <w:rPr>
+                <w:lang w:val="en-US"/>
+              </w:rPr>
+              <w:t>.</w:t>
+            </w:r>
           </w:p>
         </w:tc>
         <w:tc>
@@ -5597,6 +5639,12 @@
                 <w:lang w:val="en-US"/>
               </w:rPr>
               <w:t>See financial info for plant based on their group</w:t>
+            </w:r>
+            <w:r>
+              <w:rPr>
+                <w:lang w:val="en-US"/>
+              </w:rPr>
+              <w:t>.</w:t>
             </w:r>
           </w:p>
         </w:tc>
@@ -15042,8 +15090,6 @@
         </w:rPr>
         <w:t>after insert of plant_order.</w:t>
       </w:r>
-      <w:bookmarkStart w:id="10" w:name="_GoBack"/>
-      <w:bookmarkEnd w:id="10"/>
     </w:p>
     <w:p>
       <w:pPr>
@@ -15710,13 +15756,7 @@
         <w:rPr>
           <w:lang w:val="en-US"/>
         </w:rPr>
-        <w:t>get_</w:t>
-      </w:r>
-      <w:r>
-        <w:rPr>
-          <w:lang w:val="en-US"/>
-        </w:rPr>
-        <w:t>role_priority</w:t>
+        <w:t>get_role_priority</w:t>
       </w:r>
       <w:proofErr w:type="spellEnd"/>
       <w:r>
@@ -15970,21 +16010,7 @@
         <w:rPr>
           <w:lang w:val="en-US"/>
         </w:rPr>
-        <w:t xml:space="preserve">, verifying </w:t>
-      </w:r>
-      <w:proofErr w:type="gramStart"/>
-      <w:r>
-        <w:rPr>
-          <w:lang w:val="en-US"/>
-        </w:rPr>
-        <w:t>that</w:t>
-      </w:r>
-      <w:proofErr w:type="gramEnd"/>
-      <w:r>
-        <w:rPr>
-          <w:lang w:val="en-US"/>
-        </w:rPr>
-        <w:t xml:space="preserve"> only user that made an order can confirm it</w:t>
+        <w:t>, verifying that only user that made an order can confirm it</w:t>
       </w:r>
       <w:r>
         <w:rPr>
@@ -19474,7 +19500,7 @@
           <w:lang w:val="en-US"/>
         </w:rPr>
       </w:pPr>
-      <w:bookmarkStart w:id="11" w:name="_Toc103540434"/>
+      <w:bookmarkStart w:id="10" w:name="_Toc103540434"/>
       <w:r>
         <w:rPr>
           <w:lang w:val="en-US"/>
@@ -19494,13 +19520,610 @@
         </w:rPr>
         <w:t>SQL QUERIES</w:t>
       </w:r>
+      <w:bookmarkEnd w:id="10"/>
+      <w:r>
+        <w:rPr>
+          <w:lang w:val="en-US"/>
+        </w:rPr>
+        <w:t xml:space="preserve"> FOR USER GOALS</w:t>
+      </w:r>
+    </w:p>
+    <w:p>
+      <w:pPr>
+        <w:rPr>
+          <w:lang w:val="en-US"/>
+        </w:rPr>
+      </w:pPr>
+      <w:r>
+        <w:rPr>
+          <w:lang w:val="en-US"/>
+        </w:rPr>
+        <w:t>Consumer, Producer</w:t>
+      </w:r>
+      <w:r>
+        <w:rPr>
+          <w:lang w:val="en-US"/>
+        </w:rPr>
+        <w:t>:</w:t>
+      </w:r>
+    </w:p>
+    <w:p>
+      <w:pPr>
+        <w:pStyle w:val="ListParagraph"/>
+        <w:numPr>
+          <w:ilvl w:val="0"/>
+          <w:numId w:val="5"/>
+        </w:numPr>
+        <w:rPr>
+          <w:lang w:val="en-US"/>
+        </w:rPr>
+      </w:pPr>
+      <w:r>
+        <w:rPr>
+          <w:lang w:val="en-US"/>
+        </w:rPr>
+        <w:t xml:space="preserve">A1, </w:t>
+      </w:r>
+      <w:r>
+        <w:rPr>
+          <w:lang w:val="en-US"/>
+        </w:rPr>
+        <w:t>Search for plants that can be ordered.</w:t>
+      </w:r>
+    </w:p>
+    <w:p>
+      <w:pPr>
+        <w:pStyle w:val="ListParagraph"/>
+        <w:numPr>
+          <w:ilvl w:val="0"/>
+          <w:numId w:val="5"/>
+        </w:numPr>
+        <w:rPr>
+          <w:lang w:val="en-US"/>
+        </w:rPr>
+      </w:pPr>
+      <w:r>
+        <w:rPr>
+          <w:lang w:val="en-US"/>
+        </w:rPr>
+        <w:t xml:space="preserve">A2, </w:t>
+      </w:r>
+      <w:r>
+        <w:rPr>
+          <w:lang w:val="en-US"/>
+        </w:rPr>
+        <w:t>Search for instructions for plants.</w:t>
+      </w:r>
+    </w:p>
+    <w:p>
+      <w:pPr>
+        <w:pStyle w:val="ListParagraph"/>
+        <w:numPr>
+          <w:ilvl w:val="0"/>
+          <w:numId w:val="5"/>
+        </w:numPr>
+        <w:rPr>
+          <w:lang w:val="en-US"/>
+        </w:rPr>
+      </w:pPr>
+      <w:r>
+        <w:rPr>
+          <w:lang w:val="en-US"/>
+        </w:rPr>
+        <w:t xml:space="preserve">A3, </w:t>
+      </w:r>
+      <w:r>
+        <w:rPr>
+          <w:lang w:val="en-US"/>
+        </w:rPr>
+        <w:t>See detailed information for posted plant.</w:t>
+      </w:r>
+    </w:p>
+    <w:p>
+      <w:pPr>
+        <w:ind w:left="709" w:firstLine="0"/>
+        <w:rPr>
+          <w:lang w:val="en-US"/>
+        </w:rPr>
+      </w:pPr>
+      <w:r>
+        <w:rPr>
+          <w:lang w:val="en-US"/>
+        </w:rPr>
+        <w:t>Consumer:</w:t>
+      </w:r>
+    </w:p>
+    <w:p>
+      <w:pPr>
+        <w:pStyle w:val="ListParagraph"/>
+        <w:numPr>
+          <w:ilvl w:val="0"/>
+          <w:numId w:val="5"/>
+        </w:numPr>
+        <w:rPr>
+          <w:lang w:val="en-US"/>
+        </w:rPr>
+      </w:pPr>
+      <w:r>
+        <w:rPr>
+          <w:lang w:val="en-US"/>
+        </w:rPr>
+        <w:t>B1</w:t>
+      </w:r>
+      <w:r>
+        <w:rPr>
+          <w:lang w:val="en-US"/>
+        </w:rPr>
+        <w:t xml:space="preserve">, </w:t>
+      </w:r>
+      <w:r>
+        <w:rPr>
+          <w:lang w:val="en-US"/>
+        </w:rPr>
+        <w:t>Order plant.</w:t>
+      </w:r>
+    </w:p>
+    <w:p>
+      <w:pPr>
+        <w:pStyle w:val="ListParagraph"/>
+        <w:numPr>
+          <w:ilvl w:val="0"/>
+          <w:numId w:val="5"/>
+        </w:numPr>
+        <w:rPr>
+          <w:lang w:val="en-US"/>
+        </w:rPr>
+      </w:pPr>
+      <w:r>
+        <w:rPr>
+          <w:lang w:val="en-US"/>
+        </w:rPr>
+        <w:t>B2,</w:t>
+      </w:r>
+      <w:r>
+        <w:rPr>
+          <w:lang w:val="en-US"/>
+        </w:rPr>
+        <w:t xml:space="preserve"> </w:t>
+      </w:r>
+      <w:r>
+        <w:rPr>
+          <w:lang w:val="en-US"/>
+        </w:rPr>
+        <w:t>See previously used addresses on order.</w:t>
+      </w:r>
+    </w:p>
+    <w:p>
+      <w:pPr>
+        <w:pStyle w:val="ListParagraph"/>
+        <w:numPr>
+          <w:ilvl w:val="0"/>
+          <w:numId w:val="5"/>
+        </w:numPr>
+        <w:rPr>
+          <w:lang w:val="en-US"/>
+        </w:rPr>
+      </w:pPr>
+      <w:r>
+        <w:rPr>
+          <w:lang w:val="en-US"/>
+        </w:rPr>
+        <w:t xml:space="preserve">B3, </w:t>
+      </w:r>
+      <w:r>
+        <w:rPr>
+          <w:lang w:val="en-US"/>
+        </w:rPr>
+        <w:t>Confirm order to be delivered.</w:t>
+      </w:r>
+    </w:p>
+    <w:p>
+      <w:pPr>
+        <w:ind w:left="709" w:firstLine="0"/>
+        <w:rPr>
+          <w:lang w:val="en-US"/>
+        </w:rPr>
+      </w:pPr>
+      <w:r>
+        <w:rPr>
+          <w:lang w:val="en-US"/>
+        </w:rPr>
+        <w:t>Producer, Manager:</w:t>
+      </w:r>
+    </w:p>
+    <w:p>
+      <w:pPr>
+        <w:pStyle w:val="ListParagraph"/>
+        <w:numPr>
+          <w:ilvl w:val="0"/>
+          <w:numId w:val="5"/>
+        </w:numPr>
+        <w:rPr>
+          <w:lang w:val="en-US"/>
+        </w:rPr>
+      </w:pPr>
+      <w:r>
+        <w:rPr>
+          <w:lang w:val="en-US"/>
+        </w:rPr>
+        <w:t xml:space="preserve">C1, </w:t>
+      </w:r>
+      <w:r>
+        <w:rPr>
+          <w:lang w:val="en-US"/>
+        </w:rPr>
+        <w:t>Find plants that are being prepared for post.</w:t>
+      </w:r>
+    </w:p>
+    <w:p>
+      <w:pPr>
+        <w:pStyle w:val="ListParagraph"/>
+        <w:numPr>
+          <w:ilvl w:val="0"/>
+          <w:numId w:val="5"/>
+        </w:numPr>
+        <w:rPr>
+          <w:lang w:val="en-US"/>
+        </w:rPr>
+      </w:pPr>
+      <w:r>
+        <w:rPr>
+          <w:lang w:val="en-US"/>
+        </w:rPr>
+        <w:t xml:space="preserve">C2, </w:t>
+      </w:r>
+      <w:r>
+        <w:rPr>
+          <w:lang w:val="en-US"/>
+        </w:rPr>
+        <w:t>Edit plant information.</w:t>
+      </w:r>
+    </w:p>
+    <w:p>
+      <w:pPr>
+        <w:pStyle w:val="ListParagraph"/>
+        <w:numPr>
+          <w:ilvl w:val="0"/>
+          <w:numId w:val="5"/>
+        </w:numPr>
+        <w:rPr>
+          <w:lang w:val="en-US"/>
+        </w:rPr>
+      </w:pPr>
+      <w:r>
+        <w:rPr>
+          <w:lang w:val="en-US"/>
+        </w:rPr>
+        <w:t xml:space="preserve">C3, </w:t>
+      </w:r>
+      <w:r>
+        <w:rPr>
+          <w:lang w:val="en-US"/>
+        </w:rPr>
+        <w:t>Create plant.</w:t>
+      </w:r>
+    </w:p>
+    <w:p>
+      <w:pPr>
+        <w:pStyle w:val="ListParagraph"/>
+        <w:numPr>
+          <w:ilvl w:val="0"/>
+          <w:numId w:val="5"/>
+        </w:numPr>
+        <w:rPr>
+          <w:lang w:val="en-US"/>
+        </w:rPr>
+      </w:pPr>
+      <w:r>
+        <w:rPr>
+          <w:lang w:val="en-US"/>
+        </w:rPr>
+        <w:t xml:space="preserve">C4, </w:t>
+      </w:r>
+      <w:r>
+        <w:rPr>
+          <w:lang w:val="en-US"/>
+        </w:rPr>
+        <w:t>See plant prepared for sale.</w:t>
+      </w:r>
+    </w:p>
+    <w:p>
+      <w:pPr>
+        <w:pStyle w:val="ListParagraph"/>
+        <w:numPr>
+          <w:ilvl w:val="0"/>
+          <w:numId w:val="5"/>
+        </w:numPr>
+        <w:rPr>
+          <w:lang w:val="en-US"/>
+        </w:rPr>
+      </w:pPr>
+      <w:r>
+        <w:rPr>
+          <w:lang w:val="en-US"/>
+        </w:rPr>
+        <w:t xml:space="preserve">C5, </w:t>
+      </w:r>
+      <w:r>
+        <w:rPr>
+          <w:lang w:val="en-US"/>
+        </w:rPr>
+        <w:t>Post plant for sale.</w:t>
+      </w:r>
+    </w:p>
+    <w:p>
+      <w:pPr>
+        <w:pStyle w:val="ListParagraph"/>
+        <w:numPr>
+          <w:ilvl w:val="0"/>
+          <w:numId w:val="5"/>
+        </w:numPr>
+        <w:rPr>
+          <w:lang w:val="en-US"/>
+        </w:rPr>
+      </w:pPr>
+      <w:r>
+        <w:rPr>
+          <w:lang w:val="en-US"/>
+        </w:rPr>
+        <w:t xml:space="preserve">C6, </w:t>
+      </w:r>
+      <w:r>
+        <w:rPr>
+          <w:lang w:val="en-US"/>
+        </w:rPr>
+        <w:t>Create Instruction.</w:t>
+      </w:r>
+    </w:p>
+    <w:p>
+      <w:pPr>
+        <w:pStyle w:val="ListParagraph"/>
+        <w:numPr>
+          <w:ilvl w:val="0"/>
+          <w:numId w:val="5"/>
+        </w:numPr>
+        <w:rPr>
+          <w:lang w:val="en-US"/>
+        </w:rPr>
+      </w:pPr>
+      <w:r>
+        <w:rPr>
+          <w:lang w:val="en-US"/>
+        </w:rPr>
+        <w:t xml:space="preserve">C7, </w:t>
+      </w:r>
+      <w:r>
+        <w:rPr>
+          <w:lang w:val="en-US"/>
+        </w:rPr>
+        <w:t>Find users.</w:t>
+      </w:r>
+    </w:p>
+    <w:p>
+      <w:pPr>
+        <w:pStyle w:val="ListParagraph"/>
+        <w:numPr>
+          <w:ilvl w:val="0"/>
+          <w:numId w:val="5"/>
+        </w:numPr>
+        <w:rPr>
+          <w:lang w:val="en-US"/>
+        </w:rPr>
+      </w:pPr>
+      <w:r>
+        <w:rPr>
+          <w:lang w:val="en-US"/>
+        </w:rPr>
+        <w:t xml:space="preserve">C8, </w:t>
+      </w:r>
+      <w:r>
+        <w:rPr>
+          <w:lang w:val="en-US"/>
+        </w:rPr>
+        <w:t>Invite users.</w:t>
+      </w:r>
+    </w:p>
+    <w:p>
+      <w:pPr>
+        <w:pStyle w:val="ListParagraph"/>
+        <w:numPr>
+          <w:ilvl w:val="0"/>
+          <w:numId w:val="5"/>
+        </w:numPr>
+        <w:rPr>
+          <w:lang w:val="en-US"/>
+        </w:rPr>
+      </w:pPr>
+      <w:r>
+        <w:rPr>
+          <w:lang w:val="en-US"/>
+        </w:rPr>
+        <w:t xml:space="preserve">C9, </w:t>
+      </w:r>
+      <w:r>
+        <w:rPr>
+          <w:lang w:val="en-US"/>
+        </w:rPr>
+        <w:t>Update user roles.</w:t>
+      </w:r>
+    </w:p>
+    <w:p>
+      <w:pPr>
+        <w:pStyle w:val="ListParagraph"/>
+        <w:numPr>
+          <w:ilvl w:val="0"/>
+          <w:numId w:val="5"/>
+        </w:numPr>
+        <w:rPr>
+          <w:lang w:val="en-US"/>
+        </w:rPr>
+      </w:pPr>
+      <w:r>
+        <w:rPr>
+          <w:lang w:val="en-US"/>
+        </w:rPr>
+        <w:t xml:space="preserve">C10, </w:t>
+      </w:r>
+      <w:r>
+        <w:rPr>
+          <w:lang w:val="en-US"/>
+        </w:rPr>
+        <w:t>Remove post.</w:t>
+      </w:r>
+    </w:p>
+    <w:p>
+      <w:pPr>
+        <w:pStyle w:val="ListParagraph"/>
+        <w:numPr>
+          <w:ilvl w:val="0"/>
+          <w:numId w:val="5"/>
+        </w:numPr>
+        <w:rPr>
+          <w:lang w:val="en-US"/>
+        </w:rPr>
+      </w:pPr>
+      <w:r>
+        <w:rPr>
+          <w:lang w:val="en-US"/>
+        </w:rPr>
+        <w:t xml:space="preserve">C11, </w:t>
+      </w:r>
+      <w:r>
+        <w:rPr>
+          <w:lang w:val="en-US"/>
+        </w:rPr>
+        <w:t>Update instruction.</w:t>
+      </w:r>
+    </w:p>
+    <w:p>
+      <w:pPr>
+        <w:pStyle w:val="ListParagraph"/>
+        <w:numPr>
+          <w:ilvl w:val="0"/>
+          <w:numId w:val="5"/>
+        </w:numPr>
+        <w:rPr>
+          <w:lang w:val="en-US"/>
+        </w:rPr>
+      </w:pPr>
+      <w:r>
+        <w:rPr>
+          <w:lang w:val="en-US"/>
+        </w:rPr>
+        <w:t xml:space="preserve">C12, </w:t>
+      </w:r>
+      <w:r>
+        <w:rPr>
+          <w:lang w:val="en-US"/>
+        </w:rPr>
+        <w:t>Reject order.</w:t>
+      </w:r>
+    </w:p>
+    <w:p>
+      <w:pPr>
+        <w:pStyle w:val="ListParagraph"/>
+        <w:numPr>
+          <w:ilvl w:val="0"/>
+          <w:numId w:val="5"/>
+        </w:numPr>
+        <w:rPr>
+          <w:lang w:val="en-US"/>
+        </w:rPr>
+      </w:pPr>
+      <w:r>
+        <w:rPr>
+          <w:lang w:val="en-US"/>
+        </w:rPr>
+        <w:t xml:space="preserve">C13, </w:t>
+      </w:r>
+      <w:r>
+        <w:rPr>
+          <w:lang w:val="en-US"/>
+        </w:rPr>
+        <w:t>Start Order delivery</w:t>
+      </w:r>
+      <w:r>
+        <w:rPr>
+          <w:lang w:val="en-US"/>
+        </w:rPr>
+        <w:t>.</w:t>
+      </w:r>
+    </w:p>
+    <w:p>
+      <w:pPr>
+        <w:ind w:left="709" w:firstLine="0"/>
+        <w:rPr>
+          <w:lang w:val="en-US"/>
+        </w:rPr>
+      </w:pPr>
+      <w:r>
+        <w:rPr>
+          <w:lang w:val="en-US"/>
+        </w:rPr>
+        <w:t>Manager:</w:t>
+      </w:r>
+    </w:p>
+    <w:p>
+      <w:pPr>
+        <w:pStyle w:val="ListParagraph"/>
+        <w:numPr>
+          <w:ilvl w:val="0"/>
+          <w:numId w:val="5"/>
+        </w:numPr>
+        <w:rPr>
+          <w:lang w:val="en-US"/>
+        </w:rPr>
+      </w:pPr>
+      <w:r>
+        <w:rPr>
+          <w:lang w:val="en-US"/>
+        </w:rPr>
+        <w:t xml:space="preserve">D1, </w:t>
+      </w:r>
+      <w:r>
+        <w:rPr>
+          <w:lang w:val="en-US"/>
+        </w:rPr>
+        <w:t>See popularity for plants based on their group</w:t>
+      </w:r>
+      <w:r>
+        <w:rPr>
+          <w:lang w:val="en-US"/>
+        </w:rPr>
+        <w:t>.</w:t>
+      </w:r>
+    </w:p>
+    <w:p>
+      <w:pPr>
+        <w:pStyle w:val="ListParagraph"/>
+        <w:numPr>
+          <w:ilvl w:val="0"/>
+          <w:numId w:val="5"/>
+        </w:numPr>
+        <w:rPr>
+          <w:lang w:val="en-US"/>
+        </w:rPr>
+      </w:pPr>
+      <w:r>
+        <w:rPr>
+          <w:lang w:val="en-US"/>
+        </w:rPr>
+        <w:t xml:space="preserve">D2, </w:t>
+      </w:r>
+      <w:r>
+        <w:rPr>
+          <w:lang w:val="en-US"/>
+        </w:rPr>
+        <w:t>See financial info for plant based on their group</w:t>
+      </w:r>
+      <w:r>
+        <w:rPr>
+          <w:lang w:val="en-US"/>
+        </w:rPr>
+        <w:t>.</w:t>
+      </w:r>
+      <w:bookmarkStart w:id="11" w:name="_GoBack"/>
       <w:bookmarkEnd w:id="11"/>
-      <w:r>
-        <w:rPr>
-          <w:lang w:val="en-US"/>
-        </w:rPr>
-        <w:t xml:space="preserve"> FOR USER GOALS</w:t>
-      </w:r>
     </w:p>
     <w:p>
       <w:pPr>
@@ -20273,10 +20896,10 @@
     </w:lvl>
   </w:abstractNum>
   <w:abstractNum w:abstractNumId="3">
-    <w:nsid w:val="2F325E6A"/>
+    <w:nsid w:val="21F451DE"/>
     <w:multiLevelType w:val="hybridMultilevel"/>
-    <w:tmpl w:val="0E064D12"/>
-    <w:lvl w:ilvl="0" w:tplc="E54E81AC">
+    <w:tmpl w:val="AA4CD1F4"/>
+    <w:lvl w:ilvl="0" w:tplc="78862E46">
       <w:start w:val="1"/>
       <w:numFmt w:val="decimal"/>
       <w:lvlText w:val="%1)"/>
@@ -20362,10 +20985,10 @@
     </w:lvl>
   </w:abstractNum>
   <w:abstractNum w:abstractNumId="4">
-    <w:nsid w:val="31B408E8"/>
+    <w:nsid w:val="2F325E6A"/>
     <w:multiLevelType w:val="hybridMultilevel"/>
-    <w:tmpl w:val="0A42D8B0"/>
-    <w:lvl w:ilvl="0" w:tplc="9F1C9D54">
+    <w:tmpl w:val="0E064D12"/>
+    <w:lvl w:ilvl="0" w:tplc="E54E81AC">
       <w:start w:val="1"/>
       <w:numFmt w:val="decimal"/>
       <w:lvlText w:val="%1)"/>
@@ -20451,10 +21074,10 @@
     </w:lvl>
   </w:abstractNum>
   <w:abstractNum w:abstractNumId="5">
-    <w:nsid w:val="3EF04BE8"/>
+    <w:nsid w:val="31B408E8"/>
     <w:multiLevelType w:val="hybridMultilevel"/>
-    <w:tmpl w:val="14A08548"/>
-    <w:lvl w:ilvl="0" w:tplc="1AE2ACEA">
+    <w:tmpl w:val="0A42D8B0"/>
+    <w:lvl w:ilvl="0" w:tplc="9F1C9D54">
       <w:start w:val="1"/>
       <w:numFmt w:val="decimal"/>
       <w:lvlText w:val="%1)"/>
@@ -20540,13 +21163,13 @@
     </w:lvl>
   </w:abstractNum>
   <w:abstractNum w:abstractNumId="6">
-    <w:nsid w:val="430E3959"/>
+    <w:nsid w:val="3EF04BE8"/>
     <w:multiLevelType w:val="hybridMultilevel"/>
-    <w:tmpl w:val="773E0168"/>
-    <w:lvl w:ilvl="0" w:tplc="8D2C71A0">
+    <w:tmpl w:val="14A08548"/>
+    <w:lvl w:ilvl="0" w:tplc="1AE2ACEA">
       <w:start w:val="1"/>
       <w:numFmt w:val="decimal"/>
-      <w:lvlText w:val="%1."/>
+      <w:lvlText w:val="%1)"/>
       <w:lvlJc w:val="left"/>
       <w:pPr>
         <w:ind w:left="1069" w:hanging="360"/>
@@ -20629,10 +21252,10 @@
     </w:lvl>
   </w:abstractNum>
   <w:abstractNum w:abstractNumId="7">
-    <w:nsid w:val="4AA27F7A"/>
+    <w:nsid w:val="430E3959"/>
     <w:multiLevelType w:val="hybridMultilevel"/>
-    <w:tmpl w:val="65F26D4E"/>
-    <w:lvl w:ilvl="0" w:tplc="F68CEF00">
+    <w:tmpl w:val="773E0168"/>
+    <w:lvl w:ilvl="0" w:tplc="8D2C71A0">
       <w:start w:val="1"/>
       <w:numFmt w:val="decimal"/>
       <w:lvlText w:val="%1."/>
@@ -20718,10 +21341,10 @@
     </w:lvl>
   </w:abstractNum>
   <w:abstractNum w:abstractNumId="8">
-    <w:nsid w:val="556835FB"/>
+    <w:nsid w:val="4AA27F7A"/>
     <w:multiLevelType w:val="hybridMultilevel"/>
-    <w:tmpl w:val="8CAC48D4"/>
-    <w:lvl w:ilvl="0" w:tplc="128E407E">
+    <w:tmpl w:val="65F26D4E"/>
+    <w:lvl w:ilvl="0" w:tplc="F68CEF00">
       <w:start w:val="1"/>
       <w:numFmt w:val="decimal"/>
       <w:lvlText w:val="%1."/>
@@ -20807,13 +21430,13 @@
     </w:lvl>
   </w:abstractNum>
   <w:abstractNum w:abstractNumId="9">
-    <w:nsid w:val="5F087D95"/>
+    <w:nsid w:val="556835FB"/>
     <w:multiLevelType w:val="hybridMultilevel"/>
-    <w:tmpl w:val="2410CCEA"/>
-    <w:lvl w:ilvl="0" w:tplc="6DFCDC32">
+    <w:tmpl w:val="8CAC48D4"/>
+    <w:lvl w:ilvl="0" w:tplc="128E407E">
       <w:start w:val="1"/>
       <w:numFmt w:val="decimal"/>
-      <w:lvlText w:val="%1)"/>
+      <w:lvlText w:val="%1."/>
       <w:lvlJc w:val="left"/>
       <w:pPr>
         <w:ind w:left="1069" w:hanging="360"/>
@@ -20896,10 +21519,10 @@
     </w:lvl>
   </w:abstractNum>
   <w:abstractNum w:abstractNumId="10">
-    <w:nsid w:val="66023935"/>
+    <w:nsid w:val="5F087D95"/>
     <w:multiLevelType w:val="hybridMultilevel"/>
-    <w:tmpl w:val="0BDC54F2"/>
-    <w:lvl w:ilvl="0" w:tplc="D7E89B9A">
+    <w:tmpl w:val="2410CCEA"/>
+    <w:lvl w:ilvl="0" w:tplc="6DFCDC32">
       <w:start w:val="1"/>
       <w:numFmt w:val="decimal"/>
       <w:lvlText w:val="%1)"/>
@@ -20985,6 +21608,95 @@
     </w:lvl>
   </w:abstractNum>
   <w:abstractNum w:abstractNumId="11">
+    <w:nsid w:val="66023935"/>
+    <w:multiLevelType w:val="hybridMultilevel"/>
+    <w:tmpl w:val="0BDC54F2"/>
+    <w:lvl w:ilvl="0" w:tplc="D7E89B9A">
+      <w:start w:val="1"/>
+      <w:numFmt w:val="decimal"/>
+      <w:lvlText w:val="%1)"/>
+      <w:lvlJc w:val="left"/>
+      <w:pPr>
+        <w:ind w:left="1069" w:hanging="360"/>
+      </w:pPr>
+      <w:rPr>
+        <w:rFonts w:hint="default"/>
+      </w:rPr>
+    </w:lvl>
+    <w:lvl w:ilvl="1" w:tplc="04190019" w:tentative="1">
+      <w:start w:val="1"/>
+      <w:numFmt w:val="lowerLetter"/>
+      <w:lvlText w:val="%2."/>
+      <w:lvlJc w:val="left"/>
+      <w:pPr>
+        <w:ind w:left="1789" w:hanging="360"/>
+      </w:pPr>
+    </w:lvl>
+    <w:lvl w:ilvl="2" w:tplc="0419001B" w:tentative="1">
+      <w:start w:val="1"/>
+      <w:numFmt w:val="lowerRoman"/>
+      <w:lvlText w:val="%3."/>
+      <w:lvlJc w:val="right"/>
+      <w:pPr>
+        <w:ind w:left="2509" w:hanging="180"/>
+      </w:pPr>
+    </w:lvl>
+    <w:lvl w:ilvl="3" w:tplc="0419000F" w:tentative="1">
+      <w:start w:val="1"/>
+      <w:numFmt w:val="decimal"/>
+      <w:lvlText w:val="%4."/>
+      <w:lvlJc w:val="left"/>
+      <w:pPr>
+        <w:ind w:left="3229" w:hanging="360"/>
+      </w:pPr>
+    </w:lvl>
+    <w:lvl w:ilvl="4" w:tplc="04190019" w:tentative="1">
+      <w:start w:val="1"/>
+      <w:numFmt w:val="lowerLetter"/>
+      <w:lvlText w:val="%5."/>
+      <w:lvlJc w:val="left"/>
+      <w:pPr>
+        <w:ind w:left="3949" w:hanging="360"/>
+      </w:pPr>
+    </w:lvl>
+    <w:lvl w:ilvl="5" w:tplc="0419001B" w:tentative="1">
+      <w:start w:val="1"/>
+      <w:numFmt w:val="lowerRoman"/>
+      <w:lvlText w:val="%6."/>
+      <w:lvlJc w:val="right"/>
+      <w:pPr>
+        <w:ind w:left="4669" w:hanging="180"/>
+      </w:pPr>
+    </w:lvl>
+    <w:lvl w:ilvl="6" w:tplc="0419000F" w:tentative="1">
+      <w:start w:val="1"/>
+      <w:numFmt w:val="decimal"/>
+      <w:lvlText w:val="%7."/>
+      <w:lvlJc w:val="left"/>
+      <w:pPr>
+        <w:ind w:left="5389" w:hanging="360"/>
+      </w:pPr>
+    </w:lvl>
+    <w:lvl w:ilvl="7" w:tplc="04190019" w:tentative="1">
+      <w:start w:val="1"/>
+      <w:numFmt w:val="lowerLetter"/>
+      <w:lvlText w:val="%8."/>
+      <w:lvlJc w:val="left"/>
+      <w:pPr>
+        <w:ind w:left="6109" w:hanging="360"/>
+      </w:pPr>
+    </w:lvl>
+    <w:lvl w:ilvl="8" w:tplc="0419001B" w:tentative="1">
+      <w:start w:val="1"/>
+      <w:numFmt w:val="lowerRoman"/>
+      <w:lvlText w:val="%9."/>
+      <w:lvlJc w:val="right"/>
+      <w:pPr>
+        <w:ind w:left="6829" w:hanging="180"/>
+      </w:pPr>
+    </w:lvl>
+  </w:abstractNum>
+  <w:abstractNum w:abstractNumId="12">
     <w:nsid w:val="68DE47C3"/>
     <w:multiLevelType w:val="hybridMultilevel"/>
     <w:tmpl w:val="9CB447A6"/>
@@ -21097,7 +21809,7 @@
       </w:rPr>
     </w:lvl>
   </w:abstractNum>
-  <w:abstractNum w:abstractNumId="12">
+  <w:abstractNum w:abstractNumId="13">
     <w:nsid w:val="69D9766C"/>
     <w:multiLevelType w:val="hybridMultilevel"/>
     <w:tmpl w:val="3C004422"/>
@@ -21187,43 +21899,46 @@
     </w:lvl>
   </w:abstractNum>
   <w:num w:numId="1">
+    <w:abstractNumId w:val="9"/>
+  </w:num>
+  <w:num w:numId="2">
     <w:abstractNumId w:val="8"/>
   </w:num>
-  <w:num w:numId="2">
+  <w:num w:numId="3">
+    <w:abstractNumId w:val="13"/>
+  </w:num>
+  <w:num w:numId="4">
     <w:abstractNumId w:val="7"/>
   </w:num>
-  <w:num w:numId="3">
+  <w:num w:numId="5">
     <w:abstractNumId w:val="12"/>
-  </w:num>
-  <w:num w:numId="4">
-    <w:abstractNumId w:val="6"/>
-  </w:num>
-  <w:num w:numId="5">
-    <w:abstractNumId w:val="11"/>
   </w:num>
   <w:num w:numId="6">
     <w:abstractNumId w:val="1"/>
   </w:num>
   <w:num w:numId="7">
-    <w:abstractNumId w:val="9"/>
+    <w:abstractNumId w:val="10"/>
   </w:num>
   <w:num w:numId="8">
-    <w:abstractNumId w:val="4"/>
+    <w:abstractNumId w:val="5"/>
   </w:num>
   <w:num w:numId="9">
-    <w:abstractNumId w:val="10"/>
+    <w:abstractNumId w:val="11"/>
   </w:num>
   <w:num w:numId="10">
-    <w:abstractNumId w:val="5"/>
+    <w:abstractNumId w:val="6"/>
   </w:num>
   <w:num w:numId="11">
-    <w:abstractNumId w:val="3"/>
+    <w:abstractNumId w:val="4"/>
   </w:num>
   <w:num w:numId="12">
     <w:abstractNumId w:val="2"/>
   </w:num>
   <w:num w:numId="13">
     <w:abstractNumId w:val="0"/>
+  </w:num>
+  <w:num w:numId="14">
+    <w:abstractNumId w:val="3"/>
   </w:num>
 </w:numbering>
 </file>
@@ -21387,7 +22102,7 @@
   <w:style w:type="paragraph" w:default="1" w:styleId="Normal">
     <w:name w:val="Normal"/>
     <w:qFormat/>
-    <w:rsid w:val="004211BF"/>
+    <w:rsid w:val="00BB015D"/>
     <w:pPr>
       <w:spacing w:after="0" w:line="360" w:lineRule="auto"/>
       <w:ind w:firstLine="709"/>
@@ -21875,7 +22590,7 @@
   <w:style w:type="paragraph" w:default="1" w:styleId="Normal">
     <w:name w:val="Normal"/>
     <w:qFormat/>
-    <w:rsid w:val="004211BF"/>
+    <w:rsid w:val="00BB015D"/>
     <w:pPr>
       <w:spacing w:after="0" w:line="360" w:lineRule="auto"/>
       <w:ind w:firstLine="709"/>
@@ -22494,7 +23209,7 @@
 </file>
 
 <file path=customXml/itemProps1.xml><?xml version="1.0" encoding="utf-8"?>
-<ds:datastoreItem xmlns:ds="http://schemas.openxmlformats.org/officeDocument/2006/customXml" ds:itemID="{1E480DAE-3D00-4956-9D34-D5B20DB23CBD}">
+<ds:datastoreItem xmlns:ds="http://schemas.openxmlformats.org/officeDocument/2006/customXml" ds:itemID="{1B6D9ABF-3482-4F7E-A6C3-A9C8A8681A01}">
   <ds:schemaRefs>
     <ds:schemaRef ds:uri="http://schemas.openxmlformats.org/officeDocument/2006/bibliography"/>
   </ds:schemaRefs>

</xml_diff>

<commit_message>
Add conclusions and references
</commit_message>
<xml_diff>
--- a/TechTask.docx
+++ b/TechTask.docx
@@ -107,7 +107,7 @@
           <w:r>
             <w:fldChar w:fldCharType="separate"/>
           </w:r>
-          <w:hyperlink w:anchor="_Toc103862666" w:history="1">
+          <w:hyperlink w:anchor="_Toc103862921" w:history="1">
             <w:r>
               <w:rPr>
                 <w:rStyle w:val="Hyperlink"/>
@@ -135,7 +135,7 @@
                 <w:noProof/>
                 <w:webHidden/>
               </w:rPr>
-              <w:instrText xml:space="preserve"> PAGEREF _Toc103862666 \h </w:instrText>
+              <w:instrText xml:space="preserve"> PAGEREF _Toc103862921 \h </w:instrText>
             </w:r>
             <w:r>
               <w:rPr>
@@ -179,7 +179,7 @@
               <w:lang w:eastAsia="ru-RU"/>
             </w:rPr>
           </w:pPr>
-          <w:hyperlink w:anchor="_Toc103862667" w:history="1">
+          <w:hyperlink w:anchor="_Toc103862922" w:history="1">
             <w:r>
               <w:rPr>
                 <w:rStyle w:val="Hyperlink"/>
@@ -207,7 +207,7 @@
                 <w:noProof/>
                 <w:webHidden/>
               </w:rPr>
-              <w:instrText xml:space="preserve"> PAGEREF _Toc103862667 \h </w:instrText>
+              <w:instrText xml:space="preserve"> PAGEREF _Toc103862922 \h </w:instrText>
             </w:r>
             <w:r>
               <w:rPr>
@@ -251,7 +251,7 @@
               <w:lang w:eastAsia="ru-RU"/>
             </w:rPr>
           </w:pPr>
-          <w:hyperlink w:anchor="_Toc103862668" w:history="1">
+          <w:hyperlink w:anchor="_Toc103862923" w:history="1">
             <w:r>
               <w:rPr>
                 <w:rStyle w:val="Hyperlink"/>
@@ -286,7 +286,7 @@
                 <w:noProof/>
                 <w:webHidden/>
               </w:rPr>
-              <w:instrText xml:space="preserve"> PAGEREF _Toc103862668 \h </w:instrText>
+              <w:instrText xml:space="preserve"> PAGEREF _Toc103862923 \h </w:instrText>
             </w:r>
             <w:r>
               <w:rPr>
@@ -330,7 +330,7 @@
               <w:lang w:eastAsia="ru-RU"/>
             </w:rPr>
           </w:pPr>
-          <w:hyperlink w:anchor="_Toc103862669" w:history="1">
+          <w:hyperlink w:anchor="_Toc103862924" w:history="1">
             <w:r>
               <w:rPr>
                 <w:rStyle w:val="Hyperlink"/>
@@ -358,7 +358,7 @@
                 <w:noProof/>
                 <w:webHidden/>
               </w:rPr>
-              <w:instrText xml:space="preserve"> PAGEREF _Toc103862669 \h </w:instrText>
+              <w:instrText xml:space="preserve"> PAGEREF _Toc103862924 \h </w:instrText>
             </w:r>
             <w:r>
               <w:rPr>
@@ -402,7 +402,7 @@
               <w:lang w:eastAsia="ru-RU"/>
             </w:rPr>
           </w:pPr>
-          <w:hyperlink w:anchor="_Toc103862670" w:history="1">
+          <w:hyperlink w:anchor="_Toc103862925" w:history="1">
             <w:r>
               <w:rPr>
                 <w:rStyle w:val="Hyperlink"/>
@@ -430,7 +430,7 @@
                 <w:noProof/>
                 <w:webHidden/>
               </w:rPr>
-              <w:instrText xml:space="preserve"> PAGEREF _Toc103862670 \h </w:instrText>
+              <w:instrText xml:space="preserve"> PAGEREF _Toc103862925 \h </w:instrText>
             </w:r>
             <w:r>
               <w:rPr>
@@ -474,7 +474,7 @@
               <w:lang w:eastAsia="ru-RU"/>
             </w:rPr>
           </w:pPr>
-          <w:hyperlink w:anchor="_Toc103862671" w:history="1">
+          <w:hyperlink w:anchor="_Toc103862926" w:history="1">
             <w:r>
               <w:rPr>
                 <w:rStyle w:val="Hyperlink"/>
@@ -502,7 +502,7 @@
                 <w:noProof/>
                 <w:webHidden/>
               </w:rPr>
-              <w:instrText xml:space="preserve"> PAGEREF _Toc103862671 \h </w:instrText>
+              <w:instrText xml:space="preserve"> PAGEREF _Toc103862926 \h </w:instrText>
             </w:r>
             <w:r>
               <w:rPr>
@@ -546,7 +546,7 @@
               <w:lang w:eastAsia="ru-RU"/>
             </w:rPr>
           </w:pPr>
-          <w:hyperlink w:anchor="_Toc103862672" w:history="1">
+          <w:hyperlink w:anchor="_Toc103862927" w:history="1">
             <w:r>
               <w:rPr>
                 <w:rStyle w:val="Hyperlink"/>
@@ -574,7 +574,7 @@
                 <w:noProof/>
                 <w:webHidden/>
               </w:rPr>
-              <w:instrText xml:space="preserve"> PAGEREF _Toc103862672 \h </w:instrText>
+              <w:instrText xml:space="preserve"> PAGEREF _Toc103862927 \h </w:instrText>
             </w:r>
             <w:r>
               <w:rPr>
@@ -618,7 +618,7 @@
               <w:lang w:eastAsia="ru-RU"/>
             </w:rPr>
           </w:pPr>
-          <w:hyperlink w:anchor="_Toc103862673" w:history="1">
+          <w:hyperlink w:anchor="_Toc103862928" w:history="1">
             <w:r>
               <w:rPr>
                 <w:rStyle w:val="Hyperlink"/>
@@ -646,7 +646,7 @@
                 <w:noProof/>
                 <w:webHidden/>
               </w:rPr>
-              <w:instrText xml:space="preserve"> PAGEREF _Toc103862673 \h </w:instrText>
+              <w:instrText xml:space="preserve"> PAGEREF _Toc103862928 \h </w:instrText>
             </w:r>
             <w:r>
               <w:rPr>
@@ -690,7 +690,7 @@
               <w:lang w:eastAsia="ru-RU"/>
             </w:rPr>
           </w:pPr>
-          <w:hyperlink w:anchor="_Toc103862674" w:history="1">
+          <w:hyperlink w:anchor="_Toc103862929" w:history="1">
             <w:r>
               <w:rPr>
                 <w:rStyle w:val="Hyperlink"/>
@@ -718,7 +718,7 @@
                 <w:noProof/>
                 <w:webHidden/>
               </w:rPr>
-              <w:instrText xml:space="preserve"> PAGEREF _Toc103862674 \h </w:instrText>
+              <w:instrText xml:space="preserve"> PAGEREF _Toc103862929 \h </w:instrText>
             </w:r>
             <w:r>
               <w:rPr>
@@ -762,7 +762,7 @@
               <w:lang w:eastAsia="ru-RU"/>
             </w:rPr>
           </w:pPr>
-          <w:hyperlink w:anchor="_Toc103862675" w:history="1">
+          <w:hyperlink w:anchor="_Toc103862930" w:history="1">
             <w:r>
               <w:rPr>
                 <w:rStyle w:val="Hyperlink"/>
@@ -790,7 +790,7 @@
                 <w:noProof/>
                 <w:webHidden/>
               </w:rPr>
-              <w:instrText xml:space="preserve"> PAGEREF _Toc103862675 \h </w:instrText>
+              <w:instrText xml:space="preserve"> PAGEREF _Toc103862930 \h </w:instrText>
             </w:r>
             <w:r>
               <w:rPr>
@@ -834,7 +834,7 @@
               <w:lang w:eastAsia="ru-RU"/>
             </w:rPr>
           </w:pPr>
-          <w:hyperlink w:anchor="_Toc103862676" w:history="1">
+          <w:hyperlink w:anchor="_Toc103862931" w:history="1">
             <w:r>
               <w:rPr>
                 <w:rStyle w:val="Hyperlink"/>
@@ -869,7 +869,7 @@
                 <w:noProof/>
                 <w:webHidden/>
               </w:rPr>
-              <w:instrText xml:space="preserve"> PAGEREF _Toc103862676 \h </w:instrText>
+              <w:instrText xml:space="preserve"> PAGEREF _Toc103862931 \h </w:instrText>
             </w:r>
             <w:r>
               <w:rPr>
@@ -913,7 +913,7 @@
               <w:lang w:eastAsia="ru-RU"/>
             </w:rPr>
           </w:pPr>
-          <w:hyperlink w:anchor="_Toc103862677" w:history="1">
+          <w:hyperlink w:anchor="_Toc103862932" w:history="1">
             <w:r>
               <w:rPr>
                 <w:rStyle w:val="Hyperlink"/>
@@ -941,7 +941,7 @@
                 <w:noProof/>
                 <w:webHidden/>
               </w:rPr>
-              <w:instrText xml:space="preserve"> PAGEREF _Toc103862677 \h </w:instrText>
+              <w:instrText xml:space="preserve"> PAGEREF _Toc103862932 \h </w:instrText>
             </w:r>
             <w:r>
               <w:rPr>
@@ -985,7 +985,7 @@
               <w:lang w:eastAsia="ru-RU"/>
             </w:rPr>
           </w:pPr>
-          <w:hyperlink w:anchor="_Toc103862678" w:history="1">
+          <w:hyperlink w:anchor="_Toc103862933" w:history="1">
             <w:r>
               <w:rPr>
                 <w:rStyle w:val="Hyperlink"/>
@@ -1013,7 +1013,7 @@
                 <w:noProof/>
                 <w:webHidden/>
               </w:rPr>
-              <w:instrText xml:space="preserve"> PAGEREF _Toc103862678 \h </w:instrText>
+              <w:instrText xml:space="preserve"> PAGEREF _Toc103862933 \h </w:instrText>
             </w:r>
             <w:r>
               <w:rPr>
@@ -1057,7 +1057,7 @@
               <w:lang w:eastAsia="ru-RU"/>
             </w:rPr>
           </w:pPr>
-          <w:hyperlink w:anchor="_Toc103862679" w:history="1">
+          <w:hyperlink w:anchor="_Toc103862934" w:history="1">
             <w:r>
               <w:rPr>
                 <w:rStyle w:val="Hyperlink"/>
@@ -1085,7 +1085,7 @@
                 <w:noProof/>
                 <w:webHidden/>
               </w:rPr>
-              <w:instrText xml:space="preserve"> PAGEREF _Toc103862679 \h </w:instrText>
+              <w:instrText xml:space="preserve"> PAGEREF _Toc103862934 \h </w:instrText>
             </w:r>
             <w:r>
               <w:rPr>
@@ -1129,7 +1129,7 @@
               <w:lang w:eastAsia="ru-RU"/>
             </w:rPr>
           </w:pPr>
-          <w:hyperlink w:anchor="_Toc103862680" w:history="1">
+          <w:hyperlink w:anchor="_Toc103862935" w:history="1">
             <w:r>
               <w:rPr>
                 <w:rStyle w:val="Hyperlink"/>
@@ -1157,7 +1157,7 @@
                 <w:noProof/>
                 <w:webHidden/>
               </w:rPr>
-              <w:instrText xml:space="preserve"> PAGEREF _Toc103862680 \h </w:instrText>
+              <w:instrText xml:space="preserve"> PAGEREF _Toc103862935 \h </w:instrText>
             </w:r>
             <w:r>
               <w:rPr>
@@ -1201,7 +1201,7 @@
               <w:lang w:eastAsia="ru-RU"/>
             </w:rPr>
           </w:pPr>
-          <w:hyperlink w:anchor="_Toc103862681" w:history="1">
+          <w:hyperlink w:anchor="_Toc103862936" w:history="1">
             <w:r>
               <w:rPr>
                 <w:rStyle w:val="Hyperlink"/>
@@ -1229,7 +1229,7 @@
                 <w:noProof/>
                 <w:webHidden/>
               </w:rPr>
-              <w:instrText xml:space="preserve"> PAGEREF _Toc103862681 \h </w:instrText>
+              <w:instrText xml:space="preserve"> PAGEREF _Toc103862936 \h </w:instrText>
             </w:r>
             <w:r>
               <w:rPr>
@@ -1273,7 +1273,7 @@
               <w:lang w:eastAsia="ru-RU"/>
             </w:rPr>
           </w:pPr>
-          <w:hyperlink w:anchor="_Toc103862682" w:history="1">
+          <w:hyperlink w:anchor="_Toc103862937" w:history="1">
             <w:r>
               <w:rPr>
                 <w:rStyle w:val="Hyperlink"/>
@@ -1301,7 +1301,7 @@
                 <w:noProof/>
                 <w:webHidden/>
               </w:rPr>
-              <w:instrText xml:space="preserve"> PAGEREF _Toc103862682 \h </w:instrText>
+              <w:instrText xml:space="preserve"> PAGEREF _Toc103862937 \h </w:instrText>
             </w:r>
             <w:r>
               <w:rPr>
@@ -1345,7 +1345,7 @@
               <w:lang w:eastAsia="ru-RU"/>
             </w:rPr>
           </w:pPr>
-          <w:hyperlink w:anchor="_Toc103862683" w:history="1">
+          <w:hyperlink w:anchor="_Toc103862938" w:history="1">
             <w:r>
               <w:rPr>
                 <w:rStyle w:val="Hyperlink"/>
@@ -1373,7 +1373,223 @@
                 <w:noProof/>
                 <w:webHidden/>
               </w:rPr>
-              <w:instrText xml:space="preserve"> PAGEREF _Toc103862683 \h </w:instrText>
+              <w:instrText xml:space="preserve"> PAGEREF _Toc103862938 \h </w:instrText>
+            </w:r>
+            <w:r>
+              <w:rPr>
+                <w:noProof/>
+                <w:webHidden/>
+              </w:rPr>
+            </w:r>
+            <w:r>
+              <w:rPr>
+                <w:noProof/>
+                <w:webHidden/>
+              </w:rPr>
+              <w:fldChar w:fldCharType="separate"/>
+            </w:r>
+            <w:r>
+              <w:rPr>
+                <w:noProof/>
+                <w:webHidden/>
+              </w:rPr>
+              <w:t>35</w:t>
+            </w:r>
+            <w:r>
+              <w:rPr>
+                <w:noProof/>
+                <w:webHidden/>
+              </w:rPr>
+              <w:fldChar w:fldCharType="end"/>
+            </w:r>
+          </w:hyperlink>
+        </w:p>
+        <w:p>
+          <w:pPr>
+            <w:pStyle w:val="TOC2"/>
+            <w:tabs>
+              <w:tab w:val="right" w:leader="dot" w:pos="9345"/>
+            </w:tabs>
+            <w:rPr>
+              <w:rFonts w:asciiTheme="minorHAnsi" w:eastAsiaTheme="minorEastAsia" w:hAnsiTheme="minorHAnsi"/>
+              <w:noProof/>
+              <w:sz w:val="22"/>
+              <w:lang w:eastAsia="ru-RU"/>
+            </w:rPr>
+          </w:pPr>
+          <w:hyperlink w:anchor="_Toc103862939" w:history="1">
+            <w:r>
+              <w:rPr>
+                <w:rStyle w:val="Hyperlink"/>
+                <w:noProof/>
+                <w:lang w:val="en-US"/>
+              </w:rPr>
+              <w:t>9.1 Consumer</w:t>
+            </w:r>
+            <w:r>
+              <w:rPr>
+                <w:noProof/>
+                <w:webHidden/>
+              </w:rPr>
+              <w:tab/>
+            </w:r>
+            <w:r>
+              <w:rPr>
+                <w:noProof/>
+                <w:webHidden/>
+              </w:rPr>
+              <w:fldChar w:fldCharType="begin"/>
+            </w:r>
+            <w:r>
+              <w:rPr>
+                <w:noProof/>
+                <w:webHidden/>
+              </w:rPr>
+              <w:instrText xml:space="preserve"> PAGEREF _Toc103862939 \h </w:instrText>
+            </w:r>
+            <w:r>
+              <w:rPr>
+                <w:noProof/>
+                <w:webHidden/>
+              </w:rPr>
+            </w:r>
+            <w:r>
+              <w:rPr>
+                <w:noProof/>
+                <w:webHidden/>
+              </w:rPr>
+              <w:fldChar w:fldCharType="separate"/>
+            </w:r>
+            <w:r>
+              <w:rPr>
+                <w:noProof/>
+                <w:webHidden/>
+              </w:rPr>
+              <w:t>35</w:t>
+            </w:r>
+            <w:r>
+              <w:rPr>
+                <w:noProof/>
+                <w:webHidden/>
+              </w:rPr>
+              <w:fldChar w:fldCharType="end"/>
+            </w:r>
+          </w:hyperlink>
+        </w:p>
+        <w:p>
+          <w:pPr>
+            <w:pStyle w:val="TOC2"/>
+            <w:tabs>
+              <w:tab w:val="right" w:leader="dot" w:pos="9345"/>
+            </w:tabs>
+            <w:rPr>
+              <w:rFonts w:asciiTheme="minorHAnsi" w:eastAsiaTheme="minorEastAsia" w:hAnsiTheme="minorHAnsi"/>
+              <w:noProof/>
+              <w:sz w:val="22"/>
+              <w:lang w:eastAsia="ru-RU"/>
+            </w:rPr>
+          </w:pPr>
+          <w:hyperlink w:anchor="_Toc103862940" w:history="1">
+            <w:r>
+              <w:rPr>
+                <w:rStyle w:val="Hyperlink"/>
+                <w:noProof/>
+                <w:lang w:val="en-US"/>
+              </w:rPr>
+              <w:t>9.2 Producer</w:t>
+            </w:r>
+            <w:r>
+              <w:rPr>
+                <w:noProof/>
+                <w:webHidden/>
+              </w:rPr>
+              <w:tab/>
+            </w:r>
+            <w:r>
+              <w:rPr>
+                <w:noProof/>
+                <w:webHidden/>
+              </w:rPr>
+              <w:fldChar w:fldCharType="begin"/>
+            </w:r>
+            <w:r>
+              <w:rPr>
+                <w:noProof/>
+                <w:webHidden/>
+              </w:rPr>
+              <w:instrText xml:space="preserve"> PAGEREF _Toc103862940 \h </w:instrText>
+            </w:r>
+            <w:r>
+              <w:rPr>
+                <w:noProof/>
+                <w:webHidden/>
+              </w:rPr>
+            </w:r>
+            <w:r>
+              <w:rPr>
+                <w:noProof/>
+                <w:webHidden/>
+              </w:rPr>
+              <w:fldChar w:fldCharType="separate"/>
+            </w:r>
+            <w:r>
+              <w:rPr>
+                <w:noProof/>
+                <w:webHidden/>
+              </w:rPr>
+              <w:t>35</w:t>
+            </w:r>
+            <w:r>
+              <w:rPr>
+                <w:noProof/>
+                <w:webHidden/>
+              </w:rPr>
+              <w:fldChar w:fldCharType="end"/>
+            </w:r>
+          </w:hyperlink>
+        </w:p>
+        <w:p>
+          <w:pPr>
+            <w:pStyle w:val="TOC2"/>
+            <w:tabs>
+              <w:tab w:val="right" w:leader="dot" w:pos="9345"/>
+            </w:tabs>
+            <w:rPr>
+              <w:rFonts w:asciiTheme="minorHAnsi" w:eastAsiaTheme="minorEastAsia" w:hAnsiTheme="minorHAnsi"/>
+              <w:noProof/>
+              <w:sz w:val="22"/>
+              <w:lang w:eastAsia="ru-RU"/>
+            </w:rPr>
+          </w:pPr>
+          <w:hyperlink w:anchor="_Toc103862941" w:history="1">
+            <w:r>
+              <w:rPr>
+                <w:rStyle w:val="Hyperlink"/>
+                <w:noProof/>
+                <w:lang w:val="en-US"/>
+              </w:rPr>
+              <w:t>9.3 Manager</w:t>
+            </w:r>
+            <w:r>
+              <w:rPr>
+                <w:noProof/>
+                <w:webHidden/>
+              </w:rPr>
+              <w:tab/>
+            </w:r>
+            <w:r>
+              <w:rPr>
+                <w:noProof/>
+                <w:webHidden/>
+              </w:rPr>
+              <w:fldChar w:fldCharType="begin"/>
+            </w:r>
+            <w:r>
+              <w:rPr>
+                <w:noProof/>
+                <w:webHidden/>
+              </w:rPr>
+              <w:instrText xml:space="preserve"> PAGEREF _Toc103862941 \h </w:instrText>
             </w:r>
             <w:r>
               <w:rPr>
@@ -1417,7 +1633,7 @@
               <w:lang w:eastAsia="ru-RU"/>
             </w:rPr>
           </w:pPr>
-          <w:hyperlink w:anchor="_Toc103862684" w:history="1">
+          <w:hyperlink w:anchor="_Toc103862942" w:history="1">
             <w:r>
               <w:rPr>
                 <w:rStyle w:val="Hyperlink"/>
@@ -1445,7 +1661,7 @@
                 <w:noProof/>
                 <w:webHidden/>
               </w:rPr>
-              <w:instrText xml:space="preserve"> PAGEREF _Toc103862684 \h </w:instrText>
+              <w:instrText xml:space="preserve"> PAGEREF _Toc103862942 \h </w:instrText>
             </w:r>
             <w:r>
               <w:rPr>
@@ -1489,7 +1705,7 @@
               <w:lang w:eastAsia="ru-RU"/>
             </w:rPr>
           </w:pPr>
-          <w:hyperlink w:anchor="_Toc103862685" w:history="1">
+          <w:hyperlink w:anchor="_Toc103862943" w:history="1">
             <w:r>
               <w:rPr>
                 <w:rStyle w:val="Hyperlink"/>
@@ -1517,7 +1733,7 @@
                 <w:noProof/>
                 <w:webHidden/>
               </w:rPr>
-              <w:instrText xml:space="preserve"> PAGEREF _Toc103862685 \h </w:instrText>
+              <w:instrText xml:space="preserve"> PAGEREF _Toc103862943 \h </w:instrText>
             </w:r>
             <w:r>
               <w:rPr>
@@ -1561,7 +1777,7 @@
               <w:lang w:eastAsia="ru-RU"/>
             </w:rPr>
           </w:pPr>
-          <w:hyperlink w:anchor="_Toc103862686" w:history="1">
+          <w:hyperlink w:anchor="_Toc103862944" w:history="1">
             <w:r>
               <w:rPr>
                 <w:rStyle w:val="Hyperlink"/>
@@ -1589,7 +1805,7 @@
                 <w:noProof/>
                 <w:webHidden/>
               </w:rPr>
-              <w:instrText xml:space="preserve"> PAGEREF _Toc103862686 \h </w:instrText>
+              <w:instrText xml:space="preserve"> PAGEREF _Toc103862944 \h </w:instrText>
             </w:r>
             <w:r>
               <w:rPr>
@@ -1633,7 +1849,7 @@
               <w:lang w:eastAsia="ru-RU"/>
             </w:rPr>
           </w:pPr>
-          <w:hyperlink w:anchor="_Toc103862687" w:history="1">
+          <w:hyperlink w:anchor="_Toc103862945" w:history="1">
             <w:r>
               <w:rPr>
                 <w:rStyle w:val="Hyperlink"/>
@@ -1661,7 +1877,7 @@
                 <w:noProof/>
                 <w:webHidden/>
               </w:rPr>
-              <w:instrText xml:space="preserve"> PAGEREF _Toc103862687 \h </w:instrText>
+              <w:instrText xml:space="preserve"> PAGEREF _Toc103862945 \h </w:instrText>
             </w:r>
             <w:r>
               <w:rPr>
@@ -1705,7 +1921,7 @@
               <w:lang w:eastAsia="ru-RU"/>
             </w:rPr>
           </w:pPr>
-          <w:hyperlink w:anchor="_Toc103862688" w:history="1">
+          <w:hyperlink w:anchor="_Toc103862946" w:history="1">
             <w:r>
               <w:rPr>
                 <w:rStyle w:val="Hyperlink"/>
@@ -1733,7 +1949,7 @@
                 <w:noProof/>
                 <w:webHidden/>
               </w:rPr>
-              <w:instrText xml:space="preserve"> PAGEREF _Toc103862688 \h </w:instrText>
+              <w:instrText xml:space="preserve"> PAGEREF _Toc103862946 \h </w:instrText>
             </w:r>
             <w:r>
               <w:rPr>
@@ -1777,7 +1993,7 @@
               <w:lang w:eastAsia="ru-RU"/>
             </w:rPr>
           </w:pPr>
-          <w:hyperlink w:anchor="_Toc103862689" w:history="1">
+          <w:hyperlink w:anchor="_Toc103862947" w:history="1">
             <w:r>
               <w:rPr>
                 <w:rStyle w:val="Hyperlink"/>
@@ -1805,7 +2021,7 @@
                 <w:noProof/>
                 <w:webHidden/>
               </w:rPr>
-              <w:instrText xml:space="preserve"> PAGEREF _Toc103862689 \h </w:instrText>
+              <w:instrText xml:space="preserve"> PAGEREF _Toc103862947 \h </w:instrText>
             </w:r>
             <w:r>
               <w:rPr>
@@ -1853,9 +2069,6 @@
         <w:spacing w:after="200" w:line="276" w:lineRule="auto"/>
         <w:ind w:firstLine="0"/>
         <w:jc w:val="left"/>
-        <w:rPr>
-          <w:lang w:val="en-US"/>
-        </w:rPr>
       </w:pPr>
       <w:r>
         <w:rPr>
@@ -1871,7 +2084,7 @@
           <w:lang w:val="en-US"/>
         </w:rPr>
       </w:pPr>
-      <w:bookmarkStart w:id="0" w:name="_Toc103862666"/>
+      <w:bookmarkStart w:id="0" w:name="_Toc103862921"/>
       <w:r>
         <w:rPr>
           <w:lang w:val="en-US"/>
@@ -2025,7 +2238,7 @@
       <w:pPr>
         <w:pStyle w:val="Heading1"/>
       </w:pPr>
-      <w:bookmarkStart w:id="1" w:name="_Toc103862667"/>
+      <w:bookmarkStart w:id="1" w:name="_Toc103862922"/>
       <w:r>
         <w:rPr>
           <w:lang w:val="en-US"/>
@@ -2703,7 +2916,7 @@
           <w:lang w:val="en-US"/>
         </w:rPr>
       </w:pPr>
-      <w:bookmarkStart w:id="2" w:name="_Toc103862668"/>
+      <w:bookmarkStart w:id="2" w:name="_Toc103862923"/>
       <w:r>
         <w:lastRenderedPageBreak/>
         <w:t xml:space="preserve">1 </w:t>
@@ -6431,7 +6644,7 @@
       <w:pPr>
         <w:pStyle w:val="Heading1"/>
       </w:pPr>
-      <w:bookmarkStart w:id="3" w:name="_Toc103862669"/>
+      <w:bookmarkStart w:id="3" w:name="_Toc103862924"/>
       <w:r>
         <w:rPr>
           <w:lang w:val="en-US"/>
@@ -6454,7 +6667,7 @@
           <w:lang w:val="en-US"/>
         </w:rPr>
       </w:pPr>
-      <w:bookmarkStart w:id="4" w:name="_Toc103862670"/>
+      <w:bookmarkStart w:id="4" w:name="_Toc103862925"/>
       <w:r>
         <w:rPr>
           <w:lang w:val="en-US"/>
@@ -6746,7 +6959,7 @@
           <w:lang w:val="en-US"/>
         </w:rPr>
       </w:pPr>
-      <w:bookmarkStart w:id="5" w:name="_Toc103862671"/>
+      <w:bookmarkStart w:id="5" w:name="_Toc103862926"/>
       <w:r>
         <w:rPr>
           <w:lang w:val="en-US"/>
@@ -7015,7 +7228,7 @@
           <w:lang w:val="en-US"/>
         </w:rPr>
       </w:pPr>
-      <w:bookmarkStart w:id="6" w:name="_Toc103862672"/>
+      <w:bookmarkStart w:id="6" w:name="_Toc103862927"/>
       <w:r>
         <w:rPr>
           <w:lang w:val="en-US"/>
@@ -7299,7 +7512,7 @@
           <w:lang w:val="en-US"/>
         </w:rPr>
       </w:pPr>
-      <w:bookmarkStart w:id="7" w:name="_Toc103862673"/>
+      <w:bookmarkStart w:id="7" w:name="_Toc103862928"/>
       <w:r>
         <w:rPr>
           <w:lang w:val="en-US"/>
@@ -12765,7 +12978,7 @@
           <w:lang w:val="en-US"/>
         </w:rPr>
       </w:pPr>
-      <w:bookmarkStart w:id="8" w:name="_Toc103862674"/>
+      <w:bookmarkStart w:id="8" w:name="_Toc103862929"/>
       <w:r>
         <w:rPr>
           <w:lang w:val="en-US"/>
@@ -13450,7 +13663,7 @@
           <w:lang w:val="en-US"/>
         </w:rPr>
       </w:pPr>
-      <w:bookmarkStart w:id="9" w:name="_Toc103862675"/>
+      <w:bookmarkStart w:id="9" w:name="_Toc103862930"/>
       <w:r>
         <w:rPr>
           <w:lang w:val="en-US"/>
@@ -13625,7 +13838,7 @@
           <w:lang w:val="en-US"/>
         </w:rPr>
       </w:pPr>
-      <w:bookmarkStart w:id="10" w:name="_Toc103862676"/>
+      <w:bookmarkStart w:id="10" w:name="_Toc103862931"/>
       <w:r>
         <w:t>5</w:t>
       </w:r>
@@ -14401,7 +14614,7 @@
           <w:lang w:val="en-US"/>
         </w:rPr>
       </w:pPr>
-      <w:bookmarkStart w:id="11" w:name="_Toc103862677"/>
+      <w:bookmarkStart w:id="11" w:name="_Toc103862932"/>
       <w:r>
         <w:rPr>
           <w:lang w:val="en-US"/>
@@ -14594,7 +14807,7 @@
           <w:lang w:val="en-US"/>
         </w:rPr>
       </w:pPr>
-      <w:bookmarkStart w:id="12" w:name="_Toc103862678"/>
+      <w:bookmarkStart w:id="12" w:name="_Toc103862933"/>
       <w:r>
         <w:rPr>
           <w:lang w:val="en-US"/>
@@ -20605,7 +20818,7 @@
           <w:lang w:val="en-US"/>
         </w:rPr>
       </w:pPr>
-      <w:bookmarkStart w:id="13" w:name="_Toc103862679"/>
+      <w:bookmarkStart w:id="13" w:name="_Toc103862934"/>
       <w:r>
         <w:rPr>
           <w:lang w:val="en-US"/>
@@ -22861,7 +23074,7 @@
         </w:rPr>
         <w:br w:type="page"/>
       </w:r>
-      <w:bookmarkStart w:id="14" w:name="_Toc103862680"/>
+      <w:bookmarkStart w:id="14" w:name="_Toc103862935"/>
       <w:r>
         <w:rPr>
           <w:lang w:val="en-US"/>
@@ -22896,7 +23109,7 @@
           <w:lang w:val="en-US"/>
         </w:rPr>
       </w:pPr>
-      <w:bookmarkStart w:id="15" w:name="_Toc103862681"/>
+      <w:bookmarkStart w:id="15" w:name="_Toc103862936"/>
       <w:r>
         <w:rPr>
           <w:lang w:val="en-US"/>
@@ -25829,7 +26042,7 @@
           <w:lang w:val="en-US"/>
         </w:rPr>
       </w:pPr>
-      <w:bookmarkStart w:id="16" w:name="_Toc103862682"/>
+      <w:bookmarkStart w:id="16" w:name="_Toc103862937"/>
       <w:r>
         <w:rPr>
           <w:lang w:val="en-US"/>
@@ -30077,7 +30290,7 @@
           <w:lang w:val="en-US"/>
         </w:rPr>
       </w:pPr>
-      <w:bookmarkStart w:id="17" w:name="_Toc103862683"/>
+      <w:bookmarkStart w:id="17" w:name="_Toc103862938"/>
       <w:r>
         <w:rPr>
           <w:lang w:val="en-US"/>
@@ -30124,6 +30337,7 @@
           <w:lang w:val="en-US"/>
         </w:rPr>
       </w:pPr>
+      <w:bookmarkStart w:id="18" w:name="_Toc103862939"/>
       <w:r>
         <w:rPr>
           <w:lang w:val="en-US"/>
@@ -30136,6 +30350,7 @@
         </w:rPr>
         <w:t>Consumer</w:t>
       </w:r>
+      <w:bookmarkEnd w:id="18"/>
     </w:p>
     <w:p>
       <w:pPr>
@@ -30144,12 +30359,14 @@
           <w:lang w:val="en-US"/>
         </w:rPr>
       </w:pPr>
+      <w:bookmarkStart w:id="19" w:name="_Toc103862940"/>
       <w:r>
         <w:rPr>
           <w:lang w:val="en-US"/>
         </w:rPr>
         <w:t>9.2 Producer</w:t>
       </w:r>
+      <w:bookmarkEnd w:id="19"/>
     </w:p>
     <w:p>
       <w:pPr>
@@ -30158,12 +30375,14 @@
           <w:lang w:val="en-US"/>
         </w:rPr>
       </w:pPr>
+      <w:bookmarkStart w:id="20" w:name="_Toc103862941"/>
       <w:r>
         <w:rPr>
           <w:lang w:val="en-US"/>
         </w:rPr>
         <w:t>9.3 Manager</w:t>
       </w:r>
+      <w:bookmarkEnd w:id="20"/>
     </w:p>
     <w:p>
       <w:pPr>
@@ -30186,17 +30405,12 @@
         </w:rPr>
         <w:br w:type="page"/>
       </w:r>
-      <w:bookmarkStart w:id="18" w:name="_GoBack"/>
-      <w:bookmarkEnd w:id="18"/>
     </w:p>
     <w:p>
       <w:pPr>
         <w:pStyle w:val="Heading1"/>
-        <w:rPr>
-          <w:lang w:val="en-US"/>
-        </w:rPr>
-      </w:pPr>
-      <w:bookmarkStart w:id="19" w:name="_Toc103862684"/>
+      </w:pPr>
+      <w:bookmarkStart w:id="21" w:name="_Toc103862942"/>
       <w:r>
         <w:rPr>
           <w:lang w:val="en-US"/>
@@ -30204,7 +30418,412 @@
         <w:lastRenderedPageBreak/>
         <w:t>CONCLUSIONS</w:t>
       </w:r>
-      <w:bookmarkEnd w:id="19"/>
+      <w:bookmarkEnd w:id="21"/>
+    </w:p>
+    <w:p>
+      <w:pPr>
+        <w:rPr>
+          <w:lang w:val="en-US"/>
+        </w:rPr>
+      </w:pPr>
+      <w:r>
+        <w:rPr>
+          <w:lang w:val="en-US"/>
+        </w:rPr>
+        <w:t xml:space="preserve">In this </w:t>
+      </w:r>
+      <w:r>
+        <w:rPr>
+          <w:lang w:val="en-US"/>
+        </w:rPr>
+        <w:t>course</w:t>
+      </w:r>
+      <w:r>
+        <w:rPr>
+          <w:lang w:val="en-US"/>
+        </w:rPr>
+        <w:t xml:space="preserve"> work</w:t>
+      </w:r>
+      <w:r>
+        <w:rPr>
+          <w:lang w:val="en-US"/>
+        </w:rPr>
+        <w:t xml:space="preserve">, the </w:t>
+      </w:r>
+      <w:r>
+        <w:rPr>
+          <w:lang w:val="en-US"/>
+        </w:rPr>
+        <w:t>business process</w:t>
+      </w:r>
+      <w:r>
+        <w:rPr>
+          <w:lang w:val="en-US"/>
+        </w:rPr>
+        <w:t xml:space="preserve"> has</w:t>
+      </w:r>
+      <w:r>
+        <w:rPr>
+          <w:lang w:val="en-US"/>
+        </w:rPr>
+        <w:t xml:space="preserve"> been </w:t>
+      </w:r>
+      <w:r>
+        <w:rPr>
+          <w:lang w:val="en-US"/>
+        </w:rPr>
+        <w:t>automated that included</w:t>
+      </w:r>
+      <w:r>
+        <w:rPr>
+          <w:lang w:val="en-US"/>
+        </w:rPr>
+        <w:t xml:space="preserve"> creating </w:t>
+      </w:r>
+      <w:r>
+        <w:rPr>
+          <w:lang w:val="en-US"/>
+        </w:rPr>
+        <w:t xml:space="preserve">software requirements, </w:t>
+      </w:r>
+      <w:r>
+        <w:rPr>
+          <w:lang w:val="en-US"/>
+        </w:rPr>
+        <w:t>determining business entities</w:t>
+      </w:r>
+      <w:r>
+        <w:rPr>
+          <w:lang w:val="en-US"/>
+        </w:rPr>
+        <w:t xml:space="preserve"> and </w:t>
+      </w:r>
+      <w:r>
+        <w:rPr>
+          <w:lang w:val="en-US"/>
+        </w:rPr>
+        <w:t>determining the architecture</w:t>
+      </w:r>
+      <w:r>
+        <w:rPr>
+          <w:lang w:val="en-US"/>
+        </w:rPr>
+        <w:t>.</w:t>
+      </w:r>
+      <w:r>
+        <w:rPr>
+          <w:lang w:val="en-US"/>
+        </w:rPr>
+        <w:t xml:space="preserve"> </w:t>
+      </w:r>
+    </w:p>
+    <w:p>
+      <w:pPr>
+        <w:rPr>
+          <w:lang w:val="en-US"/>
+        </w:rPr>
+      </w:pPr>
+      <w:r>
+        <w:rPr>
+          <w:lang w:val="en-US"/>
+        </w:rPr>
+        <w:t xml:space="preserve">The </w:t>
+      </w:r>
+      <w:r>
+        <w:rPr>
+          <w:lang w:val="en-US"/>
+        </w:rPr>
+        <w:t>backend, frontend and the database have</w:t>
+      </w:r>
+      <w:r>
+        <w:rPr>
+          <w:lang w:val="en-US"/>
+        </w:rPr>
+        <w:t xml:space="preserve"> been created</w:t>
+      </w:r>
+      <w:r>
+        <w:rPr>
+          <w:lang w:val="en-US"/>
+        </w:rPr>
+        <w:t xml:space="preserve">, which constituted a </w:t>
+      </w:r>
+      <w:r>
+        <w:rPr>
+          <w:lang w:val="en-US"/>
+        </w:rPr>
+        <w:t xml:space="preserve">fully-functional </w:t>
+      </w:r>
+      <w:r>
+        <w:rPr>
+          <w:lang w:val="en-US"/>
+        </w:rPr>
+        <w:t>prototype of the software project</w:t>
+      </w:r>
+      <w:r>
+        <w:rPr>
+          <w:lang w:val="en-US"/>
+        </w:rPr>
+        <w:t xml:space="preserve"> that fulfilled all of the </w:t>
+      </w:r>
+      <w:r>
+        <w:rPr>
+          <w:lang w:val="en-US"/>
+        </w:rPr>
+        <w:t xml:space="preserve">business requirements as well as being </w:t>
+      </w:r>
+      <w:r>
+        <w:rPr>
+          <w:lang w:val="en-US"/>
+        </w:rPr>
+        <w:t xml:space="preserve">adherent to the </w:t>
+      </w:r>
+      <w:r>
+        <w:rPr>
+          <w:lang w:val="en-US"/>
+        </w:rPr>
+        <w:t xml:space="preserve">laid </w:t>
+      </w:r>
+      <w:r>
+        <w:rPr>
+          <w:lang w:val="en-US"/>
+        </w:rPr>
+        <w:t xml:space="preserve">out </w:t>
+      </w:r>
+      <w:r>
+        <w:rPr>
+          <w:lang w:val="en-US"/>
+        </w:rPr>
+        <w:t>architectural requirements.</w:t>
+      </w:r>
+      <w:r>
+        <w:rPr>
+          <w:lang w:val="en-US"/>
+        </w:rPr>
+        <w:t xml:space="preserve"> The technological </w:t>
+      </w:r>
+      <w:r>
+        <w:rPr>
+          <w:lang w:val="en-US"/>
+        </w:rPr>
+        <w:t>choice</w:t>
+      </w:r>
+      <w:r>
+        <w:rPr>
+          <w:lang w:val="en-US"/>
+        </w:rPr>
+        <w:t>s</w:t>
+      </w:r>
+      <w:r>
+        <w:rPr>
+          <w:lang w:val="en-US"/>
+        </w:rPr>
+        <w:t xml:space="preserve"> have been made based </w:t>
+      </w:r>
+      <w:r>
+        <w:rPr>
+          <w:lang w:val="en-US"/>
+        </w:rPr>
+        <w:t xml:space="preserve">on the requirements </w:t>
+      </w:r>
+      <w:r>
+        <w:rPr>
+          <w:lang w:val="en-US"/>
+        </w:rPr>
+        <w:t xml:space="preserve">and as such are </w:t>
+      </w:r>
+      <w:r>
+        <w:rPr>
+          <w:lang w:val="en-US"/>
+        </w:rPr>
+        <w:t>a good fit</w:t>
+      </w:r>
+      <w:r>
+        <w:rPr>
+          <w:lang w:val="en-US"/>
+        </w:rPr>
+        <w:t xml:space="preserve"> </w:t>
+      </w:r>
+      <w:r>
+        <w:rPr>
+          <w:lang w:val="en-US"/>
+        </w:rPr>
+        <w:t xml:space="preserve">for the </w:t>
+      </w:r>
+      <w:r>
+        <w:rPr>
+          <w:lang w:val="en-US"/>
+        </w:rPr>
+        <w:t xml:space="preserve">system, which </w:t>
+      </w:r>
+      <w:r>
+        <w:rPr>
+          <w:lang w:val="en-US"/>
+        </w:rPr>
+        <w:t xml:space="preserve">includes their relative </w:t>
+      </w:r>
+      <w:r>
+        <w:rPr>
+          <w:lang w:val="en-US"/>
+        </w:rPr>
+        <w:t xml:space="preserve">popularity </w:t>
+      </w:r>
+      <w:r>
+        <w:rPr>
+          <w:lang w:val="en-US"/>
+        </w:rPr>
+        <w:t xml:space="preserve">that greatly </w:t>
+      </w:r>
+      <w:r>
+        <w:rPr>
+          <w:lang w:val="en-US"/>
+        </w:rPr>
+        <w:t>extends potential talent pool</w:t>
+      </w:r>
+      <w:r>
+        <w:rPr>
+          <w:lang w:val="en-US"/>
+        </w:rPr>
+        <w:t>.</w:t>
+      </w:r>
+    </w:p>
+    <w:p>
+      <w:pPr>
+        <w:rPr>
+          <w:lang w:val="en-US"/>
+        </w:rPr>
+      </w:pPr>
+      <w:r>
+        <w:rPr>
+          <w:lang w:val="en-US"/>
+        </w:rPr>
+        <w:t>Potential venues of expansion</w:t>
+      </w:r>
+      <w:r>
+        <w:rPr>
+          <w:lang w:val="en-US"/>
+        </w:rPr>
+        <w:t xml:space="preserve"> may include:</w:t>
+      </w:r>
+    </w:p>
+    <w:p>
+      <w:pPr>
+        <w:pStyle w:val="ListParagraph"/>
+        <w:numPr>
+          <w:ilvl w:val="0"/>
+          <w:numId w:val="5"/>
+        </w:numPr>
+        <w:rPr>
+          <w:lang w:val="en-US"/>
+        </w:rPr>
+      </w:pPr>
+      <w:r>
+        <w:rPr>
+          <w:lang w:val="en-US"/>
+        </w:rPr>
+        <w:t>Implementation of bulk operations for ordering and posting</w:t>
+      </w:r>
+    </w:p>
+    <w:p>
+      <w:pPr>
+        <w:pStyle w:val="ListParagraph"/>
+        <w:numPr>
+          <w:ilvl w:val="0"/>
+          <w:numId w:val="5"/>
+        </w:numPr>
+        <w:rPr>
+          <w:lang w:val="en-US"/>
+        </w:rPr>
+      </w:pPr>
+      <w:r>
+        <w:rPr>
+          <w:lang w:val="en-US"/>
+        </w:rPr>
+        <w:t xml:space="preserve">Improvement of </w:t>
+      </w:r>
+      <w:r>
+        <w:rPr>
+          <w:lang w:val="en-US"/>
+        </w:rPr>
+        <w:t>statistics</w:t>
+      </w:r>
+    </w:p>
+    <w:p>
+      <w:pPr>
+        <w:pStyle w:val="ListParagraph"/>
+        <w:numPr>
+          <w:ilvl w:val="0"/>
+          <w:numId w:val="5"/>
+        </w:numPr>
+        <w:rPr>
+          <w:lang w:val="en-US"/>
+        </w:rPr>
+      </w:pPr>
+      <w:r>
+        <w:rPr>
+          <w:lang w:val="en-US"/>
+        </w:rPr>
+        <w:t xml:space="preserve">Rating </w:t>
+      </w:r>
+      <w:r>
+        <w:rPr>
+          <w:lang w:val="en-US"/>
+        </w:rPr>
+        <w:t>and comment system</w:t>
+      </w:r>
+    </w:p>
+    <w:p>
+      <w:pPr>
+        <w:pStyle w:val="ListParagraph"/>
+        <w:numPr>
+          <w:ilvl w:val="0"/>
+          <w:numId w:val="5"/>
+        </w:numPr>
+        <w:rPr>
+          <w:lang w:val="en-US"/>
+        </w:rPr>
+      </w:pPr>
+      <w:r>
+        <w:rPr>
+          <w:lang w:val="en-US"/>
+        </w:rPr>
+        <w:t>A</w:t>
+      </w:r>
+      <w:r>
+        <w:rPr>
+          <w:lang w:val="en-US"/>
+        </w:rPr>
+        <w:t>ddition</w:t>
+      </w:r>
+      <w:r>
+        <w:rPr>
+          <w:lang w:val="en-US"/>
+        </w:rPr>
+        <w:t xml:space="preserve"> of </w:t>
+      </w:r>
+      <w:r>
+        <w:rPr>
+          <w:lang w:val="en-US"/>
+        </w:rPr>
+        <w:t>client-producer messaging service</w:t>
+      </w:r>
+    </w:p>
+    <w:p>
+      <w:pPr>
+        <w:pStyle w:val="ListParagraph"/>
+        <w:numPr>
+          <w:ilvl w:val="0"/>
+          <w:numId w:val="5"/>
+        </w:numPr>
+        <w:rPr>
+          <w:lang w:val="en-US"/>
+        </w:rPr>
+      </w:pPr>
+      <w:r>
+        <w:rPr>
+          <w:lang w:val="en-US"/>
+        </w:rPr>
+        <w:t>Addition of payment methods</w:t>
+      </w:r>
     </w:p>
     <w:p>
       <w:pPr>
@@ -30235,7 +30854,7 @@
           <w:lang w:val="en-US"/>
         </w:rPr>
       </w:pPr>
-      <w:bookmarkStart w:id="20" w:name="_Toc103862685"/>
+      <w:bookmarkStart w:id="22" w:name="_Toc103862943"/>
       <w:r>
         <w:rPr>
           <w:lang w:val="en-US"/>
@@ -30243,13 +30862,420 @@
         <w:lastRenderedPageBreak/>
         <w:t>REFERENCES</w:t>
       </w:r>
-      <w:bookmarkEnd w:id="20"/>
-    </w:p>
-    <w:p>
-      <w:pPr>
-        <w:spacing w:after="200" w:line="276" w:lineRule="auto"/>
-        <w:ind w:firstLine="0"/>
-        <w:jc w:val="left"/>
+      <w:bookmarkEnd w:id="22"/>
+    </w:p>
+    <w:p>
+      <w:pPr>
+        <w:pStyle w:val="ListParagraph"/>
+        <w:numPr>
+          <w:ilvl w:val="0"/>
+          <w:numId w:val="5"/>
+        </w:numPr>
+        <w:rPr>
+          <w:lang w:val="en-US"/>
+        </w:rPr>
+      </w:pPr>
+      <w:r>
+        <w:rPr>
+          <w:lang w:val="en-US"/>
+        </w:rPr>
+        <w:t>Lock A.</w:t>
+      </w:r>
+      <w:r>
+        <w:t xml:space="preserve"> </w:t>
+      </w:r>
+      <w:r>
+        <w:rPr>
+          <w:lang w:val="en-US"/>
+        </w:rPr>
+        <w:t>ASP.NET Core in Action</w:t>
+      </w:r>
+      <w:r>
+        <w:rPr>
+          <w:lang w:val="en-US"/>
+        </w:rPr>
+        <w:t xml:space="preserve">. </w:t>
+      </w:r>
+      <w:r>
+        <w:rPr>
+          <w:lang w:val="en-US"/>
+        </w:rPr>
+        <w:t>2018</w:t>
+      </w:r>
+      <w:r>
+        <w:rPr>
+          <w:lang w:val="en-US"/>
+        </w:rPr>
+        <w:t xml:space="preserve"> y</w:t>
+      </w:r>
+      <w:r>
+        <w:rPr>
+          <w:lang w:val="en-US"/>
+        </w:rPr>
+        <w:t>.</w:t>
+      </w:r>
+    </w:p>
+    <w:p>
+      <w:pPr>
+        <w:pStyle w:val="ListParagraph"/>
+        <w:numPr>
+          <w:ilvl w:val="0"/>
+          <w:numId w:val="5"/>
+        </w:numPr>
+        <w:rPr>
+          <w:lang w:val="en-US"/>
+        </w:rPr>
+      </w:pPr>
+      <w:r>
+        <w:rPr>
+          <w:lang w:val="en-US"/>
+        </w:rPr>
+        <w:t>PostgreSQL: Documentation: 9.4: Constraints</w:t>
+      </w:r>
+      <w:r>
+        <w:rPr>
+          <w:lang w:val="en-US"/>
+        </w:rPr>
+        <w:t xml:space="preserve"> - </w:t>
+      </w:r>
+      <w:hyperlink r:id="rId18" w:history="1">
+        <w:r>
+          <w:rPr>
+            <w:rStyle w:val="Hyperlink"/>
+            <w:lang w:val="en-US"/>
+          </w:rPr>
+          <w:t>https://www.postgresql.org/docs/9.4/ddl-constraints.html</w:t>
+        </w:r>
+      </w:hyperlink>
+      <w:r>
+        <w:rPr>
+          <w:lang w:val="en-US"/>
+        </w:rPr>
+        <w:t>.</w:t>
+      </w:r>
+    </w:p>
+    <w:p>
+      <w:pPr>
+        <w:pStyle w:val="ListParagraph"/>
+        <w:numPr>
+          <w:ilvl w:val="0"/>
+          <w:numId w:val="5"/>
+        </w:numPr>
+        <w:rPr>
+          <w:lang w:val="en-US"/>
+        </w:rPr>
+      </w:pPr>
+      <w:r>
+        <w:rPr>
+          <w:lang w:val="en-US"/>
+        </w:rPr>
+        <w:t>Feldman R. Elm in Action. 2020 y.</w:t>
+      </w:r>
+    </w:p>
+    <w:p>
+      <w:pPr>
+        <w:pStyle w:val="ListParagraph"/>
+        <w:numPr>
+          <w:ilvl w:val="0"/>
+          <w:numId w:val="5"/>
+        </w:numPr>
+        <w:rPr>
+          <w:lang w:val="en-US"/>
+        </w:rPr>
+      </w:pPr>
+      <w:r>
+        <w:rPr>
+          <w:lang w:val="en-US"/>
+        </w:rPr>
+        <w:t>.NE</w:t>
+      </w:r>
+      <w:r>
+        <w:rPr>
+          <w:lang w:val="en-US"/>
+        </w:rPr>
+        <w:t>T Generic Host in ASP.NET Core</w:t>
+      </w:r>
+      <w:r>
+        <w:rPr>
+          <w:lang w:val="en-US"/>
+        </w:rPr>
+        <w:t>:</w:t>
+      </w:r>
+      <w:r>
+        <w:rPr>
+          <w:lang w:val="en-US"/>
+        </w:rPr>
+        <w:t xml:space="preserve"> Microsoft Docs</w:t>
+      </w:r>
+      <w:r>
+        <w:rPr>
+          <w:lang w:val="en-US"/>
+        </w:rPr>
+        <w:t xml:space="preserve"> - </w:t>
+      </w:r>
+      <w:hyperlink r:id="rId19" w:history="1">
+        <w:r>
+          <w:rPr>
+            <w:rStyle w:val="Hyperlink"/>
+            <w:lang w:val="en-US"/>
+          </w:rPr>
+          <w:t>https://docs.micro</w:t>
+        </w:r>
+        <w:r>
+          <w:rPr>
+            <w:rStyle w:val="Hyperlink"/>
+            <w:lang w:val="en-US"/>
+          </w:rPr>
+          <w:t>s</w:t>
+        </w:r>
+        <w:r>
+          <w:rPr>
+            <w:rStyle w:val="Hyperlink"/>
+            <w:lang w:val="en-US"/>
+          </w:rPr>
+          <w:t>oft.com/en-us/aspnet/core/fundamentals/host/generic-host</w:t>
+        </w:r>
+      </w:hyperlink>
+      <w:r>
+        <w:rPr>
+          <w:rStyle w:val="Hyperlink"/>
+          <w:lang w:val="en-US"/>
+        </w:rPr>
+        <w:t>.</w:t>
+      </w:r>
+    </w:p>
+    <w:p>
+      <w:pPr>
+        <w:pStyle w:val="ListParagraph"/>
+        <w:numPr>
+          <w:ilvl w:val="0"/>
+          <w:numId w:val="5"/>
+        </w:numPr>
+        <w:spacing w:line="240" w:lineRule="auto"/>
+        <w:rPr>
+          <w:lang w:val="en-US"/>
+        </w:rPr>
+      </w:pPr>
+      <w:r>
+        <w:rPr>
+          <w:lang w:val="en-US"/>
+        </w:rPr>
+        <w:t>Common web applicati</w:t>
+      </w:r>
+      <w:r>
+        <w:rPr>
+          <w:lang w:val="en-US"/>
+        </w:rPr>
+        <w:t>on architectures:</w:t>
+      </w:r>
+      <w:r>
+        <w:rPr>
+          <w:lang w:val="en-US"/>
+        </w:rPr>
+        <w:t xml:space="preserve"> Microsoft Docs</w:t>
+      </w:r>
+      <w:r>
+        <w:rPr>
+          <w:lang w:val="en-US"/>
+        </w:rPr>
+        <w:t xml:space="preserve"> - </w:t>
+      </w:r>
+      <w:hyperlink r:id="rId20" w:history="1">
+        <w:r>
+          <w:rPr>
+            <w:rStyle w:val="Hyperlink"/>
+            <w:lang w:val="en-US"/>
+          </w:rPr>
+          <w:t>https://docs.microsoft.com/en-us/dotnet/architecture/modern-web-apps-azure/common-web-application-architectures</w:t>
+        </w:r>
+      </w:hyperlink>
+      <w:r>
+        <w:rPr>
+          <w:lang w:val="en-US"/>
+        </w:rPr>
+        <w:t>.</w:t>
+      </w:r>
+    </w:p>
+    <w:p>
+      <w:pPr>
+        <w:pStyle w:val="ListParagraph"/>
+        <w:numPr>
+          <w:ilvl w:val="0"/>
+          <w:numId w:val="5"/>
+        </w:numPr>
+        <w:spacing w:line="240" w:lineRule="auto"/>
+        <w:rPr>
+          <w:lang w:val="en-US"/>
+        </w:rPr>
+      </w:pPr>
+      <w:proofErr w:type="spellStart"/>
+      <w:r>
+        <w:rPr>
+          <w:lang w:val="en-US"/>
+        </w:rPr>
+        <w:t>Teplyakov</w:t>
+      </w:r>
+      <w:proofErr w:type="spellEnd"/>
+      <w:r>
+        <w:rPr>
+          <w:lang w:val="en-US"/>
+        </w:rPr>
+        <w:t xml:space="preserve"> S</w:t>
+      </w:r>
+      <w:proofErr w:type="gramStart"/>
+      <w:r>
+        <w:rPr>
+          <w:lang w:val="en-US"/>
+        </w:rPr>
+        <w:t>. .</w:t>
+      </w:r>
+      <w:proofErr w:type="gramEnd"/>
+      <w:r>
+        <w:rPr>
+          <w:lang w:val="en-US"/>
+        </w:rPr>
+        <w:t>NET Software architecture pat</w:t>
+      </w:r>
+      <w:r>
+        <w:rPr>
+          <w:lang w:val="en-US"/>
+        </w:rPr>
+        <w:t>terns. 2015 y.</w:t>
+      </w:r>
+    </w:p>
+    <w:p>
+      <w:pPr>
+        <w:pStyle w:val="ListParagraph"/>
+        <w:numPr>
+          <w:ilvl w:val="0"/>
+          <w:numId w:val="5"/>
+        </w:numPr>
+        <w:spacing w:line="240" w:lineRule="auto"/>
+        <w:rPr>
+          <w:lang w:val="en-US"/>
+        </w:rPr>
+      </w:pPr>
+      <w:r>
+        <w:rPr>
+          <w:lang w:val="en-US"/>
+        </w:rPr>
+        <w:t xml:space="preserve">Richter J. </w:t>
+      </w:r>
+      <w:r>
+        <w:rPr>
+          <w:lang w:val="en-US"/>
+        </w:rPr>
+        <w:t>CLR via C#</w:t>
+      </w:r>
+      <w:r>
+        <w:rPr>
+          <w:lang w:val="en-US"/>
+        </w:rPr>
+        <w:t>.  2012 y.</w:t>
+      </w:r>
+    </w:p>
+    <w:p>
+      <w:pPr>
+        <w:pStyle w:val="ListParagraph"/>
+        <w:numPr>
+          <w:ilvl w:val="0"/>
+          <w:numId w:val="5"/>
+        </w:numPr>
+        <w:spacing w:line="240" w:lineRule="auto"/>
+        <w:rPr>
+          <w:lang w:val="en-US"/>
+        </w:rPr>
+      </w:pPr>
+      <w:r>
+        <w:rPr>
+          <w:lang w:val="en-US"/>
+        </w:rPr>
+        <w:t xml:space="preserve">PostgreSQL: Documentation: 9.4: </w:t>
+      </w:r>
+      <w:r>
+        <w:rPr>
+          <w:lang w:val="en-US"/>
+        </w:rPr>
+        <w:t xml:space="preserve">Alter Role - </w:t>
+      </w:r>
+      <w:hyperlink r:id="rId21" w:history="1">
+        <w:r>
+          <w:rPr>
+            <w:rStyle w:val="Hyperlink"/>
+            <w:lang w:val="en-US"/>
+          </w:rPr>
+          <w:t>https://www.postgresql.org/docs/9.4/sql-alterrole.html</w:t>
+        </w:r>
+      </w:hyperlink>
+      <w:r>
+        <w:rPr>
+          <w:lang w:val="en-US"/>
+        </w:rPr>
+        <w:t>.</w:t>
+      </w:r>
+    </w:p>
+    <w:p>
+      <w:pPr>
+        <w:pStyle w:val="ListParagraph"/>
+        <w:numPr>
+          <w:ilvl w:val="0"/>
+          <w:numId w:val="5"/>
+        </w:numPr>
+        <w:spacing w:line="240" w:lineRule="auto"/>
+        <w:rPr>
+          <w:lang w:val="en-US"/>
+        </w:rPr>
+      </w:pPr>
+      <w:bookmarkStart w:id="23" w:name="_GoBack"/>
+      <w:bookmarkEnd w:id="23"/>
+      <w:r>
+        <w:rPr>
+          <w:lang w:val="en-US"/>
+        </w:rPr>
+        <w:t xml:space="preserve">Elm </w:t>
+      </w:r>
+      <w:r>
+        <w:rPr>
+          <w:lang w:val="en-US"/>
+        </w:rPr>
+        <w:t xml:space="preserve">Core </w:t>
+      </w:r>
+      <w:r>
+        <w:rPr>
+          <w:lang w:val="en-US"/>
+        </w:rPr>
+        <w:t>Documentation</w:t>
+      </w:r>
+      <w:r>
+        <w:rPr>
+          <w:lang w:val="en-US"/>
+        </w:rPr>
+        <w:t xml:space="preserve"> - </w:t>
+      </w:r>
+      <w:hyperlink r:id="rId22" w:history="1">
+        <w:r>
+          <w:rPr>
+            <w:rStyle w:val="Hyperlink"/>
+            <w:lang w:val="en-US"/>
+          </w:rPr>
+          <w:t>https://package.elm-lang.org/packages/elm/core/latest</w:t>
+        </w:r>
+      </w:hyperlink>
+      <w:r>
+        <w:rPr>
+          <w:lang w:val="en-US"/>
+        </w:rPr>
+        <w:t>.</w:t>
+      </w:r>
+    </w:p>
+    <w:p>
+      <w:pPr>
+        <w:pStyle w:val="ListParagraph"/>
+        <w:numPr>
+          <w:ilvl w:val="0"/>
+          <w:numId w:val="5"/>
+        </w:numPr>
+        <w:spacing w:line="240" w:lineRule="auto"/>
         <w:rPr>
           <w:lang w:val="en-US"/>
         </w:rPr>
@@ -30268,7 +31294,7 @@
           <w:lang w:val="en-US"/>
         </w:rPr>
       </w:pPr>
-      <w:bookmarkStart w:id="21" w:name="_Toc103862686"/>
+      <w:bookmarkStart w:id="24" w:name="_Toc103862944"/>
       <w:r>
         <w:rPr>
           <w:lang w:val="en-US"/>
@@ -30303,7 +31329,7 @@
         </w:rPr>
         <w:t xml:space="preserve"> creation</w:t>
       </w:r>
-      <w:bookmarkEnd w:id="21"/>
+      <w:bookmarkEnd w:id="24"/>
     </w:p>
     <w:p>
       <w:pPr>
@@ -30358,7 +31384,7 @@
           <w:lang w:val="en-US"/>
         </w:rPr>
       </w:pPr>
-      <w:bookmarkStart w:id="22" w:name="_Toc103862687"/>
+      <w:bookmarkStart w:id="25" w:name="_Toc103862945"/>
       <w:r>
         <w:rPr>
           <w:lang w:val="en-US"/>
@@ -30378,7 +31404,7 @@
         </w:rPr>
         <w:t>Database objects creation</w:t>
       </w:r>
-      <w:bookmarkEnd w:id="22"/>
+      <w:bookmarkEnd w:id="25"/>
     </w:p>
     <w:p>
       <w:pPr>
@@ -30427,7 +31453,7 @@
           <w:lang w:val="en-US"/>
         </w:rPr>
       </w:pPr>
-      <w:bookmarkStart w:id="23" w:name="_Toc103862688"/>
+      <w:bookmarkStart w:id="26" w:name="_Toc103862946"/>
       <w:r>
         <w:rPr>
           <w:lang w:val="en-US"/>
@@ -30447,7 +31473,7 @@
         </w:rPr>
         <w:t>Access Grants</w:t>
       </w:r>
-      <w:bookmarkEnd w:id="23"/>
+      <w:bookmarkEnd w:id="26"/>
     </w:p>
     <w:p>
       <w:pPr>
@@ -30500,7 +31526,7 @@
           <w:lang w:val="en-US"/>
         </w:rPr>
       </w:pPr>
-      <w:bookmarkStart w:id="24" w:name="_Toc103862689"/>
+      <w:bookmarkStart w:id="27" w:name="_Toc103862947"/>
       <w:r>
         <w:rPr>
           <w:lang w:val="en-US"/>
@@ -30515,7 +31541,7 @@
         <w:br/>
         <w:t>Database Diagram</w:t>
       </w:r>
-      <w:bookmarkEnd w:id="24"/>
+      <w:bookmarkEnd w:id="27"/>
     </w:p>
     <w:p>
       <w:pPr>
@@ -30548,7 +31574,7 @@
                     </pic:cNvPicPr>
                   </pic:nvPicPr>
                   <pic:blipFill>
-                    <a:blip r:embed="rId18" cstate="print">
+                    <a:blip r:embed="rId23" cstate="print">
                       <a:extLst>
                         <a:ext uri="{28A0092B-C50C-407E-A947-70E740481C1C}">
                           <a14:useLocalDpi xmlns:a14="http://schemas.microsoft.com/office/drawing/2010/main" val="0"/>
@@ -30581,7 +31607,7 @@
       </w:r>
     </w:p>
     <w:sectPr>
-      <w:headerReference w:type="default" r:id="rId19"/>
+      <w:headerReference w:type="default" r:id="rId24"/>
       <w:pgSz w:w="11906" w:h="16838"/>
       <w:pgMar w:top="1134" w:right="850" w:bottom="1134" w:left="1701" w:header="708" w:footer="708" w:gutter="0"/>
       <w:cols w:space="708"/>
@@ -30676,7 +31702,7 @@
           <w:rPr>
             <w:noProof/>
           </w:rPr>
-          <w:t>35</w:t>
+          <w:t>37</w:t>
         </w:r>
         <w:r>
           <w:rPr>
@@ -31077,10 +32103,10 @@
     </w:lvl>
   </w:abstractNum>
   <w:abstractNum w:abstractNumId="4">
-    <w:nsid w:val="2F325E6A"/>
+    <w:nsid w:val="2C224D61"/>
     <w:multiLevelType w:val="hybridMultilevel"/>
-    <w:tmpl w:val="0E064D12"/>
-    <w:lvl w:ilvl="0" w:tplc="E54E81AC">
+    <w:tmpl w:val="142E754E"/>
+    <w:lvl w:ilvl="0" w:tplc="08B0BB04">
       <w:start w:val="1"/>
       <w:numFmt w:val="decimal"/>
       <w:lvlText w:val="%1)"/>
@@ -31166,10 +32192,10 @@
     </w:lvl>
   </w:abstractNum>
   <w:abstractNum w:abstractNumId="5">
-    <w:nsid w:val="31B408E8"/>
+    <w:nsid w:val="2F325E6A"/>
     <w:multiLevelType w:val="hybridMultilevel"/>
-    <w:tmpl w:val="0A42D8B0"/>
-    <w:lvl w:ilvl="0" w:tplc="9F1C9D54">
+    <w:tmpl w:val="0E064D12"/>
+    <w:lvl w:ilvl="0" w:tplc="E54E81AC">
       <w:start w:val="1"/>
       <w:numFmt w:val="decimal"/>
       <w:lvlText w:val="%1)"/>
@@ -31255,10 +32281,10 @@
     </w:lvl>
   </w:abstractNum>
   <w:abstractNum w:abstractNumId="6">
-    <w:nsid w:val="3EF04BE8"/>
+    <w:nsid w:val="31B408E8"/>
     <w:multiLevelType w:val="hybridMultilevel"/>
-    <w:tmpl w:val="14A08548"/>
-    <w:lvl w:ilvl="0" w:tplc="1AE2ACEA">
+    <w:tmpl w:val="0A42D8B0"/>
+    <w:lvl w:ilvl="0" w:tplc="9F1C9D54">
       <w:start w:val="1"/>
       <w:numFmt w:val="decimal"/>
       <w:lvlText w:val="%1)"/>
@@ -31344,13 +32370,13 @@
     </w:lvl>
   </w:abstractNum>
   <w:abstractNum w:abstractNumId="7">
-    <w:nsid w:val="430E3959"/>
+    <w:nsid w:val="3EF04BE8"/>
     <w:multiLevelType w:val="hybridMultilevel"/>
-    <w:tmpl w:val="773E0168"/>
-    <w:lvl w:ilvl="0" w:tplc="8D2C71A0">
+    <w:tmpl w:val="14A08548"/>
+    <w:lvl w:ilvl="0" w:tplc="1AE2ACEA">
       <w:start w:val="1"/>
       <w:numFmt w:val="decimal"/>
-      <w:lvlText w:val="%1."/>
+      <w:lvlText w:val="%1)"/>
       <w:lvlJc w:val="left"/>
       <w:pPr>
         <w:ind w:left="1069" w:hanging="360"/>
@@ -31433,10 +32459,10 @@
     </w:lvl>
   </w:abstractNum>
   <w:abstractNum w:abstractNumId="8">
-    <w:nsid w:val="4AA27F7A"/>
+    <w:nsid w:val="430E3959"/>
     <w:multiLevelType w:val="hybridMultilevel"/>
-    <w:tmpl w:val="65F26D4E"/>
-    <w:lvl w:ilvl="0" w:tplc="F68CEF00">
+    <w:tmpl w:val="773E0168"/>
+    <w:lvl w:ilvl="0" w:tplc="8D2C71A0">
       <w:start w:val="1"/>
       <w:numFmt w:val="decimal"/>
       <w:lvlText w:val="%1."/>
@@ -31522,10 +32548,10 @@
     </w:lvl>
   </w:abstractNum>
   <w:abstractNum w:abstractNumId="9">
-    <w:nsid w:val="556835FB"/>
+    <w:nsid w:val="4AA27F7A"/>
     <w:multiLevelType w:val="hybridMultilevel"/>
-    <w:tmpl w:val="8CAC48D4"/>
-    <w:lvl w:ilvl="0" w:tplc="128E407E">
+    <w:tmpl w:val="65F26D4E"/>
+    <w:lvl w:ilvl="0" w:tplc="F68CEF00">
       <w:start w:val="1"/>
       <w:numFmt w:val="decimal"/>
       <w:lvlText w:val="%1."/>
@@ -31611,13 +32637,13 @@
     </w:lvl>
   </w:abstractNum>
   <w:abstractNum w:abstractNumId="10">
-    <w:nsid w:val="5F087D95"/>
+    <w:nsid w:val="556835FB"/>
     <w:multiLevelType w:val="hybridMultilevel"/>
-    <w:tmpl w:val="2410CCEA"/>
-    <w:lvl w:ilvl="0" w:tplc="6DFCDC32">
+    <w:tmpl w:val="8CAC48D4"/>
+    <w:lvl w:ilvl="0" w:tplc="128E407E">
       <w:start w:val="1"/>
       <w:numFmt w:val="decimal"/>
-      <w:lvlText w:val="%1)"/>
+      <w:lvlText w:val="%1."/>
       <w:lvlJc w:val="left"/>
       <w:pPr>
         <w:ind w:left="1069" w:hanging="360"/>
@@ -31700,10 +32726,10 @@
     </w:lvl>
   </w:abstractNum>
   <w:abstractNum w:abstractNumId="11">
-    <w:nsid w:val="66023935"/>
+    <w:nsid w:val="5F087D95"/>
     <w:multiLevelType w:val="hybridMultilevel"/>
-    <w:tmpl w:val="0BDC54F2"/>
-    <w:lvl w:ilvl="0" w:tplc="D7E89B9A">
+    <w:tmpl w:val="2410CCEA"/>
+    <w:lvl w:ilvl="0" w:tplc="6DFCDC32">
       <w:start w:val="1"/>
       <w:numFmt w:val="decimal"/>
       <w:lvlText w:val="%1)"/>
@@ -31789,6 +32815,95 @@
     </w:lvl>
   </w:abstractNum>
   <w:abstractNum w:abstractNumId="12">
+    <w:nsid w:val="66023935"/>
+    <w:multiLevelType w:val="hybridMultilevel"/>
+    <w:tmpl w:val="0BDC54F2"/>
+    <w:lvl w:ilvl="0" w:tplc="D7E89B9A">
+      <w:start w:val="1"/>
+      <w:numFmt w:val="decimal"/>
+      <w:lvlText w:val="%1)"/>
+      <w:lvlJc w:val="left"/>
+      <w:pPr>
+        <w:ind w:left="1069" w:hanging="360"/>
+      </w:pPr>
+      <w:rPr>
+        <w:rFonts w:hint="default"/>
+      </w:rPr>
+    </w:lvl>
+    <w:lvl w:ilvl="1" w:tplc="04190019" w:tentative="1">
+      <w:start w:val="1"/>
+      <w:numFmt w:val="lowerLetter"/>
+      <w:lvlText w:val="%2."/>
+      <w:lvlJc w:val="left"/>
+      <w:pPr>
+        <w:ind w:left="1789" w:hanging="360"/>
+      </w:pPr>
+    </w:lvl>
+    <w:lvl w:ilvl="2" w:tplc="0419001B" w:tentative="1">
+      <w:start w:val="1"/>
+      <w:numFmt w:val="lowerRoman"/>
+      <w:lvlText w:val="%3."/>
+      <w:lvlJc w:val="right"/>
+      <w:pPr>
+        <w:ind w:left="2509" w:hanging="180"/>
+      </w:pPr>
+    </w:lvl>
+    <w:lvl w:ilvl="3" w:tplc="0419000F" w:tentative="1">
+      <w:start w:val="1"/>
+      <w:numFmt w:val="decimal"/>
+      <w:lvlText w:val="%4."/>
+      <w:lvlJc w:val="left"/>
+      <w:pPr>
+        <w:ind w:left="3229" w:hanging="360"/>
+      </w:pPr>
+    </w:lvl>
+    <w:lvl w:ilvl="4" w:tplc="04190019" w:tentative="1">
+      <w:start w:val="1"/>
+      <w:numFmt w:val="lowerLetter"/>
+      <w:lvlText w:val="%5."/>
+      <w:lvlJc w:val="left"/>
+      <w:pPr>
+        <w:ind w:left="3949" w:hanging="360"/>
+      </w:pPr>
+    </w:lvl>
+    <w:lvl w:ilvl="5" w:tplc="0419001B" w:tentative="1">
+      <w:start w:val="1"/>
+      <w:numFmt w:val="lowerRoman"/>
+      <w:lvlText w:val="%6."/>
+      <w:lvlJc w:val="right"/>
+      <w:pPr>
+        <w:ind w:left="4669" w:hanging="180"/>
+      </w:pPr>
+    </w:lvl>
+    <w:lvl w:ilvl="6" w:tplc="0419000F" w:tentative="1">
+      <w:start w:val="1"/>
+      <w:numFmt w:val="decimal"/>
+      <w:lvlText w:val="%7."/>
+      <w:lvlJc w:val="left"/>
+      <w:pPr>
+        <w:ind w:left="5389" w:hanging="360"/>
+      </w:pPr>
+    </w:lvl>
+    <w:lvl w:ilvl="7" w:tplc="04190019" w:tentative="1">
+      <w:start w:val="1"/>
+      <w:numFmt w:val="lowerLetter"/>
+      <w:lvlText w:val="%8."/>
+      <w:lvlJc w:val="left"/>
+      <w:pPr>
+        <w:ind w:left="6109" w:hanging="360"/>
+      </w:pPr>
+    </w:lvl>
+    <w:lvl w:ilvl="8" w:tplc="0419001B" w:tentative="1">
+      <w:start w:val="1"/>
+      <w:numFmt w:val="lowerRoman"/>
+      <w:lvlText w:val="%9."/>
+      <w:lvlJc w:val="right"/>
+      <w:pPr>
+        <w:ind w:left="6829" w:hanging="180"/>
+      </w:pPr>
+    </w:lvl>
+  </w:abstractNum>
+  <w:abstractNum w:abstractNumId="13">
     <w:nsid w:val="68DE47C3"/>
     <w:multiLevelType w:val="hybridMultilevel"/>
     <w:tmpl w:val="9CB447A6"/>
@@ -31901,7 +33016,7 @@
       </w:rPr>
     </w:lvl>
   </w:abstractNum>
-  <w:abstractNum w:abstractNumId="13">
+  <w:abstractNum w:abstractNumId="14">
     <w:nsid w:val="69D9766C"/>
     <w:multiLevelType w:val="hybridMultilevel"/>
     <w:tmpl w:val="3C004422"/>
@@ -31991,37 +33106,37 @@
     </w:lvl>
   </w:abstractNum>
   <w:num w:numId="1">
+    <w:abstractNumId w:val="10"/>
+  </w:num>
+  <w:num w:numId="2">
     <w:abstractNumId w:val="9"/>
   </w:num>
-  <w:num w:numId="2">
+  <w:num w:numId="3">
+    <w:abstractNumId w:val="14"/>
+  </w:num>
+  <w:num w:numId="4">
     <w:abstractNumId w:val="8"/>
   </w:num>
-  <w:num w:numId="3">
+  <w:num w:numId="5">
     <w:abstractNumId w:val="13"/>
-  </w:num>
-  <w:num w:numId="4">
-    <w:abstractNumId w:val="7"/>
-  </w:num>
-  <w:num w:numId="5">
-    <w:abstractNumId w:val="12"/>
   </w:num>
   <w:num w:numId="6">
     <w:abstractNumId w:val="1"/>
   </w:num>
   <w:num w:numId="7">
-    <w:abstractNumId w:val="10"/>
+    <w:abstractNumId w:val="11"/>
   </w:num>
   <w:num w:numId="8">
-    <w:abstractNumId w:val="5"/>
+    <w:abstractNumId w:val="6"/>
   </w:num>
   <w:num w:numId="9">
-    <w:abstractNumId w:val="11"/>
+    <w:abstractNumId w:val="12"/>
   </w:num>
   <w:num w:numId="10">
-    <w:abstractNumId w:val="6"/>
+    <w:abstractNumId w:val="7"/>
   </w:num>
   <w:num w:numId="11">
-    <w:abstractNumId w:val="4"/>
+    <w:abstractNumId w:val="5"/>
   </w:num>
   <w:num w:numId="12">
     <w:abstractNumId w:val="2"/>
@@ -32031,6 +33146,9 @@
   </w:num>
   <w:num w:numId="14">
     <w:abstractNumId w:val="3"/>
+  </w:num>
+  <w:num w:numId="15">
+    <w:abstractNumId w:val="4"/>
   </w:num>
 </w:numbering>
 </file>
@@ -32517,6 +33635,18 @@
       <w:sz w:val="28"/>
     </w:rPr>
   </w:style>
+  <w:style w:type="character" w:styleId="FollowedHyperlink">
+    <w:name w:val="FollowedHyperlink"/>
+    <w:basedOn w:val="DefaultParagraphFont"/>
+    <w:uiPriority w:val="99"/>
+    <w:semiHidden/>
+    <w:unhideWhenUsed/>
+    <w:rsid w:val="00710E56"/>
+    <w:rPr>
+      <w:color w:val="800080" w:themeColor="followedHyperlink"/>
+      <w:u w:val="single"/>
+    </w:rPr>
+  </w:style>
 </w:styles>
 </file>
 
@@ -33002,6 +34132,18 @@
       <w:sz w:val="28"/>
     </w:rPr>
   </w:style>
+  <w:style w:type="character" w:styleId="FollowedHyperlink">
+    <w:name w:val="FollowedHyperlink"/>
+    <w:basedOn w:val="DefaultParagraphFont"/>
+    <w:uiPriority w:val="99"/>
+    <w:semiHidden/>
+    <w:unhideWhenUsed/>
+    <w:rsid w:val="00710E56"/>
+    <w:rPr>
+      <w:color w:val="800080" w:themeColor="followedHyperlink"/>
+      <w:u w:val="single"/>
+    </w:rPr>
+  </w:style>
 </w:styles>
 </file>
 
@@ -33295,7 +34437,7 @@
 </file>
 
 <file path=customXml/itemProps1.xml><?xml version="1.0" encoding="utf-8"?>
-<ds:datastoreItem xmlns:ds="http://schemas.openxmlformats.org/officeDocument/2006/customXml" ds:itemID="{60B99562-6710-44DB-84CD-B7E58D0BF318}">
+<ds:datastoreItem xmlns:ds="http://schemas.openxmlformats.org/officeDocument/2006/customXml" ds:itemID="{E3DF3634-2EE3-4E74-99C3-BF62A55342CA}">
   <ds:schemaRefs>
     <ds:schemaRef ds:uri="http://schemas.openxmlformats.org/officeDocument/2006/bibliography"/>
   </ds:schemaRefs>

</xml_diff>

<commit_message>
Create database creation subsections
</commit_message>
<xml_diff>
--- a/TechTask.docx
+++ b/TechTask.docx
@@ -107,7 +107,7 @@
           <w:r>
             <w:fldChar w:fldCharType="separate"/>
           </w:r>
-          <w:hyperlink w:anchor="_Toc103862921" w:history="1">
+          <w:hyperlink w:anchor="_Toc103884577" w:history="1">
             <w:r>
               <w:rPr>
                 <w:rStyle w:val="Hyperlink"/>
@@ -135,7 +135,7 @@
                 <w:noProof/>
                 <w:webHidden/>
               </w:rPr>
-              <w:instrText xml:space="preserve"> PAGEREF _Toc103862921 \h </w:instrText>
+              <w:instrText xml:space="preserve"> PAGEREF _Toc103884577 \h </w:instrText>
             </w:r>
             <w:r>
               <w:rPr>
@@ -179,7 +179,7 @@
               <w:lang w:eastAsia="ru-RU"/>
             </w:rPr>
           </w:pPr>
-          <w:hyperlink w:anchor="_Toc103862922" w:history="1">
+          <w:hyperlink w:anchor="_Toc103884578" w:history="1">
             <w:r>
               <w:rPr>
                 <w:rStyle w:val="Hyperlink"/>
@@ -207,7 +207,7 @@
                 <w:noProof/>
                 <w:webHidden/>
               </w:rPr>
-              <w:instrText xml:space="preserve"> PAGEREF _Toc103862922 \h </w:instrText>
+              <w:instrText xml:space="preserve"> PAGEREF _Toc103884578 \h </w:instrText>
             </w:r>
             <w:r>
               <w:rPr>
@@ -251,7 +251,7 @@
               <w:lang w:eastAsia="ru-RU"/>
             </w:rPr>
           </w:pPr>
-          <w:hyperlink w:anchor="_Toc103862923" w:history="1">
+          <w:hyperlink w:anchor="_Toc103884579" w:history="1">
             <w:r>
               <w:rPr>
                 <w:rStyle w:val="Hyperlink"/>
@@ -286,7 +286,7 @@
                 <w:noProof/>
                 <w:webHidden/>
               </w:rPr>
-              <w:instrText xml:space="preserve"> PAGEREF _Toc103862923 \h </w:instrText>
+              <w:instrText xml:space="preserve"> PAGEREF _Toc103884579 \h </w:instrText>
             </w:r>
             <w:r>
               <w:rPr>
@@ -330,7 +330,7 @@
               <w:lang w:eastAsia="ru-RU"/>
             </w:rPr>
           </w:pPr>
-          <w:hyperlink w:anchor="_Toc103862924" w:history="1">
+          <w:hyperlink w:anchor="_Toc103884580" w:history="1">
             <w:r>
               <w:rPr>
                 <w:rStyle w:val="Hyperlink"/>
@@ -358,7 +358,7 @@
                 <w:noProof/>
                 <w:webHidden/>
               </w:rPr>
-              <w:instrText xml:space="preserve"> PAGEREF _Toc103862924 \h </w:instrText>
+              <w:instrText xml:space="preserve"> PAGEREF _Toc103884580 \h </w:instrText>
             </w:r>
             <w:r>
               <w:rPr>
@@ -402,7 +402,7 @@
               <w:lang w:eastAsia="ru-RU"/>
             </w:rPr>
           </w:pPr>
-          <w:hyperlink w:anchor="_Toc103862925" w:history="1">
+          <w:hyperlink w:anchor="_Toc103884581" w:history="1">
             <w:r>
               <w:rPr>
                 <w:rStyle w:val="Hyperlink"/>
@@ -430,7 +430,7 @@
                 <w:noProof/>
                 <w:webHidden/>
               </w:rPr>
-              <w:instrText xml:space="preserve"> PAGEREF _Toc103862925 \h </w:instrText>
+              <w:instrText xml:space="preserve"> PAGEREF _Toc103884581 \h </w:instrText>
             </w:r>
             <w:r>
               <w:rPr>
@@ -474,7 +474,7 @@
               <w:lang w:eastAsia="ru-RU"/>
             </w:rPr>
           </w:pPr>
-          <w:hyperlink w:anchor="_Toc103862926" w:history="1">
+          <w:hyperlink w:anchor="_Toc103884582" w:history="1">
             <w:r>
               <w:rPr>
                 <w:rStyle w:val="Hyperlink"/>
@@ -502,7 +502,7 @@
                 <w:noProof/>
                 <w:webHidden/>
               </w:rPr>
-              <w:instrText xml:space="preserve"> PAGEREF _Toc103862926 \h </w:instrText>
+              <w:instrText xml:space="preserve"> PAGEREF _Toc103884582 \h </w:instrText>
             </w:r>
             <w:r>
               <w:rPr>
@@ -546,7 +546,7 @@
               <w:lang w:eastAsia="ru-RU"/>
             </w:rPr>
           </w:pPr>
-          <w:hyperlink w:anchor="_Toc103862927" w:history="1">
+          <w:hyperlink w:anchor="_Toc103884583" w:history="1">
             <w:r>
               <w:rPr>
                 <w:rStyle w:val="Hyperlink"/>
@@ -574,7 +574,7 @@
                 <w:noProof/>
                 <w:webHidden/>
               </w:rPr>
-              <w:instrText xml:space="preserve"> PAGEREF _Toc103862927 \h </w:instrText>
+              <w:instrText xml:space="preserve"> PAGEREF _Toc103884583 \h </w:instrText>
             </w:r>
             <w:r>
               <w:rPr>
@@ -618,7 +618,7 @@
               <w:lang w:eastAsia="ru-RU"/>
             </w:rPr>
           </w:pPr>
-          <w:hyperlink w:anchor="_Toc103862928" w:history="1">
+          <w:hyperlink w:anchor="_Toc103884584" w:history="1">
             <w:r>
               <w:rPr>
                 <w:rStyle w:val="Hyperlink"/>
@@ -646,7 +646,7 @@
                 <w:noProof/>
                 <w:webHidden/>
               </w:rPr>
-              <w:instrText xml:space="preserve"> PAGEREF _Toc103862928 \h </w:instrText>
+              <w:instrText xml:space="preserve"> PAGEREF _Toc103884584 \h </w:instrText>
             </w:r>
             <w:r>
               <w:rPr>
@@ -690,7 +690,7 @@
               <w:lang w:eastAsia="ru-RU"/>
             </w:rPr>
           </w:pPr>
-          <w:hyperlink w:anchor="_Toc103862929" w:history="1">
+          <w:hyperlink w:anchor="_Toc103884585" w:history="1">
             <w:r>
               <w:rPr>
                 <w:rStyle w:val="Hyperlink"/>
@@ -718,7 +718,7 @@
                 <w:noProof/>
                 <w:webHidden/>
               </w:rPr>
-              <w:instrText xml:space="preserve"> PAGEREF _Toc103862929 \h </w:instrText>
+              <w:instrText xml:space="preserve"> PAGEREF _Toc103884585 \h </w:instrText>
             </w:r>
             <w:r>
               <w:rPr>
@@ -762,7 +762,7 @@
               <w:lang w:eastAsia="ru-RU"/>
             </w:rPr>
           </w:pPr>
-          <w:hyperlink w:anchor="_Toc103862930" w:history="1">
+          <w:hyperlink w:anchor="_Toc103884586" w:history="1">
             <w:r>
               <w:rPr>
                 <w:rStyle w:val="Hyperlink"/>
@@ -790,7 +790,7 @@
                 <w:noProof/>
                 <w:webHidden/>
               </w:rPr>
-              <w:instrText xml:space="preserve"> PAGEREF _Toc103862930 \h </w:instrText>
+              <w:instrText xml:space="preserve"> PAGEREF _Toc103884586 \h </w:instrText>
             </w:r>
             <w:r>
               <w:rPr>
@@ -834,7 +834,7 @@
               <w:lang w:eastAsia="ru-RU"/>
             </w:rPr>
           </w:pPr>
-          <w:hyperlink w:anchor="_Toc103862931" w:history="1">
+          <w:hyperlink w:anchor="_Toc103884587" w:history="1">
             <w:r>
               <w:rPr>
                 <w:rStyle w:val="Hyperlink"/>
@@ -869,7 +869,7 @@
                 <w:noProof/>
                 <w:webHidden/>
               </w:rPr>
-              <w:instrText xml:space="preserve"> PAGEREF _Toc103862931 \h </w:instrText>
+              <w:instrText xml:space="preserve"> PAGEREF _Toc103884587 \h </w:instrText>
             </w:r>
             <w:r>
               <w:rPr>
@@ -913,7 +913,7 @@
               <w:lang w:eastAsia="ru-RU"/>
             </w:rPr>
           </w:pPr>
-          <w:hyperlink w:anchor="_Toc103862932" w:history="1">
+          <w:hyperlink w:anchor="_Toc103884588" w:history="1">
             <w:r>
               <w:rPr>
                 <w:rStyle w:val="Hyperlink"/>
@@ -941,7 +941,7 @@
                 <w:noProof/>
                 <w:webHidden/>
               </w:rPr>
-              <w:instrText xml:space="preserve"> PAGEREF _Toc103862932 \h </w:instrText>
+              <w:instrText xml:space="preserve"> PAGEREF _Toc103884588 \h </w:instrText>
             </w:r>
             <w:r>
               <w:rPr>
@@ -985,7 +985,7 @@
               <w:lang w:eastAsia="ru-RU"/>
             </w:rPr>
           </w:pPr>
-          <w:hyperlink w:anchor="_Toc103862933" w:history="1">
+          <w:hyperlink w:anchor="_Toc103884589" w:history="1">
             <w:r>
               <w:rPr>
                 <w:rStyle w:val="Hyperlink"/>
@@ -1013,7 +1013,7 @@
                 <w:noProof/>
                 <w:webHidden/>
               </w:rPr>
-              <w:instrText xml:space="preserve"> PAGEREF _Toc103862933 \h </w:instrText>
+              <w:instrText xml:space="preserve"> PAGEREF _Toc103884589 \h </w:instrText>
             </w:r>
             <w:r>
               <w:rPr>
@@ -1034,6 +1034,150 @@
                 <w:webHidden/>
               </w:rPr>
               <w:t>22</w:t>
+            </w:r>
+            <w:r>
+              <w:rPr>
+                <w:noProof/>
+                <w:webHidden/>
+              </w:rPr>
+              <w:fldChar w:fldCharType="end"/>
+            </w:r>
+          </w:hyperlink>
+        </w:p>
+        <w:p>
+          <w:pPr>
+            <w:pStyle w:val="TOC2"/>
+            <w:tabs>
+              <w:tab w:val="right" w:leader="dot" w:pos="9345"/>
+            </w:tabs>
+            <w:rPr>
+              <w:rFonts w:asciiTheme="minorHAnsi" w:eastAsiaTheme="minorEastAsia" w:hAnsiTheme="minorHAnsi"/>
+              <w:noProof/>
+              <w:sz w:val="22"/>
+              <w:lang w:eastAsia="ru-RU"/>
+            </w:rPr>
+          </w:pPr>
+          <w:hyperlink w:anchor="_Toc103884590" w:history="1">
+            <w:r>
+              <w:rPr>
+                <w:rStyle w:val="Hyperlink"/>
+                <w:noProof/>
+                <w:lang w:val="en-US"/>
+              </w:rPr>
+              <w:t>6.1 Object definitions</w:t>
+            </w:r>
+            <w:r>
+              <w:rPr>
+                <w:noProof/>
+                <w:webHidden/>
+              </w:rPr>
+              <w:tab/>
+            </w:r>
+            <w:r>
+              <w:rPr>
+                <w:noProof/>
+                <w:webHidden/>
+              </w:rPr>
+              <w:fldChar w:fldCharType="begin"/>
+            </w:r>
+            <w:r>
+              <w:rPr>
+                <w:noProof/>
+                <w:webHidden/>
+              </w:rPr>
+              <w:instrText xml:space="preserve"> PAGEREF _Toc103884590 \h </w:instrText>
+            </w:r>
+            <w:r>
+              <w:rPr>
+                <w:noProof/>
+                <w:webHidden/>
+              </w:rPr>
+            </w:r>
+            <w:r>
+              <w:rPr>
+                <w:noProof/>
+                <w:webHidden/>
+              </w:rPr>
+              <w:fldChar w:fldCharType="separate"/>
+            </w:r>
+            <w:r>
+              <w:rPr>
+                <w:noProof/>
+                <w:webHidden/>
+              </w:rPr>
+              <w:t>22</w:t>
+            </w:r>
+            <w:r>
+              <w:rPr>
+                <w:noProof/>
+                <w:webHidden/>
+              </w:rPr>
+              <w:fldChar w:fldCharType="end"/>
+            </w:r>
+          </w:hyperlink>
+        </w:p>
+        <w:p>
+          <w:pPr>
+            <w:pStyle w:val="TOC2"/>
+            <w:tabs>
+              <w:tab w:val="right" w:leader="dot" w:pos="9345"/>
+            </w:tabs>
+            <w:rPr>
+              <w:rFonts w:asciiTheme="minorHAnsi" w:eastAsiaTheme="minorEastAsia" w:hAnsiTheme="minorHAnsi"/>
+              <w:noProof/>
+              <w:sz w:val="22"/>
+              <w:lang w:eastAsia="ru-RU"/>
+            </w:rPr>
+          </w:pPr>
+          <w:hyperlink w:anchor="_Toc103884591" w:history="1">
+            <w:r>
+              <w:rPr>
+                <w:rStyle w:val="Hyperlink"/>
+                <w:noProof/>
+                <w:lang w:val="en-US"/>
+              </w:rPr>
+              <w:t>6.2 Accesses to database objects</w:t>
+            </w:r>
+            <w:r>
+              <w:rPr>
+                <w:noProof/>
+                <w:webHidden/>
+              </w:rPr>
+              <w:tab/>
+            </w:r>
+            <w:r>
+              <w:rPr>
+                <w:noProof/>
+                <w:webHidden/>
+              </w:rPr>
+              <w:fldChar w:fldCharType="begin"/>
+            </w:r>
+            <w:r>
+              <w:rPr>
+                <w:noProof/>
+                <w:webHidden/>
+              </w:rPr>
+              <w:instrText xml:space="preserve"> PAGEREF _Toc103884591 \h </w:instrText>
+            </w:r>
+            <w:r>
+              <w:rPr>
+                <w:noProof/>
+                <w:webHidden/>
+              </w:rPr>
+            </w:r>
+            <w:r>
+              <w:rPr>
+                <w:noProof/>
+                <w:webHidden/>
+              </w:rPr>
+              <w:fldChar w:fldCharType="separate"/>
+            </w:r>
+            <w:r>
+              <w:rPr>
+                <w:noProof/>
+                <w:webHidden/>
+              </w:rPr>
+              <w:t>25</w:t>
             </w:r>
             <w:r>
               <w:rPr>
@@ -1057,7 +1201,7 @@
               <w:lang w:eastAsia="ru-RU"/>
             </w:rPr>
           </w:pPr>
-          <w:hyperlink w:anchor="_Toc103862934" w:history="1">
+          <w:hyperlink w:anchor="_Toc103884592" w:history="1">
             <w:r>
               <w:rPr>
                 <w:rStyle w:val="Hyperlink"/>
@@ -1085,7 +1229,7 @@
                 <w:noProof/>
                 <w:webHidden/>
               </w:rPr>
-              <w:instrText xml:space="preserve"> PAGEREF _Toc103862934 \h </w:instrText>
+              <w:instrText xml:space="preserve"> PAGEREF _Toc103884592 \h </w:instrText>
             </w:r>
             <w:r>
               <w:rPr>
@@ -1129,7 +1273,7 @@
               <w:lang w:eastAsia="ru-RU"/>
             </w:rPr>
           </w:pPr>
-          <w:hyperlink w:anchor="_Toc103862935" w:history="1">
+          <w:hyperlink w:anchor="_Toc103884593" w:history="1">
             <w:r>
               <w:rPr>
                 <w:rStyle w:val="Hyperlink"/>
@@ -1157,7 +1301,7 @@
                 <w:noProof/>
                 <w:webHidden/>
               </w:rPr>
-              <w:instrText xml:space="preserve"> PAGEREF _Toc103862935 \h </w:instrText>
+              <w:instrText xml:space="preserve"> PAGEREF _Toc103884593 \h </w:instrText>
             </w:r>
             <w:r>
               <w:rPr>
@@ -1201,7 +1345,7 @@
               <w:lang w:eastAsia="ru-RU"/>
             </w:rPr>
           </w:pPr>
-          <w:hyperlink w:anchor="_Toc103862936" w:history="1">
+          <w:hyperlink w:anchor="_Toc103884594" w:history="1">
             <w:r>
               <w:rPr>
                 <w:rStyle w:val="Hyperlink"/>
@@ -1229,7 +1373,7 @@
                 <w:noProof/>
                 <w:webHidden/>
               </w:rPr>
-              <w:instrText xml:space="preserve"> PAGEREF _Toc103862936 \h </w:instrText>
+              <w:instrText xml:space="preserve"> PAGEREF _Toc103884594 \h </w:instrText>
             </w:r>
             <w:r>
               <w:rPr>
@@ -1273,7 +1417,7 @@
               <w:lang w:eastAsia="ru-RU"/>
             </w:rPr>
           </w:pPr>
-          <w:hyperlink w:anchor="_Toc103862937" w:history="1">
+          <w:hyperlink w:anchor="_Toc103884595" w:history="1">
             <w:r>
               <w:rPr>
                 <w:rStyle w:val="Hyperlink"/>
@@ -1301,7 +1445,7 @@
                 <w:noProof/>
                 <w:webHidden/>
               </w:rPr>
-              <w:instrText xml:space="preserve"> PAGEREF _Toc103862937 \h </w:instrText>
+              <w:instrText xml:space="preserve"> PAGEREF _Toc103884595 \h </w:instrText>
             </w:r>
             <w:r>
               <w:rPr>
@@ -1345,7 +1489,7 @@
               <w:lang w:eastAsia="ru-RU"/>
             </w:rPr>
           </w:pPr>
-          <w:hyperlink w:anchor="_Toc103862938" w:history="1">
+          <w:hyperlink w:anchor="_Toc103884596" w:history="1">
             <w:r>
               <w:rPr>
                 <w:rStyle w:val="Hyperlink"/>
@@ -1373,7 +1517,7 @@
                 <w:noProof/>
                 <w:webHidden/>
               </w:rPr>
-              <w:instrText xml:space="preserve"> PAGEREF _Toc103862938 \h </w:instrText>
+              <w:instrText xml:space="preserve"> PAGEREF _Toc103884596 \h </w:instrText>
             </w:r>
             <w:r>
               <w:rPr>
@@ -1417,7 +1561,7 @@
               <w:lang w:eastAsia="ru-RU"/>
             </w:rPr>
           </w:pPr>
-          <w:hyperlink w:anchor="_Toc103862939" w:history="1">
+          <w:hyperlink w:anchor="_Toc103884597" w:history="1">
             <w:r>
               <w:rPr>
                 <w:rStyle w:val="Hyperlink"/>
@@ -1445,7 +1589,7 @@
                 <w:noProof/>
                 <w:webHidden/>
               </w:rPr>
-              <w:instrText xml:space="preserve"> PAGEREF _Toc103862939 \h </w:instrText>
+              <w:instrText xml:space="preserve"> PAGEREF _Toc103884597 \h </w:instrText>
             </w:r>
             <w:r>
               <w:rPr>
@@ -1489,7 +1633,7 @@
               <w:lang w:eastAsia="ru-RU"/>
             </w:rPr>
           </w:pPr>
-          <w:hyperlink w:anchor="_Toc103862940" w:history="1">
+          <w:hyperlink w:anchor="_Toc103884598" w:history="1">
             <w:r>
               <w:rPr>
                 <w:rStyle w:val="Hyperlink"/>
@@ -1517,7 +1661,7 @@
                 <w:noProof/>
                 <w:webHidden/>
               </w:rPr>
-              <w:instrText xml:space="preserve"> PAGEREF _Toc103862940 \h </w:instrText>
+              <w:instrText xml:space="preserve"> PAGEREF _Toc103884598 \h </w:instrText>
             </w:r>
             <w:r>
               <w:rPr>
@@ -1561,7 +1705,7 @@
               <w:lang w:eastAsia="ru-RU"/>
             </w:rPr>
           </w:pPr>
-          <w:hyperlink w:anchor="_Toc103862941" w:history="1">
+          <w:hyperlink w:anchor="_Toc103884599" w:history="1">
             <w:r>
               <w:rPr>
                 <w:rStyle w:val="Hyperlink"/>
@@ -1589,7 +1733,7 @@
                 <w:noProof/>
                 <w:webHidden/>
               </w:rPr>
-              <w:instrText xml:space="preserve"> PAGEREF _Toc103862941 \h </w:instrText>
+              <w:instrText xml:space="preserve"> PAGEREF _Toc103884599 \h </w:instrText>
             </w:r>
             <w:r>
               <w:rPr>
@@ -1633,7 +1777,7 @@
               <w:lang w:eastAsia="ru-RU"/>
             </w:rPr>
           </w:pPr>
-          <w:hyperlink w:anchor="_Toc103862942" w:history="1">
+          <w:hyperlink w:anchor="_Toc103884600" w:history="1">
             <w:r>
               <w:rPr>
                 <w:rStyle w:val="Hyperlink"/>
@@ -1661,7 +1805,7 @@
                 <w:noProof/>
                 <w:webHidden/>
               </w:rPr>
-              <w:instrText xml:space="preserve"> PAGEREF _Toc103862942 \h </w:instrText>
+              <w:instrText xml:space="preserve"> PAGEREF _Toc103884600 \h </w:instrText>
             </w:r>
             <w:r>
               <w:rPr>
@@ -1705,7 +1849,7 @@
               <w:lang w:eastAsia="ru-RU"/>
             </w:rPr>
           </w:pPr>
-          <w:hyperlink w:anchor="_Toc103862943" w:history="1">
+          <w:hyperlink w:anchor="_Toc103884601" w:history="1">
             <w:r>
               <w:rPr>
                 <w:rStyle w:val="Hyperlink"/>
@@ -1733,7 +1877,7 @@
                 <w:noProof/>
                 <w:webHidden/>
               </w:rPr>
-              <w:instrText xml:space="preserve"> PAGEREF _Toc103862943 \h </w:instrText>
+              <w:instrText xml:space="preserve"> PAGEREF _Toc103884601 \h </w:instrText>
             </w:r>
             <w:r>
               <w:rPr>
@@ -1777,7 +1921,7 @@
               <w:lang w:eastAsia="ru-RU"/>
             </w:rPr>
           </w:pPr>
-          <w:hyperlink w:anchor="_Toc103862944" w:history="1">
+          <w:hyperlink w:anchor="_Toc103884602" w:history="1">
             <w:r>
               <w:rPr>
                 <w:rStyle w:val="Hyperlink"/>
@@ -1805,7 +1949,7 @@
                 <w:noProof/>
                 <w:webHidden/>
               </w:rPr>
-              <w:instrText xml:space="preserve"> PAGEREF _Toc103862944 \h </w:instrText>
+              <w:instrText xml:space="preserve"> PAGEREF _Toc103884602 \h </w:instrText>
             </w:r>
             <w:r>
               <w:rPr>
@@ -1849,7 +1993,7 @@
               <w:lang w:eastAsia="ru-RU"/>
             </w:rPr>
           </w:pPr>
-          <w:hyperlink w:anchor="_Toc103862945" w:history="1">
+          <w:hyperlink w:anchor="_Toc103884603" w:history="1">
             <w:r>
               <w:rPr>
                 <w:rStyle w:val="Hyperlink"/>
@@ -1877,7 +2021,7 @@
                 <w:noProof/>
                 <w:webHidden/>
               </w:rPr>
-              <w:instrText xml:space="preserve"> PAGEREF _Toc103862945 \h </w:instrText>
+              <w:instrText xml:space="preserve"> PAGEREF _Toc103884603 \h </w:instrText>
             </w:r>
             <w:r>
               <w:rPr>
@@ -1921,7 +2065,7 @@
               <w:lang w:eastAsia="ru-RU"/>
             </w:rPr>
           </w:pPr>
-          <w:hyperlink w:anchor="_Toc103862946" w:history="1">
+          <w:hyperlink w:anchor="_Toc103884604" w:history="1">
             <w:r>
               <w:rPr>
                 <w:rStyle w:val="Hyperlink"/>
@@ -1949,7 +2093,7 @@
                 <w:noProof/>
                 <w:webHidden/>
               </w:rPr>
-              <w:instrText xml:space="preserve"> PAGEREF _Toc103862946 \h </w:instrText>
+              <w:instrText xml:space="preserve"> PAGEREF _Toc103884604 \h </w:instrText>
             </w:r>
             <w:r>
               <w:rPr>
@@ -1993,7 +2137,7 @@
               <w:lang w:eastAsia="ru-RU"/>
             </w:rPr>
           </w:pPr>
-          <w:hyperlink w:anchor="_Toc103862947" w:history="1">
+          <w:hyperlink w:anchor="_Toc103884605" w:history="1">
             <w:r>
               <w:rPr>
                 <w:rStyle w:val="Hyperlink"/>
@@ -2021,7 +2165,7 @@
                 <w:noProof/>
                 <w:webHidden/>
               </w:rPr>
-              <w:instrText xml:space="preserve"> PAGEREF _Toc103862947 \h </w:instrText>
+              <w:instrText xml:space="preserve"> PAGEREF _Toc103884605 \h </w:instrText>
             </w:r>
             <w:r>
               <w:rPr>
@@ -2042,6 +2186,78 @@
                 <w:webHidden/>
               </w:rPr>
               <w:t>41</w:t>
+            </w:r>
+            <w:r>
+              <w:rPr>
+                <w:noProof/>
+                <w:webHidden/>
+              </w:rPr>
+              <w:fldChar w:fldCharType="end"/>
+            </w:r>
+          </w:hyperlink>
+        </w:p>
+        <w:p>
+          <w:pPr>
+            <w:pStyle w:val="TOC1"/>
+            <w:tabs>
+              <w:tab w:val="right" w:leader="dot" w:pos="9345"/>
+            </w:tabs>
+            <w:rPr>
+              <w:rFonts w:asciiTheme="minorHAnsi" w:eastAsiaTheme="minorEastAsia" w:hAnsiTheme="minorHAnsi"/>
+              <w:noProof/>
+              <w:sz w:val="22"/>
+              <w:lang w:eastAsia="ru-RU"/>
+            </w:rPr>
+          </w:pPr>
+          <w:hyperlink w:anchor="_Toc103884606" w:history="1">
+            <w:r>
+              <w:rPr>
+                <w:rStyle w:val="Hyperlink"/>
+                <w:noProof/>
+                <w:lang w:val="en-US"/>
+              </w:rPr>
+              <w:t>Appendix E Page Navigation</w:t>
+            </w:r>
+            <w:r>
+              <w:rPr>
+                <w:noProof/>
+                <w:webHidden/>
+              </w:rPr>
+              <w:tab/>
+            </w:r>
+            <w:r>
+              <w:rPr>
+                <w:noProof/>
+                <w:webHidden/>
+              </w:rPr>
+              <w:fldChar w:fldCharType="begin"/>
+            </w:r>
+            <w:r>
+              <w:rPr>
+                <w:noProof/>
+                <w:webHidden/>
+              </w:rPr>
+              <w:instrText xml:space="preserve"> PAGEREF _Toc103884606 \h </w:instrText>
+            </w:r>
+            <w:r>
+              <w:rPr>
+                <w:noProof/>
+                <w:webHidden/>
+              </w:rPr>
+            </w:r>
+            <w:r>
+              <w:rPr>
+                <w:noProof/>
+                <w:webHidden/>
+              </w:rPr>
+              <w:fldChar w:fldCharType="separate"/>
+            </w:r>
+            <w:r>
+              <w:rPr>
+                <w:noProof/>
+                <w:webHidden/>
+              </w:rPr>
+              <w:t>42</w:t>
             </w:r>
             <w:r>
               <w:rPr>
@@ -2084,7 +2300,7 @@
           <w:lang w:val="en-US"/>
         </w:rPr>
       </w:pPr>
-      <w:bookmarkStart w:id="0" w:name="_Toc103862921"/>
+      <w:bookmarkStart w:id="0" w:name="_Toc103884577"/>
       <w:r>
         <w:rPr>
           <w:lang w:val="en-US"/>
@@ -2238,7 +2454,7 @@
       <w:pPr>
         <w:pStyle w:val="Heading1"/>
       </w:pPr>
-      <w:bookmarkStart w:id="1" w:name="_Toc103862922"/>
+      <w:bookmarkStart w:id="1" w:name="_Toc103884578"/>
       <w:r>
         <w:rPr>
           <w:lang w:val="en-US"/>
@@ -2916,7 +3132,7 @@
           <w:lang w:val="en-US"/>
         </w:rPr>
       </w:pPr>
-      <w:bookmarkStart w:id="2" w:name="_Toc103862923"/>
+      <w:bookmarkStart w:id="2" w:name="_Toc103884579"/>
       <w:r>
         <w:lastRenderedPageBreak/>
         <w:t xml:space="preserve">1 </w:t>
@@ -6644,7 +6860,7 @@
       <w:pPr>
         <w:pStyle w:val="Heading1"/>
       </w:pPr>
-      <w:bookmarkStart w:id="3" w:name="_Toc103862924"/>
+      <w:bookmarkStart w:id="3" w:name="_Toc103884580"/>
       <w:r>
         <w:rPr>
           <w:lang w:val="en-US"/>
@@ -6667,7 +6883,7 @@
           <w:lang w:val="en-US"/>
         </w:rPr>
       </w:pPr>
-      <w:bookmarkStart w:id="4" w:name="_Toc103862925"/>
+      <w:bookmarkStart w:id="4" w:name="_Toc103884581"/>
       <w:r>
         <w:rPr>
           <w:lang w:val="en-US"/>
@@ -6959,7 +7175,7 @@
           <w:lang w:val="en-US"/>
         </w:rPr>
       </w:pPr>
-      <w:bookmarkStart w:id="5" w:name="_Toc103862926"/>
+      <w:bookmarkStart w:id="5" w:name="_Toc103884582"/>
       <w:r>
         <w:rPr>
           <w:lang w:val="en-US"/>
@@ -7228,7 +7444,7 @@
           <w:lang w:val="en-US"/>
         </w:rPr>
       </w:pPr>
-      <w:bookmarkStart w:id="6" w:name="_Toc103862927"/>
+      <w:bookmarkStart w:id="6" w:name="_Toc103884583"/>
       <w:r>
         <w:rPr>
           <w:lang w:val="en-US"/>
@@ -7512,7 +7728,7 @@
           <w:lang w:val="en-US"/>
         </w:rPr>
       </w:pPr>
-      <w:bookmarkStart w:id="7" w:name="_Toc103862928"/>
+      <w:bookmarkStart w:id="7" w:name="_Toc103884584"/>
       <w:r>
         <w:rPr>
           <w:lang w:val="en-US"/>
@@ -12978,7 +13194,7 @@
           <w:lang w:val="en-US"/>
         </w:rPr>
       </w:pPr>
-      <w:bookmarkStart w:id="8" w:name="_Toc103862929"/>
+      <w:bookmarkStart w:id="8" w:name="_Toc103884585"/>
       <w:r>
         <w:rPr>
           <w:lang w:val="en-US"/>
@@ -13663,7 +13879,7 @@
           <w:lang w:val="en-US"/>
         </w:rPr>
       </w:pPr>
-      <w:bookmarkStart w:id="9" w:name="_Toc103862930"/>
+      <w:bookmarkStart w:id="9" w:name="_Toc103884586"/>
       <w:r>
         <w:rPr>
           <w:lang w:val="en-US"/>
@@ -13838,7 +14054,7 @@
           <w:lang w:val="en-US"/>
         </w:rPr>
       </w:pPr>
-      <w:bookmarkStart w:id="10" w:name="_Toc103862931"/>
+      <w:bookmarkStart w:id="10" w:name="_Toc103884587"/>
       <w:r>
         <w:t>5</w:t>
       </w:r>
@@ -14614,7 +14830,7 @@
           <w:lang w:val="en-US"/>
         </w:rPr>
       </w:pPr>
-      <w:bookmarkStart w:id="11" w:name="_Toc103862932"/>
+      <w:bookmarkStart w:id="11" w:name="_Toc103884588"/>
       <w:r>
         <w:rPr>
           <w:lang w:val="en-US"/>
@@ -14807,7 +15023,7 @@
           <w:lang w:val="en-US"/>
         </w:rPr>
       </w:pPr>
-      <w:bookmarkStart w:id="12" w:name="_Toc103862933"/>
+      <w:bookmarkStart w:id="12" w:name="_Toc103884589"/>
       <w:r>
         <w:rPr>
           <w:lang w:val="en-US"/>
@@ -14839,37 +15055,7 @@
         <w:rPr>
           <w:lang w:val="en-US"/>
         </w:rPr>
-        <w:t xml:space="preserve">In this section </w:t>
-      </w:r>
-      <w:r>
-        <w:rPr>
-          <w:lang w:val="en-US"/>
-        </w:rPr>
-        <w:t xml:space="preserve">the databases objects and permissions that are being granted for them are </w:t>
-      </w:r>
-      <w:r>
-        <w:rPr>
-          <w:lang w:val="en-US"/>
-        </w:rPr>
-        <w:t>laid</w:t>
-      </w:r>
-      <w:r>
-        <w:rPr>
-          <w:lang w:val="en-US"/>
-        </w:rPr>
-        <w:t xml:space="preserve"> out. </w:t>
-      </w:r>
-      <w:r>
-        <w:rPr>
-          <w:lang w:val="en-US"/>
-        </w:rPr>
-        <w:t xml:space="preserve">SQL statements used to </w:t>
-      </w:r>
-      <w:r>
-        <w:rPr>
-          <w:lang w:val="en-US"/>
-        </w:rPr>
-        <w:t>create objects can be found in Appendix A for tables, Appendix B for other objects and Appendix C for grants</w:t>
+        <w:t>In this section the databases objects and permissions that are being granted for them are laid out. SQL statements used to create objects can be found in Appendix A for tables, Appendix B for other objects and Appendix C for grants</w:t>
       </w:r>
       <w:r>
         <w:rPr>
@@ -14877,6 +15063,22 @@
         </w:rPr>
         <w:t>.</w:t>
       </w:r>
+    </w:p>
+    <w:p>
+      <w:pPr>
+        <w:pStyle w:val="Heading2"/>
+        <w:rPr>
+          <w:lang w:val="en-US"/>
+        </w:rPr>
+      </w:pPr>
+      <w:bookmarkStart w:id="13" w:name="_Toc103884590"/>
+      <w:r>
+        <w:rPr>
+          <w:lang w:val="en-US"/>
+        </w:rPr>
+        <w:t>6.1 Object definitions</w:t>
+      </w:r>
+      <w:bookmarkEnd w:id="13"/>
     </w:p>
     <w:p>
       <w:pPr>
@@ -15588,6 +15790,7 @@
         <w:rPr>
           <w:lang w:val="en-US"/>
         </w:rPr>
+        <w:lastRenderedPageBreak/>
         <w:t>current_user_addresses</w:t>
       </w:r>
       <w:proofErr w:type="spellEnd"/>
@@ -15614,7 +15817,6 @@
         <w:rPr>
           <w:lang w:val="en-US"/>
         </w:rPr>
-        <w:lastRenderedPageBreak/>
         <w:t>current_user_orders</w:t>
       </w:r>
       <w:proofErr w:type="spellEnd"/>
@@ -16377,6 +16579,7 @@
         <w:rPr>
           <w:lang w:val="en-US"/>
         </w:rPr>
+        <w:lastRenderedPageBreak/>
         <w:t>set_current_</w:t>
       </w:r>
       <w:r>
@@ -16441,7 +16644,6 @@
         <w:rPr>
           <w:lang w:val="en-US"/>
         </w:rPr>
-        <w:lastRenderedPageBreak/>
         <w:t>set_current_user_id_</w:t>
       </w:r>
       <w:r>
@@ -17168,6 +17370,7 @@
         <w:rPr>
           <w:lang w:val="en-US"/>
         </w:rPr>
+        <w:lastRenderedPageBreak/>
         <w:t>get_current_user_id_</w:t>
       </w:r>
       <w:proofErr w:type="gramStart"/>
@@ -17215,7 +17418,6 @@
         <w:rPr>
           <w:lang w:val="en-US"/>
         </w:rPr>
-        <w:lastRenderedPageBreak/>
         <w:t>Procedures:</w:t>
       </w:r>
     </w:p>
@@ -17466,6 +17668,40 @@
         </w:rPr>
         <w:t>.</w:t>
       </w:r>
+    </w:p>
+    <w:p>
+      <w:pPr>
+        <w:pStyle w:val="Heading2"/>
+        <w:rPr>
+          <w:lang w:val="en-US"/>
+        </w:rPr>
+      </w:pPr>
+      <w:bookmarkStart w:id="14" w:name="_Toc103884591"/>
+      <w:r>
+        <w:rPr>
+          <w:lang w:val="en-US"/>
+        </w:rPr>
+        <w:t xml:space="preserve">6.2 </w:t>
+      </w:r>
+      <w:r>
+        <w:rPr>
+          <w:lang w:val="en-US"/>
+        </w:rPr>
+        <w:t>A</w:t>
+      </w:r>
+      <w:r>
+        <w:rPr>
+          <w:lang w:val="en-US"/>
+        </w:rPr>
+        <w:t>ccesses</w:t>
+      </w:r>
+      <w:r>
+        <w:rPr>
+          <w:lang w:val="en-US"/>
+        </w:rPr>
+        <w:t xml:space="preserve"> to database objects</w:t>
+      </w:r>
+      <w:bookmarkEnd w:id="14"/>
     </w:p>
     <w:p>
       <w:pPr>
@@ -18374,6 +18610,7 @@
               <w:rPr>
                 <w:lang w:val="en-US"/>
               </w:rPr>
+              <w:lastRenderedPageBreak/>
               <w:t>edit_plant</w:t>
             </w:r>
             <w:proofErr w:type="spellEnd"/>
@@ -18596,7 +18833,6 @@
               <w:rPr>
                 <w:lang w:val="en-US"/>
               </w:rPr>
-              <w:lastRenderedPageBreak/>
               <w:t>remove_user_from_group</w:t>
             </w:r>
             <w:proofErr w:type="spellEnd"/>
@@ -20239,6 +20475,7 @@
               <w:rPr>
                 <w:lang w:val="en-US"/>
               </w:rPr>
+              <w:lastRenderedPageBreak/>
               <w:t>plant_orders_v</w:t>
             </w:r>
             <w:proofErr w:type="spellEnd"/>
@@ -20461,7 +20698,6 @@
               <w:rPr>
                 <w:lang w:val="en-US"/>
               </w:rPr>
-              <w:lastRenderedPageBreak/>
               <w:t>plant_post_v</w:t>
             </w:r>
             <w:proofErr w:type="spellEnd"/>
@@ -20818,7 +21054,7 @@
           <w:lang w:val="en-US"/>
         </w:rPr>
       </w:pPr>
-      <w:bookmarkStart w:id="13" w:name="_Toc103862934"/>
+      <w:bookmarkStart w:id="15" w:name="_Toc103884592"/>
       <w:r>
         <w:rPr>
           <w:lang w:val="en-US"/>
@@ -20844,7 +21080,7 @@
         </w:rPr>
         <w:t xml:space="preserve"> FOR USER GOALS</w:t>
       </w:r>
-      <w:bookmarkEnd w:id="13"/>
+      <w:bookmarkEnd w:id="15"/>
     </w:p>
     <w:p>
       <w:pPr>
@@ -23074,7 +23310,7 @@
         </w:rPr>
         <w:br w:type="page"/>
       </w:r>
-      <w:bookmarkStart w:id="14" w:name="_Toc103862935"/>
+      <w:bookmarkStart w:id="16" w:name="_Toc103884593"/>
       <w:r>
         <w:rPr>
           <w:lang w:val="en-US"/>
@@ -23100,7 +23336,7 @@
         </w:rPr>
         <w:t xml:space="preserve"> IMPLEMENTATION</w:t>
       </w:r>
-      <w:bookmarkEnd w:id="14"/>
+      <w:bookmarkEnd w:id="16"/>
     </w:p>
     <w:p>
       <w:pPr>
@@ -23109,14 +23345,14 @@
           <w:lang w:val="en-US"/>
         </w:rPr>
       </w:pPr>
-      <w:bookmarkStart w:id="15" w:name="_Toc103862936"/>
+      <w:bookmarkStart w:id="17" w:name="_Toc103884594"/>
       <w:r>
         <w:rPr>
           <w:lang w:val="en-US"/>
         </w:rPr>
         <w:t>8.1 Backend</w:t>
       </w:r>
-      <w:bookmarkEnd w:id="15"/>
+      <w:bookmarkEnd w:id="17"/>
     </w:p>
     <w:p>
       <w:pPr>
@@ -26042,7 +26278,7 @@
           <w:lang w:val="en-US"/>
         </w:rPr>
       </w:pPr>
-      <w:bookmarkStart w:id="16" w:name="_Toc103862937"/>
+      <w:bookmarkStart w:id="18" w:name="_Toc103884595"/>
       <w:r>
         <w:rPr>
           <w:lang w:val="en-US"/>
@@ -26050,7 +26286,7 @@
         <w:lastRenderedPageBreak/>
         <w:t>8.2 Frontend</w:t>
       </w:r>
-      <w:bookmarkEnd w:id="16"/>
+      <w:bookmarkEnd w:id="18"/>
     </w:p>
     <w:p>
       <w:pPr>
@@ -30273,8 +30509,6 @@
         </w:rPr>
         <w:t>The navigational diagram for pages can be found in Appendix E.</w:t>
       </w:r>
-      <w:bookmarkStart w:id="17" w:name="_GoBack"/>
-      <w:bookmarkEnd w:id="17"/>
     </w:p>
     <w:p>
       <w:pPr>
@@ -30305,7 +30539,7 @@
           <w:lang w:val="en-US"/>
         </w:rPr>
       </w:pPr>
-      <w:bookmarkStart w:id="18" w:name="_Toc103862938"/>
+      <w:bookmarkStart w:id="19" w:name="_Toc103884596"/>
       <w:r>
         <w:rPr>
           <w:lang w:val="en-US"/>
@@ -30343,7 +30577,7 @@
         </w:rPr>
         <w:t>WITH ILLUSTRATIONS</w:t>
       </w:r>
-      <w:bookmarkEnd w:id="18"/>
+      <w:bookmarkEnd w:id="19"/>
     </w:p>
     <w:p>
       <w:pPr>
@@ -30352,7 +30586,7 @@
           <w:lang w:val="en-US"/>
         </w:rPr>
       </w:pPr>
-      <w:bookmarkStart w:id="19" w:name="_Toc103862939"/>
+      <w:bookmarkStart w:id="20" w:name="_Toc103884597"/>
       <w:r>
         <w:rPr>
           <w:lang w:val="en-US"/>
@@ -30365,7 +30599,7 @@
         </w:rPr>
         <w:t>Consumer</w:t>
       </w:r>
-      <w:bookmarkEnd w:id="19"/>
+      <w:bookmarkEnd w:id="20"/>
     </w:p>
     <w:p>
       <w:pPr>
@@ -30374,14 +30608,14 @@
           <w:lang w:val="en-US"/>
         </w:rPr>
       </w:pPr>
-      <w:bookmarkStart w:id="20" w:name="_Toc103862940"/>
+      <w:bookmarkStart w:id="21" w:name="_Toc103884598"/>
       <w:r>
         <w:rPr>
           <w:lang w:val="en-US"/>
         </w:rPr>
         <w:t>9.2 Producer</w:t>
       </w:r>
-      <w:bookmarkEnd w:id="20"/>
+      <w:bookmarkEnd w:id="21"/>
     </w:p>
     <w:p>
       <w:pPr>
@@ -30390,14 +30624,14 @@
           <w:lang w:val="en-US"/>
         </w:rPr>
       </w:pPr>
-      <w:bookmarkStart w:id="21" w:name="_Toc103862941"/>
+      <w:bookmarkStart w:id="22" w:name="_Toc103884599"/>
       <w:r>
         <w:rPr>
           <w:lang w:val="en-US"/>
         </w:rPr>
         <w:t>9.3 Manager</w:t>
       </w:r>
-      <w:bookmarkEnd w:id="21"/>
+      <w:bookmarkEnd w:id="22"/>
     </w:p>
     <w:p>
       <w:pPr>
@@ -30425,7 +30659,7 @@
       <w:pPr>
         <w:pStyle w:val="Heading1"/>
       </w:pPr>
-      <w:bookmarkStart w:id="22" w:name="_Toc103862942"/>
+      <w:bookmarkStart w:id="23" w:name="_Toc103884600"/>
       <w:r>
         <w:rPr>
           <w:lang w:val="en-US"/>
@@ -30433,7 +30667,7 @@
         <w:lastRenderedPageBreak/>
         <w:t>CONCLUSIONS</w:t>
       </w:r>
-      <w:bookmarkEnd w:id="22"/>
+      <w:bookmarkEnd w:id="23"/>
     </w:p>
     <w:p>
       <w:pPr>
@@ -30869,7 +31103,7 @@
           <w:lang w:val="en-US"/>
         </w:rPr>
       </w:pPr>
-      <w:bookmarkStart w:id="23" w:name="_Toc103862943"/>
+      <w:bookmarkStart w:id="24" w:name="_Toc103884601"/>
       <w:r>
         <w:rPr>
           <w:lang w:val="en-US"/>
@@ -30877,7 +31111,7 @@
         <w:lastRenderedPageBreak/>
         <w:t>REFERENCES</w:t>
       </w:r>
-      <w:bookmarkEnd w:id="23"/>
+      <w:bookmarkEnd w:id="24"/>
     </w:p>
     <w:p>
       <w:pPr>
@@ -31307,7 +31541,7 @@
           <w:lang w:val="en-US"/>
         </w:rPr>
       </w:pPr>
-      <w:bookmarkStart w:id="24" w:name="_Toc103862944"/>
+      <w:bookmarkStart w:id="25" w:name="_Toc103884602"/>
       <w:r>
         <w:rPr>
           <w:lang w:val="en-US"/>
@@ -31342,7 +31576,7 @@
         </w:rPr>
         <w:t xml:space="preserve"> creation</w:t>
       </w:r>
-      <w:bookmarkEnd w:id="24"/>
+      <w:bookmarkEnd w:id="25"/>
     </w:p>
     <w:p>
       <w:pPr>
@@ -31397,7 +31631,7 @@
           <w:lang w:val="en-US"/>
         </w:rPr>
       </w:pPr>
-      <w:bookmarkStart w:id="25" w:name="_Toc103862945"/>
+      <w:bookmarkStart w:id="26" w:name="_Toc103884603"/>
       <w:r>
         <w:rPr>
           <w:lang w:val="en-US"/>
@@ -31417,7 +31651,7 @@
         </w:rPr>
         <w:t>Database objects creation</w:t>
       </w:r>
-      <w:bookmarkEnd w:id="25"/>
+      <w:bookmarkEnd w:id="26"/>
     </w:p>
     <w:p>
       <w:pPr>
@@ -31466,7 +31700,7 @@
           <w:lang w:val="en-US"/>
         </w:rPr>
       </w:pPr>
-      <w:bookmarkStart w:id="26" w:name="_Toc103862946"/>
+      <w:bookmarkStart w:id="27" w:name="_Toc103884604"/>
       <w:r>
         <w:rPr>
           <w:lang w:val="en-US"/>
@@ -31486,7 +31720,7 @@
         </w:rPr>
         <w:t>Access Grants</w:t>
       </w:r>
-      <w:bookmarkEnd w:id="26"/>
+      <w:bookmarkEnd w:id="27"/>
     </w:p>
     <w:p>
       <w:pPr>
@@ -31539,7 +31773,7 @@
           <w:lang w:val="en-US"/>
         </w:rPr>
       </w:pPr>
-      <w:bookmarkStart w:id="27" w:name="_Toc103862947"/>
+      <w:bookmarkStart w:id="28" w:name="_Toc103884605"/>
       <w:r>
         <w:rPr>
           <w:lang w:val="en-US"/>
@@ -31554,7 +31788,7 @@
         <w:br/>
         <w:t>Database Diagram</w:t>
       </w:r>
-      <w:bookmarkEnd w:id="27"/>
+      <w:bookmarkEnd w:id="28"/>
     </w:p>
     <w:p>
       <w:pPr>
@@ -31680,12 +31914,19 @@
           <w:lang w:val="en-US"/>
         </w:rPr>
       </w:pPr>
+      <w:bookmarkStart w:id="29" w:name="_Toc103884606"/>
       <w:r>
         <w:rPr>
           <w:lang w:val="en-US"/>
         </w:rPr>
         <w:lastRenderedPageBreak/>
-        <w:t>Appendix E</w:t>
+        <w:t xml:space="preserve">APPENDIX </w:t>
+      </w:r>
+      <w:r>
+        <w:rPr>
+          <w:lang w:val="en-US"/>
+        </w:rPr>
+        <w:t>E</w:t>
       </w:r>
       <w:r>
         <w:rPr>
@@ -31694,6 +31935,7 @@
         <w:br/>
         <w:t>Page Navigation</w:t>
       </w:r>
+      <w:bookmarkEnd w:id="29"/>
     </w:p>
     <w:p>
       <w:pPr>
@@ -31769,7 +32011,15 @@
         <w:rPr>
           <w:lang w:val="en-US"/>
         </w:rPr>
-        <w:t xml:space="preserve">Figure E.1 </w:t>
+        <w:t>Figure</w:t>
+      </w:r>
+      <w:bookmarkStart w:id="30" w:name="_GoBack"/>
+      <w:bookmarkEnd w:id="30"/>
+      <w:r>
+        <w:rPr>
+          <w:lang w:val="en-US"/>
+        </w:rPr>
+        <w:t xml:space="preserve"> E.1 </w:t>
       </w:r>
       <w:r>
         <w:rPr>
@@ -31886,7 +32136,7 @@
           <w:rPr>
             <w:noProof/>
           </w:rPr>
-          <w:t>34</w:t>
+          <w:t>42</w:t>
         </w:r>
         <w:r>
           <w:rPr>
@@ -34621,7 +34871,7 @@
 </file>
 
 <file path=customXml/itemProps1.xml><?xml version="1.0" encoding="utf-8"?>
-<ds:datastoreItem xmlns:ds="http://schemas.openxmlformats.org/officeDocument/2006/customXml" ds:itemID="{28CBAA4B-1728-4863-BFA1-9CCD58C6DC03}">
+<ds:datastoreItem xmlns:ds="http://schemas.openxmlformats.org/officeDocument/2006/customXml" ds:itemID="{67D33BF7-B042-4260-B086-25D766BAC75A}">
   <ds:schemaRefs>
     <ds:schemaRef ds:uri="http://schemas.openxmlformats.org/officeDocument/2006/bibliography"/>
   </ds:schemaRefs>

</xml_diff>